<commit_message>
pdf of final documentation
</commit_message>
<xml_diff>
--- a/project_documentation.docx
+++ b/project_documentation.docx
@@ -307,6 +307,14 @@
     </w:p>
     <w:sdt>
       <w:sdtPr>
+        <w:rPr>
+          <w:rFonts w:ascii="Arial" w:eastAsia="Arial" w:hAnsi="Arial" w:cs="Arial"/>
+          <w:b w:val="0"/>
+          <w:bCs w:val="0"/>
+          <w:color w:val="000000"/>
+          <w:sz w:val="22"/>
+          <w:szCs w:val="20"/>
+        </w:rPr>
         <w:id w:val="413979954"/>
         <w:docPartObj>
           <w:docPartGallery w:val="Table of Contents"/>
@@ -315,9 +323,7 @@
       </w:sdtPr>
       <w:sdtEndPr>
         <w:rPr>
-          <w:rFonts w:ascii="Arial" w:eastAsia="Arial" w:hAnsi="Arial" w:cs="Arial"/>
           <w:noProof/>
-          <w:color w:val="000000"/>
           <w:sz w:val="24"/>
           <w:szCs w:val="24"/>
         </w:rPr>
@@ -405,7 +411,7 @@
             <w:rPr>
               <w:noProof/>
             </w:rPr>
-            <w:instrText xml:space="preserve"> PAGEREF _Toc260769493 \h </w:instrText>
+            <w:instrText xml:space="preserve"> PAGEREF _Toc260771009 \h </w:instrText>
           </w:r>
           <w:r>
             <w:rPr>
@@ -469,7 +475,7 @@
             <w:rPr>
               <w:noProof/>
             </w:rPr>
-            <w:instrText xml:space="preserve"> PAGEREF _Toc260769494 \h </w:instrText>
+            <w:instrText xml:space="preserve"> PAGEREF _Toc260771010 \h </w:instrText>
           </w:r>
           <w:r>
             <w:rPr>
@@ -533,7 +539,7 @@
             <w:rPr>
               <w:noProof/>
             </w:rPr>
-            <w:instrText xml:space="preserve"> PAGEREF _Toc260769495 \h </w:instrText>
+            <w:instrText xml:space="preserve"> PAGEREF _Toc260771011 \h </w:instrText>
           </w:r>
           <w:r>
             <w:rPr>
@@ -598,7 +604,7 @@
             <w:rPr>
               <w:noProof/>
             </w:rPr>
-            <w:instrText xml:space="preserve"> PAGEREF _Toc260769496 \h </w:instrText>
+            <w:instrText xml:space="preserve"> PAGEREF _Toc260771012 \h </w:instrText>
           </w:r>
           <w:r>
             <w:rPr>
@@ -662,7 +668,7 @@
             <w:rPr>
               <w:noProof/>
             </w:rPr>
-            <w:instrText xml:space="preserve"> PAGEREF _Toc260769497 \h </w:instrText>
+            <w:instrText xml:space="preserve"> PAGEREF _Toc260771013 \h </w:instrText>
           </w:r>
           <w:r>
             <w:rPr>
@@ -726,7 +732,7 @@
             <w:rPr>
               <w:noProof/>
             </w:rPr>
-            <w:instrText xml:space="preserve"> PAGEREF _Toc260769498 \h </w:instrText>
+            <w:instrText xml:space="preserve"> PAGEREF _Toc260771014 \h </w:instrText>
           </w:r>
           <w:r>
             <w:rPr>
@@ -791,7 +797,7 @@
             <w:rPr>
               <w:noProof/>
             </w:rPr>
-            <w:instrText xml:space="preserve"> PAGEREF _Toc260769499 \h </w:instrText>
+            <w:instrText xml:space="preserve"> PAGEREF _Toc260771015 \h </w:instrText>
           </w:r>
           <w:r>
             <w:rPr>
@@ -855,7 +861,7 @@
             <w:rPr>
               <w:noProof/>
             </w:rPr>
-            <w:instrText xml:space="preserve"> PAGEREF _Toc260769500 \h </w:instrText>
+            <w:instrText xml:space="preserve"> PAGEREF _Toc260771016 \h </w:instrText>
           </w:r>
           <w:r>
             <w:rPr>
@@ -919,7 +925,7 @@
             <w:rPr>
               <w:noProof/>
             </w:rPr>
-            <w:instrText xml:space="preserve"> PAGEREF _Toc260769501 \h </w:instrText>
+            <w:instrText xml:space="preserve"> PAGEREF _Toc260771017 \h </w:instrText>
           </w:r>
           <w:r>
             <w:rPr>
@@ -936,7 +942,7 @@
             <w:rPr>
               <w:noProof/>
             </w:rPr>
-            <w:t>9</w:t>
+            <w:t>8</w:t>
           </w:r>
           <w:r>
             <w:rPr>
@@ -984,7 +990,7 @@
             <w:rPr>
               <w:noProof/>
             </w:rPr>
-            <w:instrText xml:space="preserve"> PAGEREF _Toc260769502 \h </w:instrText>
+            <w:instrText xml:space="preserve"> PAGEREF _Toc260771018 \h </w:instrText>
           </w:r>
           <w:r>
             <w:rPr>
@@ -1196,7 +1202,7 @@
         <w:contextualSpacing w:val="0"/>
       </w:pPr>
       <w:bookmarkStart w:id="9" w:name="h.owf2h3fnckv5" w:colFirst="0" w:colLast="0"/>
-      <w:bookmarkStart w:id="10" w:name="_Toc260769493"/>
+      <w:bookmarkStart w:id="10" w:name="_Toc260771009"/>
       <w:bookmarkEnd w:id="9"/>
       <w:r>
         <w:rPr>
@@ -1218,7 +1224,7 @@
         <w:contextualSpacing w:val="0"/>
       </w:pPr>
       <w:bookmarkStart w:id="11" w:name="h.e18769k0riou" w:colFirst="0" w:colLast="0"/>
-      <w:bookmarkStart w:id="12" w:name="_Toc260769494"/>
+      <w:bookmarkStart w:id="12" w:name="_Toc260771010"/>
       <w:bookmarkEnd w:id="11"/>
       <w:r>
         <w:rPr>
@@ -1238,23 +1244,17 @@
           <w:sz w:val="24"/>
           <w:highlight w:val="white"/>
         </w:rPr>
-        <w:t>With the abundance of possible classes that one can take online, it is highly unlikely a student will ever get to see or take some of the ones that are most interesting to them. CourseOwl is a system that will provide recommendations to people based on the</w:t>
-      </w:r>
-      <w:r>
-        <w:rPr>
-          <w:rFonts w:ascii="Times New Roman" w:eastAsia="Times New Roman" w:hAnsi="Times New Roman" w:cs="Times New Roman"/>
-          <w:sz w:val="24"/>
-          <w:highlight w:val="white"/>
-        </w:rPr>
-        <w:t>ir interests and courses they have taken. The user will be asked what interests they have and will have the option to select subjects already known or learned. They will then receive recommendations of classes they may like from MOOC providers such as Cour</w:t>
-      </w:r>
-      <w:r>
-        <w:rPr>
-          <w:rFonts w:ascii="Times New Roman" w:eastAsia="Times New Roman" w:hAnsi="Times New Roman" w:cs="Times New Roman"/>
-          <w:sz w:val="24"/>
-          <w:highlight w:val="white"/>
-        </w:rPr>
-        <w:t>sera, Udacity, edX, and iversity.</w:t>
+        <w:t>With the abundance of possible classes that one can take online, it is highly unlikely a student will ever get to see or take some of the ones that are most interesting to them. CourseOwl is a system that will provide recommendations to people based on their interests and courses they have taken. The user will be asked what interests they have and will have the option to select subjects already known or learned. They will then receive recommendations of classes they may like from MOOC providers such as Coursera, Udacity, edX, and iversity</w:t>
+      </w:r>
+      <w:bookmarkStart w:id="13" w:name="_GoBack"/>
+      <w:bookmarkEnd w:id="13"/>
+      <w:r>
+        <w:rPr>
+          <w:rFonts w:ascii="Times New Roman" w:eastAsia="Times New Roman" w:hAnsi="Times New Roman" w:cs="Times New Roman"/>
+          <w:sz w:val="24"/>
+          <w:highlight w:val="white"/>
+        </w:rPr>
+        <w:t>.</w:t>
       </w:r>
     </w:p>
     <w:p>
@@ -1267,52 +1267,44 @@
         <w:pStyle w:val="Heading3"/>
         <w:contextualSpacing w:val="0"/>
       </w:pPr>
-      <w:bookmarkStart w:id="13" w:name="h.qqs6jmuzqtsj" w:colFirst="0" w:colLast="0"/>
-      <w:bookmarkStart w:id="14" w:name="_Toc260769495"/>
-      <w:bookmarkEnd w:id="13"/>
+      <w:bookmarkStart w:id="14" w:name="h.qqs6jmuzqtsj" w:colFirst="0" w:colLast="0"/>
+      <w:bookmarkStart w:id="15" w:name="_Toc260771011"/>
+      <w:bookmarkEnd w:id="14"/>
       <w:r>
         <w:rPr>
           <w:rFonts w:ascii="Times New Roman" w:eastAsia="Times New Roman" w:hAnsi="Times New Roman" w:cs="Times New Roman"/>
         </w:rPr>
         <w:t>Development Process</w:t>
       </w:r>
-      <w:bookmarkEnd w:id="14"/>
-    </w:p>
-    <w:p>
-      <w:pPr>
-        <w:pStyle w:val="normal0"/>
-      </w:pPr>
-      <w:r>
-        <w:rPr>
-          <w:rFonts w:ascii="Times New Roman" w:eastAsia="Times New Roman" w:hAnsi="Times New Roman" w:cs="Times New Roman"/>
-          <w:sz w:val="24"/>
-          <w:highlight w:val="white"/>
-        </w:rPr>
-        <w:t>The CourseOwl team followed the Scrum development process. We decided to follow this process after following XP in CS 427 for a number of reasons. Scrum and XP are both agile processes, unlike more rig</w:t>
-      </w:r>
-      <w:r>
-        <w:rPr>
-          <w:rFonts w:ascii="Times New Roman" w:eastAsia="Times New Roman" w:hAnsi="Times New Roman" w:cs="Times New Roman"/>
-          <w:sz w:val="24"/>
-          <w:highlight w:val="white"/>
-        </w:rPr>
-        <w:t xml:space="preserve">id processes such as Waterfall. Scrum allows customers to change requirements at any time, re-prioritizing as necessary. Scrum follows XP’s concept of iterations with the concept of “sprints”. Sprints are two week periods during which developers implement </w:t>
-      </w:r>
-      <w:r>
-        <w:rPr>
-          <w:rFonts w:ascii="Times New Roman" w:eastAsia="Times New Roman" w:hAnsi="Times New Roman" w:cs="Times New Roman"/>
-          <w:sz w:val="24"/>
-          <w:highlight w:val="white"/>
-        </w:rPr>
-        <w:t>all features. At the beginning of each sprint, developers have a discussion about the tasks the customer would like implemented. At the end of each sprint, developers discuss what they accomplished in the sprint, what issues they had, and what they need to</w:t>
-      </w:r>
-      <w:r>
-        <w:rPr>
-          <w:rFonts w:ascii="Times New Roman" w:eastAsia="Times New Roman" w:hAnsi="Times New Roman" w:cs="Times New Roman"/>
-          <w:sz w:val="24"/>
-          <w:highlight w:val="white"/>
-        </w:rPr>
-        <w:t xml:space="preserve"> focus on in the next sprint.</w:t>
+      <w:bookmarkEnd w:id="15"/>
+    </w:p>
+    <w:p>
+      <w:pPr>
+        <w:pStyle w:val="normal0"/>
+      </w:pPr>
+      <w:r>
+        <w:rPr>
+          <w:rFonts w:ascii="Times New Roman" w:eastAsia="Times New Roman" w:hAnsi="Times New Roman" w:cs="Times New Roman"/>
+          <w:sz w:val="24"/>
+          <w:highlight w:val="white"/>
+        </w:rPr>
+        <w:t xml:space="preserve">The CourseOwl team followed the Scrum development process. We decided to follow this process after following XP in CS 427 for a number of reasons. Scrum and XP are both agile processes, unlike more rigid processes such as Waterfall. Scrum allows customers to change requirements at any time, re-prioritizing as necessary. Scrum follows XP’s concept of iterations with the concept of “sprints”. Sprints are </w:t>
+      </w:r>
+      <w:r>
+        <w:rPr>
+          <w:rFonts w:ascii="Times New Roman" w:eastAsia="Times New Roman" w:hAnsi="Times New Roman" w:cs="Times New Roman"/>
+          <w:sz w:val="24"/>
+          <w:highlight w:val="white"/>
+        </w:rPr>
+        <w:t>two-week</w:t>
+      </w:r>
+      <w:r>
+        <w:rPr>
+          <w:rFonts w:ascii="Times New Roman" w:eastAsia="Times New Roman" w:hAnsi="Times New Roman" w:cs="Times New Roman"/>
+          <w:sz w:val="24"/>
+          <w:highlight w:val="white"/>
+        </w:rPr>
+        <w:t xml:space="preserve"> periods during which developers implement all features. At the beginning of each sprint, developers have a discussion about the tasks the customer would like implemented. At the end of each sprint, developers discuss what they accomplished in the sprint, what issues they had, and what they need to focus on in the next sprint.</w:t>
       </w:r>
     </w:p>
     <w:p>
@@ -1366,15 +1358,7 @@
           <w:sz w:val="24"/>
           <w:highlight w:val="white"/>
         </w:rPr>
-        <w:t>The Scrum Master on the team was Michael, who led the Scrum meetin</w:t>
-      </w:r>
-      <w:r>
-        <w:rPr>
-          <w:rFonts w:ascii="Times New Roman" w:eastAsia="Times New Roman" w:hAnsi="Times New Roman" w:cs="Times New Roman"/>
-          <w:sz w:val="24"/>
-          <w:highlight w:val="white"/>
-        </w:rPr>
-        <w:t>gs at the beginning of each sprint as well as the “daily” Scrum meetings that we had twice a week.</w:t>
+        <w:t>The Scrum Master on the team was Michael, who led the Scrum meetings at the beginning of each sprint as well as the “daily” Scrum meetings that we had twice a week.</w:t>
       </w:r>
     </w:p>
     <w:p>
@@ -1450,7 +1434,23 @@
           <w:sz w:val="24"/>
           <w:highlight w:val="white"/>
         </w:rPr>
-        <w:t>ub issue to work on, then assign it to themselves. Then, they create a branch using Git,</w:t>
+        <w:t xml:space="preserve">ub issue to work on, </w:t>
+      </w:r>
+      <w:r>
+        <w:rPr>
+          <w:rFonts w:ascii="Times New Roman" w:eastAsia="Times New Roman" w:hAnsi="Times New Roman" w:cs="Times New Roman"/>
+          <w:sz w:val="24"/>
+          <w:highlight w:val="white"/>
+        </w:rPr>
+        <w:t>and then</w:t>
+      </w:r>
+      <w:r>
+        <w:rPr>
+          <w:rFonts w:ascii="Times New Roman" w:eastAsia="Times New Roman" w:hAnsi="Times New Roman" w:cs="Times New Roman"/>
+          <w:sz w:val="24"/>
+          <w:highlight w:val="white"/>
+        </w:rPr>
+        <w:t xml:space="preserve"> assign it to themselves. Then, they create a branch using Git,</w:t>
       </w:r>
       <w:r>
         <w:rPr>
@@ -1482,15 +1482,7 @@
           <w:sz w:val="24"/>
           <w:highlight w:val="white"/>
         </w:rPr>
-        <w:t>ub. Then, they create a pull request, which is reviewed by another developer. The reviewer can then comment on lines of code, the commit, and see whether Continuous Integration tests pass. Then, they can either accept the change or den</w:t>
-      </w:r>
-      <w:r>
-        <w:rPr>
-          <w:rFonts w:ascii="Times New Roman" w:eastAsia="Times New Roman" w:hAnsi="Times New Roman" w:cs="Times New Roman"/>
-          <w:sz w:val="24"/>
-          <w:highlight w:val="white"/>
-        </w:rPr>
-        <w:t>y it.</w:t>
+        <w:t>ub. Then, they create a pull request, which is reviewed by another developer. The reviewer can then comment on lines of code, the commit, and see whether Continuous Integration tests pass. Then, they can either accept the change or deny it.</w:t>
       </w:r>
     </w:p>
     <w:p>
@@ -1509,15 +1501,7 @@
           <w:highlight w:val="white"/>
         </w:rPr>
         <w:lastRenderedPageBreak/>
-        <w:t xml:space="preserve">Our team used a similar process in our refactoring. Developers relied on pull requests, branches, and our Continuous Integration process. Every time a developer made a change to the code, our test suite would run on a server and automatically email </w:t>
-      </w:r>
-      <w:r>
-        <w:rPr>
-          <w:rFonts w:ascii="Times New Roman" w:eastAsia="Times New Roman" w:hAnsi="Times New Roman" w:cs="Times New Roman"/>
-          <w:sz w:val="24"/>
-          <w:highlight w:val="white"/>
-        </w:rPr>
-        <w:t>the team, as well as update Gi</w:t>
+        <w:t>Our team used a similar process in our refactoring. Developers relied on pull requests, branches, and our Continuous Integration process. Every time a developer made a change to the code, our test suite would run on a server and automatically email the team, as well as update Gi</w:t>
       </w:r>
       <w:r>
         <w:rPr>
@@ -1551,23 +1535,7 @@
           <w:sz w:val="24"/>
           <w:highlight w:val="white"/>
         </w:rPr>
-        <w:t>For some user stories, developers pair programmed. This was not required, as it was for XP. Developers could pair on whatever user stor</w:t>
-      </w:r>
-      <w:r>
-        <w:rPr>
-          <w:rFonts w:ascii="Times New Roman" w:eastAsia="Times New Roman" w:hAnsi="Times New Roman" w:cs="Times New Roman"/>
-          <w:sz w:val="24"/>
-          <w:highlight w:val="white"/>
-        </w:rPr>
-        <w:t>ies they wanted. Developers pair programmed on “large” user stories, like the recommendation engine, as well as when they needed help, like at the beginning of the semester, when some developers were not familiar with the languages and frameworks we were u</w:t>
-      </w:r>
-      <w:r>
-        <w:rPr>
-          <w:rFonts w:ascii="Times New Roman" w:eastAsia="Times New Roman" w:hAnsi="Times New Roman" w:cs="Times New Roman"/>
-          <w:sz w:val="24"/>
-          <w:highlight w:val="white"/>
-        </w:rPr>
-        <w:t>sing.</w:t>
+        <w:t>For some user stories, developers pair programmed. This was not required, as it was for XP. Developers could pair on whatever user stories they wanted. Developers pair programmed on “large” user stories, like the recommendation engine, as well as when they needed help, like at the beginning of the semester, when some developers were not familiar with the languages and frameworks we were using.</w:t>
       </w:r>
     </w:p>
     <w:p>
@@ -1580,52 +1548,60 @@
         <w:pStyle w:val="Heading2"/>
         <w:contextualSpacing w:val="0"/>
       </w:pPr>
-      <w:bookmarkStart w:id="15" w:name="h.n43cy1tivylh" w:colFirst="0" w:colLast="0"/>
-      <w:bookmarkStart w:id="16" w:name="_Toc260769496"/>
-      <w:bookmarkEnd w:id="15"/>
+      <w:bookmarkStart w:id="16" w:name="h.n43cy1tivylh" w:colFirst="0" w:colLast="0"/>
+      <w:bookmarkStart w:id="17" w:name="_Toc260771012"/>
+      <w:bookmarkEnd w:id="16"/>
       <w:r>
         <w:rPr>
           <w:rFonts w:ascii="Times New Roman" w:eastAsia="Times New Roman" w:hAnsi="Times New Roman" w:cs="Times New Roman"/>
         </w:rPr>
         <w:t>Requirements &amp; Specifications</w:t>
       </w:r>
-      <w:bookmarkEnd w:id="16"/>
+      <w:bookmarkEnd w:id="17"/>
     </w:p>
     <w:p>
       <w:pPr>
         <w:pStyle w:val="Heading3"/>
         <w:contextualSpacing w:val="0"/>
       </w:pPr>
-      <w:bookmarkStart w:id="17" w:name="h.dyejlff4vgko" w:colFirst="0" w:colLast="0"/>
-      <w:bookmarkStart w:id="18" w:name="_Toc260769497"/>
-      <w:bookmarkEnd w:id="17"/>
+      <w:bookmarkStart w:id="18" w:name="h.dyejlff4vgko" w:colFirst="0" w:colLast="0"/>
+      <w:bookmarkStart w:id="19" w:name="_Toc260771013"/>
+      <w:bookmarkEnd w:id="18"/>
       <w:r>
         <w:rPr>
           <w:rFonts w:ascii="Times New Roman" w:eastAsia="Times New Roman" w:hAnsi="Times New Roman" w:cs="Times New Roman"/>
         </w:rPr>
         <w:t>User Stories</w:t>
       </w:r>
-      <w:bookmarkEnd w:id="18"/>
-    </w:p>
-    <w:p>
-      <w:pPr>
-        <w:pStyle w:val="normal0"/>
-      </w:pPr>
-      <w:r>
-        <w:rPr>
-          <w:rFonts w:ascii="Times New Roman" w:eastAsia="Times New Roman" w:hAnsi="Times New Roman" w:cs="Times New Roman"/>
-          <w:sz w:val="24"/>
-          <w:highlight w:val="white"/>
-        </w:rPr>
-        <w:t>As part of our CourseOwl project, our main goals were broken up into “user stories,” short sentences of what actors might want to do using CourseOwl. Over the course of the project, user stories were revise</w:t>
-      </w:r>
-      <w:r>
-        <w:rPr>
-          <w:rFonts w:ascii="Times New Roman" w:eastAsia="Times New Roman" w:hAnsi="Times New Roman" w:cs="Times New Roman"/>
-          <w:sz w:val="24"/>
-          <w:highlight w:val="white"/>
-        </w:rPr>
-        <w:t>d, rescheduled, added and removed. This our our final list of user stories implemented:</w:t>
+      <w:bookmarkEnd w:id="19"/>
+    </w:p>
+    <w:p>
+      <w:pPr>
+        <w:pStyle w:val="normal0"/>
+      </w:pPr>
+      <w:r>
+        <w:rPr>
+          <w:rFonts w:ascii="Times New Roman" w:eastAsia="Times New Roman" w:hAnsi="Times New Roman" w:cs="Times New Roman"/>
+          <w:sz w:val="24"/>
+          <w:highlight w:val="white"/>
+        </w:rPr>
+        <w:t xml:space="preserve">As part of our CourseOwl project, our main goals were broken up into “user stories,” short sentences of what actors might want to do using CourseOwl. Over the course of the project, user stories were revised, rescheduled, added and removed. This </w:t>
+      </w:r>
+      <w:r>
+        <w:rPr>
+          <w:rFonts w:ascii="Times New Roman" w:eastAsia="Times New Roman" w:hAnsi="Times New Roman" w:cs="Times New Roman"/>
+          <w:sz w:val="24"/>
+          <w:highlight w:val="white"/>
+        </w:rPr>
+        <w:t xml:space="preserve">is </w:t>
+      </w:r>
+      <w:r>
+        <w:rPr>
+          <w:rFonts w:ascii="Times New Roman" w:eastAsia="Times New Roman" w:hAnsi="Times New Roman" w:cs="Times New Roman"/>
+          <w:sz w:val="24"/>
+          <w:highlight w:val="white"/>
+        </w:rPr>
+        <w:t>our final list of user stories implemented:</w:t>
       </w:r>
     </w:p>
     <w:p>
@@ -1702,15 +1678,7 @@
           <w:sz w:val="24"/>
           <w:highlight w:val="white"/>
         </w:rPr>
-        <w:t>As a user, I want to see some informati</w:t>
-      </w:r>
-      <w:r>
-        <w:rPr>
-          <w:rFonts w:ascii="Times New Roman" w:eastAsia="Times New Roman" w:hAnsi="Times New Roman" w:cs="Times New Roman"/>
-          <w:sz w:val="24"/>
-          <w:highlight w:val="white"/>
-        </w:rPr>
-        <w:t>on about this project on its homepage.</w:t>
+        <w:t>As a user, I want to see some information about this project on its homepage.</w:t>
       </w:r>
     </w:p>
     <w:p>
@@ -1902,15 +1870,7 @@
           <w:sz w:val="24"/>
           <w:highlight w:val="white"/>
         </w:rPr>
-        <w:t>As a user, I want to have a user profile where I can see courses I've marked as "taking"</w:t>
-      </w:r>
-      <w:r>
-        <w:rPr>
-          <w:rFonts w:ascii="Times New Roman" w:eastAsia="Times New Roman" w:hAnsi="Times New Roman" w:cs="Times New Roman"/>
-          <w:sz w:val="24"/>
-          <w:highlight w:val="white"/>
-        </w:rPr>
-        <w:t xml:space="preserve"> (i.e. I have clicked that I am enrolled in) and be linked directly to the course page on the course provider's website.</w:t>
+        <w:t>As a user, I want to have a user profile where I can see courses I've marked as "taking" (i.e. I have clicked that I am enrolled in) and be linked directly to the course page on the course provider's website.</w:t>
       </w:r>
     </w:p>
     <w:p>
@@ -1958,15 +1918,7 @@
           <w:sz w:val="24"/>
           <w:highlight w:val="white"/>
         </w:rPr>
-        <w:t>As a use</w:t>
-      </w:r>
-      <w:r>
-        <w:rPr>
-          <w:rFonts w:ascii="Times New Roman" w:eastAsia="Times New Roman" w:hAnsi="Times New Roman" w:cs="Times New Roman"/>
-          <w:sz w:val="24"/>
-          <w:highlight w:val="white"/>
-        </w:rPr>
-        <w:t>r, I want to see a short description about the course and some more details like how much it costs, how long it lasts, etc. when I click on a course on CourseOwl as a popup in search results and profile page recommendations.</w:t>
+        <w:t>As a user, I want to see a short description about the course and some more details like how much it costs, how long it lasts, etc. when I click on a course on CourseOwl as a popup in search results and profile page recommendations.</w:t>
       </w:r>
     </w:p>
     <w:p>
@@ -1991,15 +1943,7 @@
           <w:highlight w:val="white"/>
         </w:rPr>
         <w:lastRenderedPageBreak/>
-        <w:t>As a user, I want search sugges</w:t>
-      </w:r>
-      <w:r>
-        <w:rPr>
-          <w:rFonts w:ascii="Times New Roman" w:eastAsia="Times New Roman" w:hAnsi="Times New Roman" w:cs="Times New Roman"/>
-          <w:sz w:val="24"/>
-          <w:highlight w:val="white"/>
-        </w:rPr>
-        <w:t>tions to show up when I search CourseOwl for courses.</w:t>
+        <w:t>As a user, I want search suggestions to show up when I search CourseOwl for courses.</w:t>
       </w:r>
     </w:p>
     <w:p>
@@ -2137,15 +2081,23 @@
           <w:sz w:val="24"/>
           <w:highlight w:val="white"/>
         </w:rPr>
-        <w:t>Note *: User story 2 above includes a full, working Google login system. The Faceb</w:t>
-      </w:r>
-      <w:r>
-        <w:rPr>
-          <w:rFonts w:ascii="Times New Roman" w:eastAsia="Times New Roman" w:hAnsi="Times New Roman" w:cs="Times New Roman"/>
-          <w:sz w:val="24"/>
-          <w:highlight w:val="white"/>
-        </w:rPr>
-        <w:t>ook login system is implemented, but our application has not been approved by Facebook as of 05/04/2014, so our final application only includes Google login.</w:t>
+        <w:t xml:space="preserve">Note *: User story 2 above includes a full, working Google login system. The Facebook login system is implemented, but </w:t>
+      </w:r>
+      <w:r>
+        <w:rPr>
+          <w:rFonts w:ascii="Times New Roman" w:eastAsia="Times New Roman" w:hAnsi="Times New Roman" w:cs="Times New Roman"/>
+          <w:sz w:val="24"/>
+          <w:highlight w:val="white"/>
+        </w:rPr>
+        <w:t>Facebook has not approved our application</w:t>
+      </w:r>
+      <w:r>
+        <w:rPr>
+          <w:rFonts w:ascii="Times New Roman" w:eastAsia="Times New Roman" w:hAnsi="Times New Roman" w:cs="Times New Roman"/>
+          <w:sz w:val="24"/>
+          <w:highlight w:val="white"/>
+        </w:rPr>
+        <w:t xml:space="preserve"> as of 05/04/2014, so our final application only includes Google login.</w:t>
       </w:r>
     </w:p>
     <w:p>
@@ -2153,24 +2105,24 @@
         <w:pStyle w:val="Heading3"/>
         <w:contextualSpacing w:val="0"/>
       </w:pPr>
-      <w:bookmarkStart w:id="19" w:name="h.j7w9etdhxxaq" w:colFirst="0" w:colLast="0"/>
-      <w:bookmarkEnd w:id="19"/>
+      <w:bookmarkStart w:id="20" w:name="h.j7w9etdhxxaq" w:colFirst="0" w:colLast="0"/>
+      <w:bookmarkEnd w:id="20"/>
     </w:p>
     <w:p>
       <w:pPr>
         <w:pStyle w:val="Heading3"/>
         <w:contextualSpacing w:val="0"/>
       </w:pPr>
-      <w:bookmarkStart w:id="20" w:name="h.tuz6xztcdkvg" w:colFirst="0" w:colLast="0"/>
-      <w:bookmarkStart w:id="21" w:name="_Toc260769498"/>
-      <w:bookmarkEnd w:id="20"/>
+      <w:bookmarkStart w:id="21" w:name="h.tuz6xztcdkvg" w:colFirst="0" w:colLast="0"/>
+      <w:bookmarkStart w:id="22" w:name="_Toc260771014"/>
+      <w:bookmarkEnd w:id="21"/>
       <w:r>
         <w:rPr>
           <w:rFonts w:ascii="Times New Roman" w:eastAsia="Times New Roman" w:hAnsi="Times New Roman" w:cs="Times New Roman"/>
         </w:rPr>
         <w:t>Use Cases</w:t>
       </w:r>
-      <w:bookmarkEnd w:id="21"/>
+      <w:bookmarkEnd w:id="22"/>
       <w:r>
         <w:rPr>
           <w:rFonts w:ascii="Times New Roman" w:eastAsia="Times New Roman" w:hAnsi="Times New Roman" w:cs="Times New Roman"/>
@@ -2229,14 +2181,7 @@
           <w:rFonts w:ascii="Times New Roman" w:eastAsia="Times New Roman" w:hAnsi="Times New Roman" w:cs="Times New Roman"/>
           <w:sz w:val="24"/>
         </w:rPr>
-        <w:t>The registered user</w:t>
-      </w:r>
-      <w:r>
-        <w:rPr>
-          <w:rFonts w:ascii="Times New Roman" w:eastAsia="Times New Roman" w:hAnsi="Times New Roman" w:cs="Times New Roman"/>
-          <w:sz w:val="24"/>
-        </w:rPr>
-        <w:t xml:space="preserve"> adds a course to profile </w:t>
+        <w:t xml:space="preserve">The registered user adds a course to profile </w:t>
       </w:r>
     </w:p>
     <w:p>
@@ -2340,14 +2285,7 @@
           <w:rFonts w:ascii="Times New Roman" w:eastAsia="Times New Roman" w:hAnsi="Times New Roman" w:cs="Times New Roman"/>
           <w:sz w:val="24"/>
         </w:rPr>
-        <w:t>Database - Associa</w:t>
-      </w:r>
-      <w:r>
-        <w:rPr>
-          <w:rFonts w:ascii="Times New Roman" w:eastAsia="Times New Roman" w:hAnsi="Times New Roman" w:cs="Times New Roman"/>
-          <w:sz w:val="24"/>
-        </w:rPr>
-        <w:t>tes course with user</w:t>
+        <w:t>Database - Associates course with user</w:t>
       </w:r>
     </w:p>
     <w:p>
@@ -2516,14 +2454,7 @@
           <w:rFonts w:ascii="Times New Roman" w:eastAsia="Times New Roman" w:hAnsi="Times New Roman" w:cs="Times New Roman"/>
           <w:sz w:val="24"/>
         </w:rPr>
-        <w:t>4.</w:t>
-      </w:r>
-      <w:r>
-        <w:rPr>
-          <w:rFonts w:ascii="Times New Roman" w:eastAsia="Times New Roman" w:hAnsi="Times New Roman" w:cs="Times New Roman"/>
-          <w:sz w:val="24"/>
-        </w:rPr>
-        <w:t xml:space="preserve"> User: notified of prior enrollment </w:t>
+        <w:t xml:space="preserve">4. User: notified of prior enrollment </w:t>
       </w:r>
     </w:p>
     <w:p>
@@ -2648,26 +2579,21 @@
           <w:rFonts w:ascii="Times New Roman" w:eastAsia="Times New Roman" w:hAnsi="Times New Roman" w:cs="Times New Roman"/>
           <w:sz w:val="24"/>
         </w:rPr>
-        <w:t>Registered User To</w:t>
-      </w:r>
-    </w:p>
-    <w:p>
-      <w:pPr>
-        <w:pStyle w:val="normal0"/>
-      </w:pPr>
-      <w:r>
-        <w:rPr>
-          <w:rFonts w:ascii="Times New Roman" w:eastAsia="Times New Roman" w:hAnsi="Times New Roman" w:cs="Times New Roman"/>
-          <w:sz w:val="24"/>
-        </w:rPr>
-        <w:t>see detail</w:t>
-      </w:r>
-      <w:r>
-        <w:rPr>
-          <w:rFonts w:ascii="Times New Roman" w:eastAsia="Times New Roman" w:hAnsi="Times New Roman" w:cs="Times New Roman"/>
-          <w:sz w:val="24"/>
-        </w:rPr>
-        <w:t>s about a course, such as the instructor and subject.</w:t>
+        <w:t>Registered User</w:t>
+      </w:r>
+      <w:r>
+        <w:rPr>
+          <w:rFonts w:ascii="Times New Roman" w:eastAsia="Times New Roman" w:hAnsi="Times New Roman" w:cs="Times New Roman"/>
+          <w:sz w:val="24"/>
+        </w:rPr>
+        <w:t xml:space="preserve"> - S</w:t>
+      </w:r>
+      <w:r>
+        <w:rPr>
+          <w:rFonts w:ascii="Times New Roman" w:eastAsia="Times New Roman" w:hAnsi="Times New Roman" w:cs="Times New Roman"/>
+          <w:sz w:val="24"/>
+        </w:rPr>
+        <w:t>ee details about a course, such as the instructor and subject.</w:t>
       </w:r>
     </w:p>
     <w:p>
@@ -2767,14 +2693,7 @@
           <w:rFonts w:ascii="Times New Roman" w:eastAsia="Times New Roman" w:hAnsi="Times New Roman" w:cs="Times New Roman"/>
           <w:sz w:val="24"/>
         </w:rPr>
-        <w:t>1.</w:t>
-      </w:r>
-      <w:r>
-        <w:rPr>
-          <w:rFonts w:ascii="Times New Roman" w:eastAsia="Times New Roman" w:hAnsi="Times New Roman" w:cs="Times New Roman"/>
-          <w:sz w:val="24"/>
-        </w:rPr>
-        <w:t xml:space="preserve"> User searches for a course or browses courses on CourseOwl.</w:t>
+        <w:t>1. User searches for a course or browses courses on CourseOwl.</w:t>
       </w:r>
     </w:p>
     <w:p>
@@ -2845,14 +2764,7 @@
           <w:rFonts w:ascii="Times New Roman" w:eastAsia="Times New Roman" w:hAnsi="Times New Roman" w:cs="Times New Roman"/>
           <w:sz w:val="24"/>
         </w:rPr>
-        <w:t xml:space="preserve"> To see a list of courses the user has</w:t>
-      </w:r>
-      <w:r>
-        <w:rPr>
-          <w:rFonts w:ascii="Times New Roman" w:eastAsia="Times New Roman" w:hAnsi="Times New Roman" w:cs="Times New Roman"/>
-          <w:sz w:val="24"/>
-        </w:rPr>
-        <w:t xml:space="preserve"> taken or is currently subscribed to along with recommendations</w:t>
+        <w:t xml:space="preserve"> To see a list of courses the user has taken or is currently subscribed to along with recommendations</w:t>
       </w:r>
     </w:p>
     <w:p>
@@ -3057,14 +2969,7 @@
           <w:rFonts w:ascii="Times New Roman" w:eastAsia="Times New Roman" w:hAnsi="Times New Roman" w:cs="Times New Roman"/>
           <w:sz w:val="24"/>
         </w:rPr>
-        <w:t>1. System displays the user’s course history or prompts there is no h</w:t>
-      </w:r>
-      <w:r>
-        <w:rPr>
-          <w:rFonts w:ascii="Times New Roman" w:eastAsia="Times New Roman" w:hAnsi="Times New Roman" w:cs="Times New Roman"/>
-          <w:sz w:val="24"/>
-        </w:rPr>
-        <w:t>istory.</w:t>
+        <w:t>1. System displays the user’s course history or prompts there is no history.</w:t>
       </w:r>
     </w:p>
     <w:p>
@@ -3220,14 +3125,7 @@
           <w:rFonts w:ascii="Times New Roman" w:eastAsia="Times New Roman" w:hAnsi="Times New Roman" w:cs="Times New Roman"/>
           <w:sz w:val="24"/>
         </w:rPr>
-        <w:t xml:space="preserve"> W</w:t>
-      </w:r>
-      <w:r>
-        <w:rPr>
-          <w:rFonts w:ascii="Times New Roman" w:eastAsia="Times New Roman" w:hAnsi="Times New Roman" w:cs="Times New Roman"/>
-          <w:sz w:val="24"/>
-        </w:rPr>
-        <w:t xml:space="preserve">ants to know when new courses are available and updated </w:t>
+        <w:t xml:space="preserve"> Wants to know when new courses are available and updated </w:t>
       </w:r>
     </w:p>
     <w:p>
@@ -3306,14 +3204,7 @@
           <w:rFonts w:ascii="Times New Roman" w:eastAsia="Times New Roman" w:hAnsi="Times New Roman" w:cs="Times New Roman"/>
           <w:sz w:val="24"/>
         </w:rPr>
-        <w:t xml:space="preserve"> New course</w:t>
-      </w:r>
-      <w:r>
-        <w:rPr>
-          <w:rFonts w:ascii="Times New Roman" w:eastAsia="Times New Roman" w:hAnsi="Times New Roman" w:cs="Times New Roman"/>
-          <w:sz w:val="24"/>
-        </w:rPr>
-        <w:t xml:space="preserve">s that are not already in CourseOwl will be added </w:t>
+        <w:t xml:space="preserve"> New courses that are not already in CourseOwl will be added </w:t>
       </w:r>
     </w:p>
     <w:p>
@@ -3419,14 +3310,7 @@
           <w:rFonts w:ascii="Times New Roman" w:eastAsia="Times New Roman" w:hAnsi="Times New Roman" w:cs="Times New Roman"/>
           <w:sz w:val="24"/>
         </w:rPr>
-        <w:t xml:space="preserve">2. Sync: Queries course providers and </w:t>
-      </w:r>
-      <w:r>
-        <w:rPr>
-          <w:rFonts w:ascii="Times New Roman" w:eastAsia="Times New Roman" w:hAnsi="Times New Roman" w:cs="Times New Roman"/>
-          <w:sz w:val="24"/>
-        </w:rPr>
-        <w:t xml:space="preserve">retrieves course list </w:t>
+        <w:t xml:space="preserve">2. Sync: Queries course providers and retrieves course list </w:t>
       </w:r>
     </w:p>
     <w:p>
@@ -3557,7 +3441,52 @@
           <w:b/>
           <w:sz w:val="24"/>
         </w:rPr>
-        <w:t>Stakeholders an</w:t>
+        <w:t>Stakeholders and Interests:</w:t>
+      </w:r>
+    </w:p>
+    <w:p>
+      <w:pPr>
+        <w:pStyle w:val="normal0"/>
+      </w:pPr>
+      <w:r>
+        <w:rPr>
+          <w:rFonts w:ascii="Times New Roman" w:eastAsia="Times New Roman" w:hAnsi="Times New Roman" w:cs="Times New Roman"/>
+          <w:sz w:val="24"/>
+        </w:rPr>
+        <w:t>Unregistered Use</w:t>
+      </w:r>
+      <w:r>
+        <w:rPr>
+          <w:rFonts w:ascii="Times New Roman" w:eastAsia="Times New Roman" w:hAnsi="Times New Roman" w:cs="Times New Roman"/>
+          <w:sz w:val="24"/>
+        </w:rPr>
+        <w:t>r -</w:t>
+      </w:r>
+      <w:r>
+        <w:rPr>
+          <w:rFonts w:ascii="Times New Roman" w:eastAsia="Times New Roman" w:hAnsi="Times New Roman" w:cs="Times New Roman"/>
+          <w:sz w:val="24"/>
+        </w:rPr>
+        <w:t xml:space="preserve"> Search for and view desired courses</w:t>
+      </w:r>
+    </w:p>
+    <w:p>
+      <w:pPr>
+        <w:pStyle w:val="normal0"/>
+      </w:pPr>
+      <w:r>
+        <w:rPr>
+          <w:rFonts w:ascii="Times New Roman" w:eastAsia="Times New Roman" w:hAnsi="Times New Roman" w:cs="Times New Roman"/>
+          <w:sz w:val="24"/>
+        </w:rPr>
+        <w:t>Registered Use</w:t>
+      </w:r>
+      <w:r>
+        <w:rPr>
+          <w:rFonts w:ascii="Times New Roman" w:eastAsia="Times New Roman" w:hAnsi="Times New Roman" w:cs="Times New Roman"/>
+          <w:sz w:val="24"/>
+        </w:rPr>
+        <w:t>r -</w:t>
       </w:r>
       <w:r>
         <w:rPr>
@@ -3565,67 +3494,34 @@
           <w:b/>
           <w:sz w:val="24"/>
         </w:rPr>
-        <w:t>d Interests:</w:t>
-      </w:r>
-    </w:p>
-    <w:p>
-      <w:pPr>
-        <w:pStyle w:val="normal0"/>
-      </w:pPr>
-      <w:r>
-        <w:rPr>
-          <w:rFonts w:ascii="Times New Roman" w:eastAsia="Times New Roman" w:hAnsi="Times New Roman" w:cs="Times New Roman"/>
-          <w:sz w:val="24"/>
-        </w:rPr>
-        <w:t>Unregistered Use</w:t>
-      </w:r>
-      <w:r>
-        <w:rPr>
-          <w:rFonts w:ascii="Times New Roman" w:eastAsia="Times New Roman" w:hAnsi="Times New Roman" w:cs="Times New Roman"/>
-          <w:sz w:val="24"/>
-        </w:rPr>
-        <w:t>r -</w:t>
-      </w:r>
-      <w:r>
-        <w:rPr>
-          <w:rFonts w:ascii="Times New Roman" w:eastAsia="Times New Roman" w:hAnsi="Times New Roman" w:cs="Times New Roman"/>
-          <w:sz w:val="24"/>
-        </w:rPr>
-        <w:t xml:space="preserve"> Search for and view desired courses</w:t>
-      </w:r>
-    </w:p>
-    <w:p>
-      <w:pPr>
-        <w:pStyle w:val="normal0"/>
-      </w:pPr>
-      <w:r>
-        <w:rPr>
-          <w:rFonts w:ascii="Times New Roman" w:eastAsia="Times New Roman" w:hAnsi="Times New Roman" w:cs="Times New Roman"/>
-          <w:sz w:val="24"/>
-        </w:rPr>
-        <w:t>Registered Use</w:t>
-      </w:r>
-      <w:r>
-        <w:rPr>
-          <w:rFonts w:ascii="Times New Roman" w:eastAsia="Times New Roman" w:hAnsi="Times New Roman" w:cs="Times New Roman"/>
-          <w:sz w:val="24"/>
-        </w:rPr>
-        <w:t>r -</w:t>
-      </w:r>
+        <w:t xml:space="preserve"> </w:t>
+      </w:r>
+      <w:r>
+        <w:rPr>
+          <w:rFonts w:ascii="Times New Roman" w:eastAsia="Times New Roman" w:hAnsi="Times New Roman" w:cs="Times New Roman"/>
+          <w:sz w:val="24"/>
+        </w:rPr>
+        <w:t>Search for, view, and sign up for desired courses</w:t>
+      </w:r>
+    </w:p>
+    <w:p>
+      <w:pPr>
+        <w:pStyle w:val="normal0"/>
+      </w:pPr>
       <w:r>
         <w:rPr>
           <w:rFonts w:ascii="Times New Roman" w:eastAsia="Times New Roman" w:hAnsi="Times New Roman" w:cs="Times New Roman"/>
           <w:b/>
           <w:sz w:val="24"/>
         </w:rPr>
-        <w:t xml:space="preserve"> </w:t>
-      </w:r>
-      <w:r>
-        <w:rPr>
-          <w:rFonts w:ascii="Times New Roman" w:eastAsia="Times New Roman" w:hAnsi="Times New Roman" w:cs="Times New Roman"/>
-          <w:sz w:val="24"/>
-        </w:rPr>
-        <w:t>Search for, view, and sign up for desired courses</w:t>
+        <w:t>Precondition:</w:t>
+      </w:r>
+      <w:r>
+        <w:rPr>
+          <w:rFonts w:ascii="Times New Roman" w:eastAsia="Times New Roman" w:hAnsi="Times New Roman" w:cs="Times New Roman"/>
+          <w:sz w:val="24"/>
+        </w:rPr>
+        <w:t xml:space="preserve">  Courses are synced to database</w:t>
       </w:r>
     </w:p>
     <w:p>
@@ -3638,14 +3534,31 @@
           <w:b/>
           <w:sz w:val="24"/>
         </w:rPr>
-        <w:t>Precondition:</w:t>
-      </w:r>
-      <w:r>
-        <w:rPr>
-          <w:rFonts w:ascii="Times New Roman" w:eastAsia="Times New Roman" w:hAnsi="Times New Roman" w:cs="Times New Roman"/>
-          <w:sz w:val="24"/>
-        </w:rPr>
-        <w:t xml:space="preserve">  Courses are synced to database</w:t>
+        <w:t xml:space="preserve">Minimal Guarantees:  </w:t>
+      </w:r>
+    </w:p>
+    <w:p>
+      <w:pPr>
+        <w:pStyle w:val="normal0"/>
+      </w:pPr>
+      <w:r>
+        <w:rPr>
+          <w:rFonts w:ascii="Times New Roman" w:eastAsia="Times New Roman" w:hAnsi="Times New Roman" w:cs="Times New Roman"/>
+          <w:sz w:val="24"/>
+        </w:rPr>
+        <w:t>Unregistered user can sign up for CourseOwl after finding desired course</w:t>
+      </w:r>
+    </w:p>
+    <w:p>
+      <w:pPr>
+        <w:pStyle w:val="normal0"/>
+      </w:pPr>
+      <w:r>
+        <w:rPr>
+          <w:rFonts w:ascii="Times New Roman" w:eastAsia="Times New Roman" w:hAnsi="Times New Roman" w:cs="Times New Roman"/>
+          <w:sz w:val="24"/>
+        </w:rPr>
+        <w:t>Registered user can add desired course to their CourseOwl profile.</w:t>
       </w:r>
     </w:p>
     <w:p>
@@ -3658,31 +3571,14 @@
           <w:b/>
           <w:sz w:val="24"/>
         </w:rPr>
-        <w:t xml:space="preserve">Minimal Guarantees:  </w:t>
-      </w:r>
-    </w:p>
-    <w:p>
-      <w:pPr>
-        <w:pStyle w:val="normal0"/>
-      </w:pPr>
-      <w:r>
-        <w:rPr>
-          <w:rFonts w:ascii="Times New Roman" w:eastAsia="Times New Roman" w:hAnsi="Times New Roman" w:cs="Times New Roman"/>
-          <w:sz w:val="24"/>
-        </w:rPr>
-        <w:t>Unregistered user can sign up for CourseOwl after finding desired course</w:t>
-      </w:r>
-    </w:p>
-    <w:p>
-      <w:pPr>
-        <w:pStyle w:val="normal0"/>
-      </w:pPr>
-      <w:r>
-        <w:rPr>
-          <w:rFonts w:ascii="Times New Roman" w:eastAsia="Times New Roman" w:hAnsi="Times New Roman" w:cs="Times New Roman"/>
-          <w:sz w:val="24"/>
-        </w:rPr>
-        <w:t>Registered user can add desired course to their CourseOwl profile.</w:t>
+        <w:t xml:space="preserve">Trigger:  </w:t>
+      </w:r>
+      <w:r>
+        <w:rPr>
+          <w:rFonts w:ascii="Times New Roman" w:eastAsia="Times New Roman" w:hAnsi="Times New Roman" w:cs="Times New Roman"/>
+          <w:sz w:val="24"/>
+        </w:rPr>
+        <w:t>User types in query into search box and clicks search</w:t>
       </w:r>
     </w:p>
     <w:p>
@@ -3695,26 +3591,6 @@
           <w:b/>
           <w:sz w:val="24"/>
         </w:rPr>
-        <w:t xml:space="preserve">Trigger:  </w:t>
-      </w:r>
-      <w:r>
-        <w:rPr>
-          <w:rFonts w:ascii="Times New Roman" w:eastAsia="Times New Roman" w:hAnsi="Times New Roman" w:cs="Times New Roman"/>
-          <w:sz w:val="24"/>
-        </w:rPr>
-        <w:t>User types in query into search box and clicks search</w:t>
-      </w:r>
-    </w:p>
-    <w:p>
-      <w:pPr>
-        <w:pStyle w:val="normal0"/>
-      </w:pPr>
-      <w:r>
-        <w:rPr>
-          <w:rFonts w:ascii="Times New Roman" w:eastAsia="Times New Roman" w:hAnsi="Times New Roman" w:cs="Times New Roman"/>
-          <w:b/>
-          <w:sz w:val="24"/>
-        </w:rPr>
         <w:t>Main success scenario:</w:t>
       </w:r>
     </w:p>
@@ -3727,14 +3603,7 @@
           <w:rFonts w:ascii="Times New Roman" w:eastAsia="Times New Roman" w:hAnsi="Times New Roman" w:cs="Times New Roman"/>
           <w:sz w:val="24"/>
         </w:rPr>
-        <w:t>1.  Search query matches cour</w:t>
-      </w:r>
-      <w:r>
-        <w:rPr>
-          <w:rFonts w:ascii="Times New Roman" w:eastAsia="Times New Roman" w:hAnsi="Times New Roman" w:cs="Times New Roman"/>
-          <w:sz w:val="24"/>
-        </w:rPr>
-        <w:t>ses in CourseOwl, list of courses displayed to user</w:t>
+        <w:t>1.  Search query matches courses in CourseOwl, list of courses displayed to user</w:t>
       </w:r>
     </w:p>
     <w:p>
@@ -3754,74 +3623,60 @@
         <w:pStyle w:val="Heading2"/>
         <w:contextualSpacing w:val="0"/>
       </w:pPr>
-      <w:bookmarkStart w:id="22" w:name="h.jhsk8zzfuurq" w:colFirst="0" w:colLast="0"/>
-      <w:bookmarkStart w:id="23" w:name="_Toc260769499"/>
-      <w:bookmarkEnd w:id="22"/>
+      <w:bookmarkStart w:id="23" w:name="h.jhsk8zzfuurq" w:colFirst="0" w:colLast="0"/>
+      <w:bookmarkStart w:id="24" w:name="_Toc260771015"/>
+      <w:bookmarkEnd w:id="23"/>
       <w:r>
         <w:rPr>
           <w:rFonts w:ascii="Times New Roman" w:eastAsia="Times New Roman" w:hAnsi="Times New Roman" w:cs="Times New Roman"/>
         </w:rPr>
         <w:t>Architecture &amp; Design</w:t>
       </w:r>
-      <w:bookmarkEnd w:id="23"/>
+      <w:bookmarkEnd w:id="24"/>
     </w:p>
     <w:p>
       <w:pPr>
         <w:pStyle w:val="Heading3"/>
         <w:contextualSpacing w:val="0"/>
       </w:pPr>
-      <w:bookmarkStart w:id="24" w:name="h.trylesjagb17" w:colFirst="0" w:colLast="0"/>
-      <w:bookmarkStart w:id="25" w:name="_Toc260769500"/>
-      <w:bookmarkEnd w:id="24"/>
+      <w:bookmarkStart w:id="25" w:name="h.trylesjagb17" w:colFirst="0" w:colLast="0"/>
+      <w:bookmarkStart w:id="26" w:name="_Toc260771016"/>
+      <w:bookmarkEnd w:id="25"/>
       <w:r>
         <w:rPr>
           <w:rFonts w:ascii="Times New Roman" w:eastAsia="Times New Roman" w:hAnsi="Times New Roman" w:cs="Times New Roman"/>
         </w:rPr>
         <w:t>Overview</w:t>
       </w:r>
-      <w:bookmarkEnd w:id="25"/>
-    </w:p>
-    <w:p>
-      <w:pPr>
-        <w:pStyle w:val="normal0"/>
-      </w:pPr>
-      <w:r>
-        <w:rPr>
-          <w:rFonts w:ascii="Times New Roman" w:eastAsia="Times New Roman" w:hAnsi="Times New Roman" w:cs="Times New Roman"/>
-          <w:sz w:val="24"/>
-        </w:rPr>
-        <w:t>We used the Django development framework for the project, backed by a PostgreSQL database instance. As sug</w:t>
-      </w:r>
-      <w:r>
-        <w:rPr>
-          <w:rFonts w:ascii="Times New Roman" w:eastAsia="Times New Roman" w:hAnsi="Times New Roman" w:cs="Times New Roman"/>
-          <w:sz w:val="24"/>
-        </w:rPr>
-        <w:t>gested by Django Software Foundation, we divided the project into different apps for the frontend, backend, the JSON API, and the recommendation engine.</w:t>
-      </w:r>
-    </w:p>
-    <w:p>
-      <w:pPr>
-        <w:pStyle w:val="normal0"/>
-      </w:pPr>
-    </w:p>
-    <w:p>
-      <w:pPr>
-        <w:pStyle w:val="normal0"/>
-      </w:pPr>
-      <w:r>
-        <w:rPr>
-          <w:rFonts w:ascii="Times New Roman" w:eastAsia="Times New Roman" w:hAnsi="Times New Roman" w:cs="Times New Roman"/>
-          <w:sz w:val="24"/>
-        </w:rPr>
-        <w:t>Our database includes a common model for all of the courses from different providers, along with a use</w:t>
-      </w:r>
-      <w:r>
-        <w:rPr>
-          <w:rFonts w:ascii="Times New Roman" w:eastAsia="Times New Roman" w:hAnsi="Times New Roman" w:cs="Times New Roman"/>
-          <w:sz w:val="24"/>
-        </w:rPr>
-        <w:t>r profile containing information about what courses you have enrolled, completed, and disliked.</w:t>
+      <w:bookmarkEnd w:id="26"/>
+    </w:p>
+    <w:p>
+      <w:pPr>
+        <w:pStyle w:val="normal0"/>
+      </w:pPr>
+      <w:r>
+        <w:rPr>
+          <w:rFonts w:ascii="Times New Roman" w:eastAsia="Times New Roman" w:hAnsi="Times New Roman" w:cs="Times New Roman"/>
+          <w:sz w:val="24"/>
+        </w:rPr>
+        <w:t>We used the Django development framework for the project, backed by a PostgreSQL database instance. As suggested by Django Software Foundation, we divided the project into different apps for the frontend, backend, the JSON API, and the recommendation engine.</w:t>
+      </w:r>
+    </w:p>
+    <w:p>
+      <w:pPr>
+        <w:pStyle w:val="normal0"/>
+      </w:pPr>
+    </w:p>
+    <w:p>
+      <w:pPr>
+        <w:pStyle w:val="normal0"/>
+      </w:pPr>
+      <w:r>
+        <w:rPr>
+          <w:rFonts w:ascii="Times New Roman" w:eastAsia="Times New Roman" w:hAnsi="Times New Roman" w:cs="Times New Roman"/>
+          <w:sz w:val="24"/>
+        </w:rPr>
+        <w:t>Our database includes a common model for all of the courses from different providers, along with a user profile containing information about what courses you have enrolled, completed, and disliked.</w:t>
       </w:r>
     </w:p>
     <w:p>
@@ -3916,14 +3771,7 @@
           <w:rFonts w:ascii="Times New Roman" w:eastAsia="Times New Roman" w:hAnsi="Times New Roman" w:cs="Times New Roman"/>
           <w:sz w:val="24"/>
         </w:rPr>
-        <w:t xml:space="preserve"> - JSON API for </w:t>
-      </w:r>
-      <w:r>
-        <w:rPr>
-          <w:rFonts w:ascii="Times New Roman" w:eastAsia="Times New Roman" w:hAnsi="Times New Roman" w:cs="Times New Roman"/>
-          <w:sz w:val="24"/>
-        </w:rPr>
-        <w:t>use by the frontend website</w:t>
+        <w:t xml:space="preserve"> - JSON API for use by the frontend website</w:t>
       </w:r>
     </w:p>
     <w:p>
@@ -3961,7 +3809,14 @@
           <w:rFonts w:ascii="Times New Roman" w:eastAsia="Times New Roman" w:hAnsi="Times New Roman" w:cs="Times New Roman"/>
           <w:sz w:val="24"/>
         </w:rPr>
-        <w:t xml:space="preserve"> - Frontend website, including HTML and Javascript</w:t>
+        <w:t xml:space="preserve"> - Frontend website, including HTML and </w:t>
+      </w:r>
+      <w:r>
+        <w:rPr>
+          <w:rFonts w:ascii="Times New Roman" w:eastAsia="Times New Roman" w:hAnsi="Times New Roman" w:cs="Times New Roman"/>
+          <w:sz w:val="24"/>
+        </w:rPr>
+        <w:t>JavaScript</w:t>
       </w:r>
     </w:p>
     <w:p>
@@ -3969,64 +3824,64 @@
         <w:pStyle w:val="Heading3"/>
         <w:contextualSpacing w:val="0"/>
       </w:pPr>
-      <w:bookmarkStart w:id="26" w:name="h.6nifhz5vpm7x" w:colFirst="0" w:colLast="0"/>
-      <w:bookmarkEnd w:id="26"/>
+      <w:bookmarkStart w:id="27" w:name="h.6nifhz5vpm7x" w:colFirst="0" w:colLast="0"/>
+      <w:bookmarkEnd w:id="27"/>
     </w:p>
     <w:p>
       <w:pPr>
         <w:pStyle w:val="Heading3"/>
         <w:contextualSpacing w:val="0"/>
       </w:pPr>
-      <w:bookmarkStart w:id="27" w:name="h.sqv8xcs6witm" w:colFirst="0" w:colLast="0"/>
-      <w:bookmarkEnd w:id="27"/>
+      <w:bookmarkStart w:id="28" w:name="h.sqv8xcs6witm" w:colFirst="0" w:colLast="0"/>
+      <w:bookmarkEnd w:id="28"/>
     </w:p>
     <w:p>
       <w:pPr>
         <w:pStyle w:val="Heading3"/>
         <w:contextualSpacing w:val="0"/>
       </w:pPr>
-      <w:bookmarkStart w:id="28" w:name="h.zhs0dtxn97b9" w:colFirst="0" w:colLast="0"/>
-      <w:bookmarkEnd w:id="28"/>
+      <w:bookmarkStart w:id="29" w:name="h.zhs0dtxn97b9" w:colFirst="0" w:colLast="0"/>
+      <w:bookmarkEnd w:id="29"/>
     </w:p>
     <w:p>
       <w:pPr>
         <w:pStyle w:val="Heading3"/>
         <w:contextualSpacing w:val="0"/>
       </w:pPr>
-      <w:bookmarkStart w:id="29" w:name="h.eeb6otpn7qqj" w:colFirst="0" w:colLast="0"/>
-      <w:bookmarkEnd w:id="29"/>
+      <w:bookmarkStart w:id="30" w:name="h.eeb6otpn7qqj" w:colFirst="0" w:colLast="0"/>
+      <w:bookmarkEnd w:id="30"/>
     </w:p>
     <w:p>
       <w:pPr>
         <w:pStyle w:val="Heading3"/>
         <w:contextualSpacing w:val="0"/>
       </w:pPr>
-      <w:bookmarkStart w:id="30" w:name="h.ym43jbccvkch" w:colFirst="0" w:colLast="0"/>
-      <w:bookmarkEnd w:id="30"/>
+      <w:bookmarkStart w:id="31" w:name="h.ym43jbccvkch" w:colFirst="0" w:colLast="0"/>
+      <w:bookmarkEnd w:id="31"/>
     </w:p>
     <w:p>
       <w:pPr>
         <w:pStyle w:val="Heading3"/>
         <w:contextualSpacing w:val="0"/>
       </w:pPr>
-      <w:bookmarkStart w:id="31" w:name="h.ljvm94sh3hcd" w:colFirst="0" w:colLast="0"/>
-      <w:bookmarkEnd w:id="31"/>
+      <w:bookmarkStart w:id="32" w:name="h.ljvm94sh3hcd" w:colFirst="0" w:colLast="0"/>
+      <w:bookmarkEnd w:id="32"/>
     </w:p>
     <w:p>
       <w:pPr>
         <w:pStyle w:val="Heading3"/>
         <w:contextualSpacing w:val="0"/>
       </w:pPr>
-      <w:bookmarkStart w:id="32" w:name="h.p3cynuwxd8jf" w:colFirst="0" w:colLast="0"/>
-      <w:bookmarkEnd w:id="32"/>
+      <w:bookmarkStart w:id="33" w:name="h.p3cynuwxd8jf" w:colFirst="0" w:colLast="0"/>
+      <w:bookmarkEnd w:id="33"/>
     </w:p>
     <w:p>
       <w:pPr>
         <w:pStyle w:val="Heading3"/>
         <w:contextualSpacing w:val="0"/>
       </w:pPr>
-      <w:bookmarkStart w:id="33" w:name="h.fy2qxo8jqxre" w:colFirst="0" w:colLast="0"/>
-      <w:bookmarkEnd w:id="33"/>
+      <w:bookmarkStart w:id="34" w:name="h.fy2qxo8jqxre" w:colFirst="0" w:colLast="0"/>
+      <w:bookmarkEnd w:id="34"/>
     </w:p>
     <w:p>
       <w:pPr>
@@ -4113,9 +3968,9 @@
         <w:pStyle w:val="Heading3"/>
         <w:contextualSpacing w:val="0"/>
       </w:pPr>
-      <w:bookmarkStart w:id="34" w:name="h.u0yj15i4y013" w:colFirst="0" w:colLast="0"/>
-      <w:bookmarkStart w:id="35" w:name="_Toc260769501"/>
-      <w:bookmarkEnd w:id="34"/>
+      <w:bookmarkStart w:id="35" w:name="h.u0yj15i4y013" w:colFirst="0" w:colLast="0"/>
+      <w:bookmarkStart w:id="36" w:name="_Toc260771017"/>
+      <w:bookmarkEnd w:id="35"/>
       <w:r>
         <w:rPr>
           <w:rFonts w:ascii="Times New Roman" w:eastAsia="Times New Roman" w:hAnsi="Times New Roman" w:cs="Times New Roman"/>
@@ -4123,8 +3978,6 @@
         <w:lastRenderedPageBreak/>
         <w:t>UML Diagram</w:t>
       </w:r>
-      <w:bookmarkStart w:id="36" w:name="_GoBack"/>
-      <w:bookmarkEnd w:id="35"/>
       <w:bookmarkEnd w:id="36"/>
     </w:p>
     <w:p>
@@ -4213,42 +4066,21 @@
           <w:highlight w:val="white"/>
         </w:rPr>
       </w:pPr>
-    </w:p>
-    <w:p>
-      <w:pPr>
-        <w:pStyle w:val="normal0"/>
-        <w:jc w:val="center"/>
-        <w:rPr>
-          <w:rFonts w:ascii="Times New Roman" w:eastAsia="Times New Roman" w:hAnsi="Times New Roman" w:cs="Times New Roman"/>
-          <w:sz w:val="24"/>
-          <w:highlight w:val="white"/>
-        </w:rPr>
-      </w:pPr>
-    </w:p>
-    <w:p>
-      <w:pPr>
-        <w:pStyle w:val="normal0"/>
-        <w:jc w:val="center"/>
-        <w:rPr>
-          <w:rFonts w:ascii="Times New Roman" w:eastAsia="Times New Roman" w:hAnsi="Times New Roman" w:cs="Times New Roman"/>
-          <w:sz w:val="24"/>
-        </w:rPr>
-      </w:pPr>
       <w:r>
         <w:rPr>
           <w:noProof/>
         </w:rPr>
         <w:drawing>
-          <wp:anchor distT="114300" distB="114300" distL="114300" distR="114300" simplePos="0" relativeHeight="251658240" behindDoc="0" locked="0" layoutInCell="0" hidden="0" allowOverlap="0" wp14:anchorId="3F48CF3D" wp14:editId="7B115D71">
+          <wp:anchor distT="114300" distB="114300" distL="114300" distR="114300" simplePos="0" relativeHeight="251658240" behindDoc="0" locked="0" layoutInCell="0" hidden="0" allowOverlap="0" wp14:anchorId="3F48CF3D" wp14:editId="6D40D03C">
             <wp:simplePos x="0" y="0"/>
             <wp:positionH relativeFrom="margin">
-              <wp:posOffset>-571500</wp:posOffset>
+              <wp:posOffset>-172085</wp:posOffset>
             </wp:positionH>
             <wp:positionV relativeFrom="paragraph">
-              <wp:posOffset>102235</wp:posOffset>
+              <wp:posOffset>104775</wp:posOffset>
             </wp:positionV>
-            <wp:extent cx="7543800" cy="3429635"/>
-            <wp:effectExtent l="50482" t="51118" r="50483" b="75882"/>
+            <wp:extent cx="7543800" cy="4229735"/>
+            <wp:effectExtent l="56832" t="70168" r="56833" b="56832"/>
             <wp:wrapSquare wrapText="bothSides" distT="114300" distB="114300" distL="114300" distR="114300"/>
             <wp:docPr id="1" name="image00.jpg" descr="uml.jpg"/>
             <wp:cNvGraphicFramePr/>
@@ -4269,7 +4101,7 @@
                   <pic:spPr>
                     <a:xfrm rot="5400000">
                       <a:off x="0" y="0"/>
-                      <a:ext cx="7543800" cy="3429635"/>
+                      <a:ext cx="7543800" cy="4229735"/>
                     </a:xfrm>
                     <a:prstGeom prst="rect">
                       <a:avLst/>
@@ -4302,6 +4134,27 @@
         <w:rPr>
           <w:rFonts w:ascii="Times New Roman" w:eastAsia="Times New Roman" w:hAnsi="Times New Roman" w:cs="Times New Roman"/>
           <w:sz w:val="24"/>
+          <w:highlight w:val="white"/>
+        </w:rPr>
+      </w:pPr>
+    </w:p>
+    <w:p>
+      <w:pPr>
+        <w:pStyle w:val="normal0"/>
+        <w:jc w:val="center"/>
+        <w:rPr>
+          <w:rFonts w:ascii="Times New Roman" w:eastAsia="Times New Roman" w:hAnsi="Times New Roman" w:cs="Times New Roman"/>
+          <w:sz w:val="24"/>
+        </w:rPr>
+      </w:pPr>
+    </w:p>
+    <w:p>
+      <w:pPr>
+        <w:pStyle w:val="normal0"/>
+        <w:jc w:val="center"/>
+        <w:rPr>
+          <w:rFonts w:ascii="Times New Roman" w:eastAsia="Times New Roman" w:hAnsi="Times New Roman" w:cs="Times New Roman"/>
+          <w:sz w:val="24"/>
         </w:rPr>
       </w:pPr>
     </w:p>
@@ -4604,7 +4457,7 @@
         <w:contextualSpacing w:val="0"/>
       </w:pPr>
       <w:bookmarkStart w:id="37" w:name="h.1fb8gsjdpmm5" w:colFirst="0" w:colLast="0"/>
-      <w:bookmarkStart w:id="38" w:name="_Toc260769502"/>
+      <w:bookmarkStart w:id="38" w:name="_Toc260771018"/>
       <w:bookmarkEnd w:id="37"/>
       <w:r>
         <w:rPr>
@@ -4629,69 +4482,41 @@
           <w:rFonts w:ascii="Times New Roman" w:eastAsia="Times New Roman" w:hAnsi="Times New Roman" w:cs="Times New Roman"/>
           <w:sz w:val="24"/>
         </w:rPr>
-        <w:t>We have gained a lot of experience by dev</w:t>
-      </w:r>
-      <w:r>
-        <w:rPr>
-          <w:rFonts w:ascii="Times New Roman" w:eastAsia="Times New Roman" w:hAnsi="Times New Roman" w:cs="Times New Roman"/>
-          <w:sz w:val="24"/>
-        </w:rPr>
-        <w:t>eloping CourseOwl. Beyond gaining a deep understanding of the Django web framework, we have learned valuable insights about how to efficiently manage a team of software engineers and delegate responsibilities. Having a structured development process such a</w:t>
-      </w:r>
-      <w:r>
-        <w:rPr>
-          <w:rFonts w:ascii="Times New Roman" w:eastAsia="Times New Roman" w:hAnsi="Times New Roman" w:cs="Times New Roman"/>
-          <w:sz w:val="24"/>
-        </w:rPr>
-        <w:t>s Scrum allows team members to develop a sense of personal responsibility and allows us to track contributions and issues over time.</w:t>
-      </w:r>
-    </w:p>
-    <w:p>
-      <w:pPr>
-        <w:pStyle w:val="normal0"/>
-      </w:pPr>
-    </w:p>
-    <w:p>
-      <w:pPr>
-        <w:pStyle w:val="normal0"/>
-      </w:pPr>
-      <w:r>
-        <w:rPr>
-          <w:rFonts w:ascii="Times New Roman" w:eastAsia="Times New Roman" w:hAnsi="Times New Roman" w:cs="Times New Roman"/>
-          <w:sz w:val="24"/>
-        </w:rPr>
-        <w:t>In addition, writing extensive tests allows us to quickly check for errors and run regressions as we are iterating quickly. Our continuous integration system along with issue tracking on GitHub has made testing and deploying CourseOwl fairly quick and pain</w:t>
-      </w:r>
-      <w:r>
-        <w:rPr>
-          <w:rFonts w:ascii="Times New Roman" w:eastAsia="Times New Roman" w:hAnsi="Times New Roman" w:cs="Times New Roman"/>
-          <w:sz w:val="24"/>
-        </w:rPr>
-        <w:t>less, and will certainly play a role in our future projects.</w:t>
-      </w:r>
-    </w:p>
-    <w:p>
-      <w:pPr>
-        <w:pStyle w:val="normal0"/>
-      </w:pPr>
-    </w:p>
-    <w:p>
-      <w:pPr>
-        <w:pStyle w:val="normal0"/>
-      </w:pPr>
-      <w:r>
-        <w:rPr>
-          <w:rFonts w:ascii="Times New Roman" w:eastAsia="Times New Roman" w:hAnsi="Times New Roman" w:cs="Times New Roman"/>
-          <w:sz w:val="24"/>
-        </w:rPr>
-        <w:t xml:space="preserve">We are unsure of the future of CourseOwl given that we will no longer be able to meet together as a team in the future. Regardless, the semester has been a great learning experience in software </w:t>
-      </w:r>
-      <w:r>
-        <w:rPr>
-          <w:rFonts w:ascii="Times New Roman" w:eastAsia="Times New Roman" w:hAnsi="Times New Roman" w:cs="Times New Roman"/>
-          <w:sz w:val="24"/>
-        </w:rPr>
-        <w:t>development. The code is available for the public to view, improve, or learn from, on GitHub.</w:t>
+        <w:t>We have gained a lot of experience by developing CourseOwl. Beyond gaining a deep understanding of the Django web framework, we have learned valuable insights about how to efficiently manage a team of software engineers and delegate responsibilities. Having a structured development process such as Scrum allows team members to develop a sense of personal responsibility and allows us to track contributions and issues over time.</w:t>
+      </w:r>
+    </w:p>
+    <w:p>
+      <w:pPr>
+        <w:pStyle w:val="normal0"/>
+      </w:pPr>
+    </w:p>
+    <w:p>
+      <w:pPr>
+        <w:pStyle w:val="normal0"/>
+      </w:pPr>
+      <w:r>
+        <w:rPr>
+          <w:rFonts w:ascii="Times New Roman" w:eastAsia="Times New Roman" w:hAnsi="Times New Roman" w:cs="Times New Roman"/>
+          <w:sz w:val="24"/>
+        </w:rPr>
+        <w:t>In addition, writing extensive tests allows us to quickly check for errors and run regressions as we are iterating quickly. Our continuous integration system along with issue tracking on GitHub has made testing and deploying CourseOwl fairly quick and painless, and will certainly play a role in our future projects.</w:t>
+      </w:r>
+    </w:p>
+    <w:p>
+      <w:pPr>
+        <w:pStyle w:val="normal0"/>
+      </w:pPr>
+    </w:p>
+    <w:p>
+      <w:pPr>
+        <w:pStyle w:val="normal0"/>
+      </w:pPr>
+      <w:r>
+        <w:rPr>
+          <w:rFonts w:ascii="Times New Roman" w:eastAsia="Times New Roman" w:hAnsi="Times New Roman" w:cs="Times New Roman"/>
+          <w:sz w:val="24"/>
+        </w:rPr>
+        <w:t>We are unsure of the future of CourseOwl given that we will no longer be able to meet together as a team in the future. Regardless, the semester has been a great learning experience in software development. The code is available for the public to view, improve, or learn from, on GitHub.</w:t>
       </w:r>
     </w:p>
     <w:sectPr>
@@ -4736,23 +4561,51 @@
     <w:pPr>
       <w:pStyle w:val="normal0"/>
       <w:jc w:val="right"/>
+      <w:rPr>
+        <w:rFonts w:ascii="Times New Roman" w:hAnsi="Times New Roman" w:cs="Times New Roman"/>
+        <w:sz w:val="24"/>
+        <w:szCs w:val="24"/>
+      </w:rPr>
     </w:pPr>
     <w:r>
+      <w:rPr>
+        <w:rFonts w:ascii="Times New Roman" w:hAnsi="Times New Roman" w:cs="Times New Roman"/>
+        <w:sz w:val="24"/>
+        <w:szCs w:val="24"/>
+      </w:rPr>
       <w:fldChar w:fldCharType="begin"/>
     </w:r>
     <w:r>
+      <w:rPr>
+        <w:rFonts w:ascii="Times New Roman" w:hAnsi="Times New Roman" w:cs="Times New Roman"/>
+        <w:sz w:val="24"/>
+        <w:szCs w:val="24"/>
+      </w:rPr>
       <w:instrText>PAGE</w:instrText>
     </w:r>
     <w:r>
+      <w:rPr>
+        <w:rFonts w:ascii="Times New Roman" w:hAnsi="Times New Roman" w:cs="Times New Roman"/>
+        <w:sz w:val="24"/>
+        <w:szCs w:val="24"/>
+      </w:rPr>
       <w:fldChar w:fldCharType="separate"/>
     </w:r>
     <w:r>
       <w:rPr>
+        <w:rFonts w:ascii="Times New Roman" w:hAnsi="Times New Roman" w:cs="Times New Roman"/>
         <w:noProof/>
+        <w:sz w:val="24"/>
+        <w:szCs w:val="24"/>
       </w:rPr>
-      <w:t>9</w:t>
+      <w:t>3</w:t>
     </w:r>
     <w:r>
+      <w:rPr>
+        <w:rFonts w:ascii="Times New Roman" w:hAnsi="Times New Roman" w:cs="Times New Roman"/>
+        <w:sz w:val="24"/>
+        <w:szCs w:val="24"/>
+      </w:rPr>
       <w:fldChar w:fldCharType="end"/>
     </w:r>
   </w:p>
@@ -5533,6 +5386,50 @@
       <w:sz w:val="20"/>
     </w:rPr>
   </w:style>
+  <w:style w:type="paragraph" w:styleId="Header">
+    <w:name w:val="header"/>
+    <w:basedOn w:val="Normal"/>
+    <w:link w:val="HeaderChar"/>
+    <w:uiPriority w:val="99"/>
+    <w:unhideWhenUsed/>
+    <w:rsid w:val="00D31F8B"/>
+    <w:pPr>
+      <w:tabs>
+        <w:tab w:val="center" w:pos="4320"/>
+        <w:tab w:val="right" w:pos="8640"/>
+      </w:tabs>
+      <w:spacing w:line="240" w:lineRule="auto"/>
+    </w:pPr>
+  </w:style>
+  <w:style w:type="character" w:customStyle="1" w:styleId="HeaderChar">
+    <w:name w:val="Header Char"/>
+    <w:basedOn w:val="DefaultParagraphFont"/>
+    <w:link w:val="Header"/>
+    <w:uiPriority w:val="99"/>
+    <w:rsid w:val="00D31F8B"/>
+  </w:style>
+  <w:style w:type="paragraph" w:styleId="Footer">
+    <w:name w:val="footer"/>
+    <w:basedOn w:val="Normal"/>
+    <w:link w:val="FooterChar"/>
+    <w:uiPriority w:val="99"/>
+    <w:unhideWhenUsed/>
+    <w:rsid w:val="00D31F8B"/>
+    <w:pPr>
+      <w:tabs>
+        <w:tab w:val="center" w:pos="4320"/>
+        <w:tab w:val="right" w:pos="8640"/>
+      </w:tabs>
+      <w:spacing w:line="240" w:lineRule="auto"/>
+    </w:pPr>
+  </w:style>
+  <w:style w:type="character" w:customStyle="1" w:styleId="FooterChar">
+    <w:name w:val="Footer Char"/>
+    <w:basedOn w:val="DefaultParagraphFont"/>
+    <w:link w:val="Footer"/>
+    <w:uiPriority w:val="99"/>
+    <w:rsid w:val="00D31F8B"/>
+  </w:style>
 </w:styles>
 </file>
 
@@ -6064,6 +5961,50 @@
       <w:sz w:val="20"/>
     </w:rPr>
   </w:style>
+  <w:style w:type="paragraph" w:styleId="Header">
+    <w:name w:val="header"/>
+    <w:basedOn w:val="Normal"/>
+    <w:link w:val="HeaderChar"/>
+    <w:uiPriority w:val="99"/>
+    <w:unhideWhenUsed/>
+    <w:rsid w:val="00D31F8B"/>
+    <w:pPr>
+      <w:tabs>
+        <w:tab w:val="center" w:pos="4320"/>
+        <w:tab w:val="right" w:pos="8640"/>
+      </w:tabs>
+      <w:spacing w:line="240" w:lineRule="auto"/>
+    </w:pPr>
+  </w:style>
+  <w:style w:type="character" w:customStyle="1" w:styleId="HeaderChar">
+    <w:name w:val="Header Char"/>
+    <w:basedOn w:val="DefaultParagraphFont"/>
+    <w:link w:val="Header"/>
+    <w:uiPriority w:val="99"/>
+    <w:rsid w:val="00D31F8B"/>
+  </w:style>
+  <w:style w:type="paragraph" w:styleId="Footer">
+    <w:name w:val="footer"/>
+    <w:basedOn w:val="Normal"/>
+    <w:link w:val="FooterChar"/>
+    <w:uiPriority w:val="99"/>
+    <w:unhideWhenUsed/>
+    <w:rsid w:val="00D31F8B"/>
+    <w:pPr>
+      <w:tabs>
+        <w:tab w:val="center" w:pos="4320"/>
+        <w:tab w:val="right" w:pos="8640"/>
+      </w:tabs>
+      <w:spacing w:line="240" w:lineRule="auto"/>
+    </w:pPr>
+  </w:style>
+  <w:style w:type="character" w:customStyle="1" w:styleId="FooterChar">
+    <w:name w:val="Footer Char"/>
+    <w:basedOn w:val="DefaultParagraphFont"/>
+    <w:link w:val="Footer"/>
+    <w:uiPriority w:val="99"/>
+    <w:rsid w:val="00D31F8B"/>
+  </w:style>
 </w:styles>
 </file>
 
@@ -6392,7 +6333,7 @@
 </file>
 
 <file path=customXml/itemProps1.xml><?xml version="1.0" encoding="utf-8"?>
-<ds:datastoreItem xmlns:ds="http://schemas.openxmlformats.org/officeDocument/2006/customXml" ds:itemID="{950EFE65-A94B-F14B-B142-C67F7473650B}">
+<ds:datastoreItem xmlns:ds="http://schemas.openxmlformats.org/officeDocument/2006/customXml" ds:itemID="{193EFBD6-806D-5D49-AF5E-C3B8801B4635}">
   <ds:schemaRefs>
     <ds:schemaRef ds:uri="http://schemas.openxmlformats.org/officeDocument/2006/bibliography"/>
   </ds:schemaRefs>

</xml_diff>

<commit_message>
add facebook login back in - works - and update final documentation
</commit_message>
<xml_diff>
--- a/project_documentation.docx
+++ b/project_documentation.docx
@@ -411,7 +411,7 @@
             <w:rPr>
               <w:noProof/>
             </w:rPr>
-            <w:instrText xml:space="preserve"> PAGEREF _Toc260771009 \h </w:instrText>
+            <w:instrText xml:space="preserve"> PAGEREF _Toc260824492 \h </w:instrText>
           </w:r>
           <w:r>
             <w:rPr>
@@ -475,7 +475,7 @@
             <w:rPr>
               <w:noProof/>
             </w:rPr>
-            <w:instrText xml:space="preserve"> PAGEREF _Toc260771010 \h </w:instrText>
+            <w:instrText xml:space="preserve"> PAGEREF _Toc260824493 \h </w:instrText>
           </w:r>
           <w:r>
             <w:rPr>
@@ -539,7 +539,7 @@
             <w:rPr>
               <w:noProof/>
             </w:rPr>
-            <w:instrText xml:space="preserve"> PAGEREF _Toc260771011 \h </w:instrText>
+            <w:instrText xml:space="preserve"> PAGEREF _Toc260824494 \h </w:instrText>
           </w:r>
           <w:r>
             <w:rPr>
@@ -604,7 +604,7 @@
             <w:rPr>
               <w:noProof/>
             </w:rPr>
-            <w:instrText xml:space="preserve"> PAGEREF _Toc260771012 \h </w:instrText>
+            <w:instrText xml:space="preserve"> PAGEREF _Toc260824495 \h </w:instrText>
           </w:r>
           <w:r>
             <w:rPr>
@@ -668,7 +668,7 @@
             <w:rPr>
               <w:noProof/>
             </w:rPr>
-            <w:instrText xml:space="preserve"> PAGEREF _Toc260771013 \h </w:instrText>
+            <w:instrText xml:space="preserve"> PAGEREF _Toc260824496 \h </w:instrText>
           </w:r>
           <w:r>
             <w:rPr>
@@ -732,7 +732,7 @@
             <w:rPr>
               <w:noProof/>
             </w:rPr>
-            <w:instrText xml:space="preserve"> PAGEREF _Toc260771014 \h </w:instrText>
+            <w:instrText xml:space="preserve"> PAGEREF _Toc260824497 \h </w:instrText>
           </w:r>
           <w:r>
             <w:rPr>
@@ -797,7 +797,7 @@
             <w:rPr>
               <w:noProof/>
             </w:rPr>
-            <w:instrText xml:space="preserve"> PAGEREF _Toc260771015 \h </w:instrText>
+            <w:instrText xml:space="preserve"> PAGEREF _Toc260824498 \h </w:instrText>
           </w:r>
           <w:r>
             <w:rPr>
@@ -861,7 +861,7 @@
             <w:rPr>
               <w:noProof/>
             </w:rPr>
-            <w:instrText xml:space="preserve"> PAGEREF _Toc260771016 \h </w:instrText>
+            <w:instrText xml:space="preserve"> PAGEREF _Toc260824499 \h </w:instrText>
           </w:r>
           <w:r>
             <w:rPr>
@@ -925,7 +925,7 @@
             <w:rPr>
               <w:noProof/>
             </w:rPr>
-            <w:instrText xml:space="preserve"> PAGEREF _Toc260771017 \h </w:instrText>
+            <w:instrText xml:space="preserve"> PAGEREF _Toc260824500 \h </w:instrText>
           </w:r>
           <w:r>
             <w:rPr>
@@ -942,7 +942,7 @@
             <w:rPr>
               <w:noProof/>
             </w:rPr>
-            <w:t>8</w:t>
+            <w:t>9</w:t>
           </w:r>
           <w:r>
             <w:rPr>
@@ -990,7 +990,7 @@
             <w:rPr>
               <w:noProof/>
             </w:rPr>
-            <w:instrText xml:space="preserve"> PAGEREF _Toc260771018 \h </w:instrText>
+            <w:instrText xml:space="preserve"> PAGEREF _Toc260824501 \h </w:instrText>
           </w:r>
           <w:r>
             <w:rPr>
@@ -1202,7 +1202,7 @@
         <w:contextualSpacing w:val="0"/>
       </w:pPr>
       <w:bookmarkStart w:id="9" w:name="h.owf2h3fnckv5" w:colFirst="0" w:colLast="0"/>
-      <w:bookmarkStart w:id="10" w:name="_Toc260771009"/>
+      <w:bookmarkStart w:id="10" w:name="_Toc260824492"/>
       <w:bookmarkEnd w:id="9"/>
       <w:r>
         <w:rPr>
@@ -1224,7 +1224,7 @@
         <w:contextualSpacing w:val="0"/>
       </w:pPr>
       <w:bookmarkStart w:id="11" w:name="h.e18769k0riou" w:colFirst="0" w:colLast="0"/>
-      <w:bookmarkStart w:id="12" w:name="_Toc260771010"/>
+      <w:bookmarkStart w:id="12" w:name="_Toc260824493"/>
       <w:bookmarkEnd w:id="11"/>
       <w:r>
         <w:rPr>
@@ -1244,17 +1244,7 @@
           <w:sz w:val="24"/>
           <w:highlight w:val="white"/>
         </w:rPr>
-        <w:t>With the abundance of possible classes that one can take online, it is highly unlikely a student will ever get to see or take some of the ones that are most interesting to them. CourseOwl is a system that will provide recommendations to people based on their interests and courses they have taken. The user will be asked what interests they have and will have the option to select subjects already known or learned. They will then receive recommendations of classes they may like from MOOC providers such as Coursera, Udacity, edX, and iversity</w:t>
-      </w:r>
-      <w:bookmarkStart w:id="13" w:name="_GoBack"/>
-      <w:bookmarkEnd w:id="13"/>
-      <w:r>
-        <w:rPr>
-          <w:rFonts w:ascii="Times New Roman" w:eastAsia="Times New Roman" w:hAnsi="Times New Roman" w:cs="Times New Roman"/>
-          <w:sz w:val="24"/>
-          <w:highlight w:val="white"/>
-        </w:rPr>
-        <w:t>.</w:t>
+        <w:t>With the abundance of possible classes that one can take online, it is highly unlikely a student will ever get to see or take some of the ones that are most interesting to them. CourseOwl is a system that will provide recommendations to people based on their interests and courses they have taken. The user will be asked what interests they have and will have the option to select subjects already known or learned. They will then receive recommendations of classes they may like from MOOC providers such as Coursera, Udacity, edX, and iversity.</w:t>
       </w:r>
     </w:p>
     <w:p>
@@ -1267,16 +1257,16 @@
         <w:pStyle w:val="Heading3"/>
         <w:contextualSpacing w:val="0"/>
       </w:pPr>
-      <w:bookmarkStart w:id="14" w:name="h.qqs6jmuzqtsj" w:colFirst="0" w:colLast="0"/>
-      <w:bookmarkStart w:id="15" w:name="_Toc260771011"/>
+      <w:bookmarkStart w:id="13" w:name="h.qqs6jmuzqtsj" w:colFirst="0" w:colLast="0"/>
+      <w:bookmarkStart w:id="14" w:name="_Toc260824494"/>
+      <w:bookmarkEnd w:id="13"/>
+      <w:r>
+        <w:rPr>
+          <w:rFonts w:ascii="Times New Roman" w:eastAsia="Times New Roman" w:hAnsi="Times New Roman" w:cs="Times New Roman"/>
+        </w:rPr>
+        <w:t>Development Process</w:t>
+      </w:r>
       <w:bookmarkEnd w:id="14"/>
-      <w:r>
-        <w:rPr>
-          <w:rFonts w:ascii="Times New Roman" w:eastAsia="Times New Roman" w:hAnsi="Times New Roman" w:cs="Times New Roman"/>
-        </w:rPr>
-        <w:t>Development Process</w:t>
-      </w:r>
-      <w:bookmarkEnd w:id="15"/>
     </w:p>
     <w:p>
       <w:pPr>
@@ -1548,32 +1538,32 @@
         <w:pStyle w:val="Heading2"/>
         <w:contextualSpacing w:val="0"/>
       </w:pPr>
-      <w:bookmarkStart w:id="16" w:name="h.n43cy1tivylh" w:colFirst="0" w:colLast="0"/>
-      <w:bookmarkStart w:id="17" w:name="_Toc260771012"/>
+      <w:bookmarkStart w:id="15" w:name="h.n43cy1tivylh" w:colFirst="0" w:colLast="0"/>
+      <w:bookmarkStart w:id="16" w:name="_Toc260824495"/>
+      <w:bookmarkEnd w:id="15"/>
+      <w:r>
+        <w:rPr>
+          <w:rFonts w:ascii="Times New Roman" w:eastAsia="Times New Roman" w:hAnsi="Times New Roman" w:cs="Times New Roman"/>
+        </w:rPr>
+        <w:t>Requirements &amp; Specifications</w:t>
+      </w:r>
       <w:bookmarkEnd w:id="16"/>
-      <w:r>
-        <w:rPr>
-          <w:rFonts w:ascii="Times New Roman" w:eastAsia="Times New Roman" w:hAnsi="Times New Roman" w:cs="Times New Roman"/>
-        </w:rPr>
-        <w:t>Requirements &amp; Specifications</w:t>
-      </w:r>
-      <w:bookmarkEnd w:id="17"/>
     </w:p>
     <w:p>
       <w:pPr>
         <w:pStyle w:val="Heading3"/>
         <w:contextualSpacing w:val="0"/>
       </w:pPr>
-      <w:bookmarkStart w:id="18" w:name="h.dyejlff4vgko" w:colFirst="0" w:colLast="0"/>
-      <w:bookmarkStart w:id="19" w:name="_Toc260771013"/>
+      <w:bookmarkStart w:id="17" w:name="h.dyejlff4vgko" w:colFirst="0" w:colLast="0"/>
+      <w:bookmarkStart w:id="18" w:name="_Toc260824496"/>
+      <w:bookmarkEnd w:id="17"/>
+      <w:r>
+        <w:rPr>
+          <w:rFonts w:ascii="Times New Roman" w:eastAsia="Times New Roman" w:hAnsi="Times New Roman" w:cs="Times New Roman"/>
+        </w:rPr>
+        <w:t>User Stories</w:t>
+      </w:r>
       <w:bookmarkEnd w:id="18"/>
-      <w:r>
-        <w:rPr>
-          <w:rFonts w:ascii="Times New Roman" w:eastAsia="Times New Roman" w:hAnsi="Times New Roman" w:cs="Times New Roman"/>
-        </w:rPr>
-        <w:t>User Stories</w:t>
-      </w:r>
-      <w:bookmarkEnd w:id="19"/>
     </w:p>
     <w:p>
       <w:pPr>
@@ -1654,7 +1644,23 @@
           <w:sz w:val="24"/>
           <w:highlight w:val="white"/>
         </w:rPr>
-        <w:t>As a user, I want to be able to log in using Google and Facebook*.</w:t>
+        <w:t>As a user, I want to be able to l</w:t>
+      </w:r>
+      <w:r>
+        <w:rPr>
+          <w:rFonts w:ascii="Times New Roman" w:eastAsia="Times New Roman" w:hAnsi="Times New Roman" w:cs="Times New Roman"/>
+          <w:sz w:val="24"/>
+          <w:highlight w:val="white"/>
+        </w:rPr>
+        <w:t>og in using Google and Facebook</w:t>
+      </w:r>
+      <w:r>
+        <w:rPr>
+          <w:rFonts w:ascii="Times New Roman" w:eastAsia="Times New Roman" w:hAnsi="Times New Roman" w:cs="Times New Roman"/>
+          <w:sz w:val="24"/>
+          <w:highlight w:val="white"/>
+        </w:rPr>
+        <w:t>.</w:t>
       </w:r>
     </w:p>
     <w:p>
@@ -2065,1766 +2071,1745 @@
         </w:rPr>
         <w:t>As a user, I want to see a clear and understandable categorization of courses into subjects.</w:t>
       </w:r>
-    </w:p>
-    <w:p>
-      <w:pPr>
-        <w:pStyle w:val="normal0"/>
-      </w:pPr>
-    </w:p>
-    <w:p>
-      <w:pPr>
-        <w:pStyle w:val="normal0"/>
-      </w:pPr>
-      <w:r>
-        <w:rPr>
-          <w:rFonts w:ascii="Times New Roman" w:eastAsia="Times New Roman" w:hAnsi="Times New Roman" w:cs="Times New Roman"/>
-          <w:sz w:val="24"/>
-          <w:highlight w:val="white"/>
-        </w:rPr>
-        <w:t xml:space="preserve">Note *: User story 2 above includes a full, working Google login system. The Facebook login system is implemented, but </w:t>
-      </w:r>
-      <w:r>
-        <w:rPr>
-          <w:rFonts w:ascii="Times New Roman" w:eastAsia="Times New Roman" w:hAnsi="Times New Roman" w:cs="Times New Roman"/>
-          <w:sz w:val="24"/>
-          <w:highlight w:val="white"/>
-        </w:rPr>
-        <w:t>Facebook has not approved our application</w:t>
-      </w:r>
-      <w:r>
-        <w:rPr>
-          <w:rFonts w:ascii="Times New Roman" w:eastAsia="Times New Roman" w:hAnsi="Times New Roman" w:cs="Times New Roman"/>
-          <w:sz w:val="24"/>
-          <w:highlight w:val="white"/>
-        </w:rPr>
-        <w:t xml:space="preserve"> as of 05/04/2014, so our final application only includes Google login.</w:t>
-      </w:r>
+      <w:bookmarkStart w:id="19" w:name="h.j7w9etdhxxaq" w:colFirst="0" w:colLast="0"/>
+      <w:bookmarkEnd w:id="19"/>
+    </w:p>
+    <w:p>
+      <w:pPr>
+        <w:pStyle w:val="normal0"/>
+        <w:ind w:left="361"/>
+        <w:contextualSpacing/>
+        <w:rPr>
+          <w:rFonts w:ascii="Times New Roman" w:eastAsia="Times New Roman" w:hAnsi="Times New Roman" w:cs="Times New Roman"/>
+          <w:sz w:val="24"/>
+          <w:highlight w:val="white"/>
+        </w:rPr>
+      </w:pPr>
     </w:p>
     <w:p>
       <w:pPr>
         <w:pStyle w:val="Heading3"/>
         <w:contextualSpacing w:val="0"/>
       </w:pPr>
-      <w:bookmarkStart w:id="20" w:name="h.j7w9etdhxxaq" w:colFirst="0" w:colLast="0"/>
+      <w:bookmarkStart w:id="20" w:name="h.tuz6xztcdkvg" w:colFirst="0" w:colLast="0"/>
+      <w:bookmarkStart w:id="21" w:name="_Toc260824497"/>
       <w:bookmarkEnd w:id="20"/>
+      <w:r>
+        <w:rPr>
+          <w:rFonts w:ascii="Times New Roman" w:eastAsia="Times New Roman" w:hAnsi="Times New Roman" w:cs="Times New Roman"/>
+        </w:rPr>
+        <w:t>Use Cases</w:t>
+      </w:r>
+      <w:bookmarkEnd w:id="21"/>
+      <w:r>
+        <w:rPr>
+          <w:rFonts w:ascii="Times New Roman" w:eastAsia="Times New Roman" w:hAnsi="Times New Roman" w:cs="Times New Roman"/>
+        </w:rPr>
+        <w:br/>
+      </w:r>
+    </w:p>
+    <w:p>
+      <w:pPr>
+        <w:pStyle w:val="normal0"/>
+      </w:pPr>
+      <w:r>
+        <w:rPr>
+          <w:rFonts w:ascii="Times New Roman" w:eastAsia="Times New Roman" w:hAnsi="Times New Roman" w:cs="Times New Roman"/>
+          <w:sz w:val="24"/>
+          <w:highlight w:val="white"/>
+          <w:u w:val="single"/>
+        </w:rPr>
+        <w:t>Enroll in course:</w:t>
+      </w:r>
+    </w:p>
+    <w:p>
+      <w:pPr>
+        <w:pStyle w:val="normal0"/>
+      </w:pPr>
+      <w:r>
+        <w:rPr>
+          <w:rFonts w:ascii="Times New Roman" w:eastAsia="Times New Roman" w:hAnsi="Times New Roman" w:cs="Times New Roman"/>
+          <w:b/>
+          <w:sz w:val="24"/>
+        </w:rPr>
+        <w:t xml:space="preserve">Primary Actor: </w:t>
+      </w:r>
+      <w:r>
+        <w:rPr>
+          <w:rFonts w:ascii="Times New Roman" w:eastAsia="Times New Roman" w:hAnsi="Times New Roman" w:cs="Times New Roman"/>
+          <w:sz w:val="24"/>
+        </w:rPr>
+        <w:t xml:space="preserve">Registered user </w:t>
+      </w:r>
+    </w:p>
+    <w:p>
+      <w:pPr>
+        <w:pStyle w:val="normal0"/>
+      </w:pPr>
+      <w:r>
+        <w:rPr>
+          <w:rFonts w:ascii="Times New Roman" w:eastAsia="Times New Roman" w:hAnsi="Times New Roman" w:cs="Times New Roman"/>
+          <w:b/>
+          <w:sz w:val="24"/>
+        </w:rPr>
+        <w:t xml:space="preserve">Goal in Context: </w:t>
+      </w:r>
+      <w:r>
+        <w:rPr>
+          <w:rFonts w:ascii="Times New Roman" w:eastAsia="Times New Roman" w:hAnsi="Times New Roman" w:cs="Times New Roman"/>
+          <w:sz w:val="24"/>
+        </w:rPr>
+        <w:t xml:space="preserve">The registered user adds a course to profile </w:t>
+      </w:r>
+    </w:p>
+    <w:p>
+      <w:pPr>
+        <w:pStyle w:val="normal0"/>
+      </w:pPr>
+      <w:r>
+        <w:rPr>
+          <w:rFonts w:ascii="Times New Roman" w:eastAsia="Times New Roman" w:hAnsi="Times New Roman" w:cs="Times New Roman"/>
+          <w:b/>
+          <w:sz w:val="24"/>
+        </w:rPr>
+        <w:t xml:space="preserve">Scope: </w:t>
+      </w:r>
+      <w:r>
+        <w:rPr>
+          <w:rFonts w:ascii="Times New Roman" w:eastAsia="Times New Roman" w:hAnsi="Times New Roman" w:cs="Times New Roman"/>
+          <w:sz w:val="24"/>
+        </w:rPr>
+        <w:t xml:space="preserve">CourseOwl course information page </w:t>
+      </w:r>
+    </w:p>
+    <w:p>
+      <w:pPr>
+        <w:pStyle w:val="normal0"/>
+      </w:pPr>
+      <w:r>
+        <w:rPr>
+          <w:rFonts w:ascii="Times New Roman" w:eastAsia="Times New Roman" w:hAnsi="Times New Roman" w:cs="Times New Roman"/>
+          <w:b/>
+          <w:sz w:val="24"/>
+        </w:rPr>
+        <w:t>Level:</w:t>
+      </w:r>
+      <w:r>
+        <w:rPr>
+          <w:rFonts w:ascii="Times New Roman" w:eastAsia="Times New Roman" w:hAnsi="Times New Roman" w:cs="Times New Roman"/>
+          <w:sz w:val="24"/>
+        </w:rPr>
+        <w:t xml:space="preserve"> User </w:t>
+      </w:r>
+    </w:p>
+    <w:p>
+      <w:pPr>
+        <w:pStyle w:val="normal0"/>
+      </w:pPr>
+      <w:r>
+        <w:rPr>
+          <w:rFonts w:ascii="Times New Roman" w:eastAsia="Times New Roman" w:hAnsi="Times New Roman" w:cs="Times New Roman"/>
+          <w:b/>
+          <w:sz w:val="24"/>
+        </w:rPr>
+        <w:t xml:space="preserve">Stakeholders and interests: </w:t>
+      </w:r>
+    </w:p>
+    <w:p>
+      <w:pPr>
+        <w:pStyle w:val="normal0"/>
+      </w:pPr>
+      <w:r>
+        <w:rPr>
+          <w:rFonts w:ascii="Times New Roman" w:eastAsia="Times New Roman" w:hAnsi="Times New Roman" w:cs="Times New Roman"/>
+          <w:sz w:val="24"/>
+        </w:rPr>
+        <w:t>Registered user</w:t>
+      </w:r>
+      <w:r>
+        <w:rPr>
+          <w:rFonts w:ascii="Times New Roman" w:eastAsia="Times New Roman" w:hAnsi="Times New Roman" w:cs="Times New Roman"/>
+          <w:b/>
+          <w:sz w:val="24"/>
+        </w:rPr>
+        <w:t xml:space="preserve"> - </w:t>
+      </w:r>
+      <w:r>
+        <w:rPr>
+          <w:rFonts w:ascii="Times New Roman" w:eastAsia="Times New Roman" w:hAnsi="Times New Roman" w:cs="Times New Roman"/>
+          <w:sz w:val="24"/>
+        </w:rPr>
+        <w:t xml:space="preserve">Wants to add a new course to their profile </w:t>
+      </w:r>
+    </w:p>
+    <w:p>
+      <w:pPr>
+        <w:pStyle w:val="normal0"/>
+      </w:pPr>
+      <w:r>
+        <w:rPr>
+          <w:rFonts w:ascii="Times New Roman" w:eastAsia="Times New Roman" w:hAnsi="Times New Roman" w:cs="Times New Roman"/>
+          <w:sz w:val="24"/>
+        </w:rPr>
+        <w:t xml:space="preserve">Recommendation engine - Updates recommendations with new course </w:t>
+      </w:r>
+    </w:p>
+    <w:p>
+      <w:pPr>
+        <w:pStyle w:val="normal0"/>
+      </w:pPr>
+      <w:r>
+        <w:rPr>
+          <w:rFonts w:ascii="Times New Roman" w:eastAsia="Times New Roman" w:hAnsi="Times New Roman" w:cs="Times New Roman"/>
+          <w:sz w:val="24"/>
+        </w:rPr>
+        <w:t>Database - Associates course with user</w:t>
+      </w:r>
+    </w:p>
+    <w:p>
+      <w:pPr>
+        <w:pStyle w:val="normal0"/>
+      </w:pPr>
+      <w:r>
+        <w:rPr>
+          <w:rFonts w:ascii="Times New Roman" w:eastAsia="Times New Roman" w:hAnsi="Times New Roman" w:cs="Times New Roman"/>
+          <w:sz w:val="24"/>
+        </w:rPr>
+        <w:t xml:space="preserve">Precondition - User is logged in </w:t>
+      </w:r>
+    </w:p>
+    <w:p>
+      <w:pPr>
+        <w:pStyle w:val="normal0"/>
+      </w:pPr>
+      <w:r>
+        <w:rPr>
+          <w:rFonts w:ascii="Times New Roman" w:eastAsia="Times New Roman" w:hAnsi="Times New Roman" w:cs="Times New Roman"/>
+          <w:b/>
+          <w:sz w:val="24"/>
+        </w:rPr>
+        <w:t>Minimal guarantees:</w:t>
+      </w:r>
+      <w:r>
+        <w:rPr>
+          <w:rFonts w:ascii="Times New Roman" w:eastAsia="Times New Roman" w:hAnsi="Times New Roman" w:cs="Times New Roman"/>
+          <w:sz w:val="24"/>
+        </w:rPr>
+        <w:t xml:space="preserve"> Add a valid course as being completed or presently enrolled </w:t>
+      </w:r>
+    </w:p>
+    <w:p>
+      <w:pPr>
+        <w:pStyle w:val="normal0"/>
+      </w:pPr>
+      <w:r>
+        <w:rPr>
+          <w:rFonts w:ascii="Times New Roman" w:eastAsia="Times New Roman" w:hAnsi="Times New Roman" w:cs="Times New Roman"/>
+          <w:b/>
+          <w:sz w:val="24"/>
+        </w:rPr>
+        <w:t>Trigger:</w:t>
+      </w:r>
+      <w:r>
+        <w:rPr>
+          <w:rFonts w:ascii="Times New Roman" w:eastAsia="Times New Roman" w:hAnsi="Times New Roman" w:cs="Times New Roman"/>
+          <w:sz w:val="24"/>
+        </w:rPr>
+        <w:t xml:space="preserve"> User selects option to enroll on course page </w:t>
+      </w:r>
+    </w:p>
+    <w:p>
+      <w:pPr>
+        <w:pStyle w:val="normal0"/>
+      </w:pPr>
+      <w:r>
+        <w:rPr>
+          <w:rFonts w:ascii="Times New Roman" w:eastAsia="Times New Roman" w:hAnsi="Times New Roman" w:cs="Times New Roman"/>
+          <w:b/>
+          <w:sz w:val="24"/>
+        </w:rPr>
+        <w:t>Main success scenario:</w:t>
+      </w:r>
+      <w:r>
+        <w:rPr>
+          <w:rFonts w:ascii="Times New Roman" w:eastAsia="Times New Roman" w:hAnsi="Times New Roman" w:cs="Times New Roman"/>
+          <w:sz w:val="24"/>
+        </w:rPr>
+        <w:t xml:space="preserve"> </w:t>
+      </w:r>
+    </w:p>
+    <w:p>
+      <w:pPr>
+        <w:pStyle w:val="normal0"/>
+      </w:pPr>
+      <w:r>
+        <w:rPr>
+          <w:rFonts w:ascii="Times New Roman" w:eastAsia="Times New Roman" w:hAnsi="Times New Roman" w:cs="Times New Roman"/>
+          <w:sz w:val="24"/>
+        </w:rPr>
+        <w:t xml:space="preserve">1. User: selects to enroll in course </w:t>
+      </w:r>
+    </w:p>
+    <w:p>
+      <w:pPr>
+        <w:pStyle w:val="normal0"/>
+      </w:pPr>
+      <w:r>
+        <w:rPr>
+          <w:rFonts w:ascii="Times New Roman" w:eastAsia="Times New Roman" w:hAnsi="Times New Roman" w:cs="Times New Roman"/>
+          <w:sz w:val="24"/>
+        </w:rPr>
+        <w:t xml:space="preserve">2. Database: Insert course into user’s courses </w:t>
+      </w:r>
+    </w:p>
+    <w:p>
+      <w:pPr>
+        <w:pStyle w:val="normal0"/>
+      </w:pPr>
+      <w:r>
+        <w:rPr>
+          <w:rFonts w:ascii="Times New Roman" w:eastAsia="Times New Roman" w:hAnsi="Times New Roman" w:cs="Times New Roman"/>
+          <w:sz w:val="24"/>
+        </w:rPr>
+        <w:t xml:space="preserve">3. Recommendation engine: Updates similar course for user </w:t>
+      </w:r>
+    </w:p>
+    <w:p>
+      <w:pPr>
+        <w:pStyle w:val="normal0"/>
+      </w:pPr>
+      <w:r>
+        <w:rPr>
+          <w:rFonts w:ascii="Times New Roman" w:eastAsia="Times New Roman" w:hAnsi="Times New Roman" w:cs="Times New Roman"/>
+          <w:b/>
+          <w:sz w:val="24"/>
+        </w:rPr>
+        <w:t xml:space="preserve">Alternative scenario: </w:t>
+      </w:r>
+    </w:p>
+    <w:p>
+      <w:pPr>
+        <w:pStyle w:val="normal0"/>
+      </w:pPr>
+      <w:r>
+        <w:rPr>
+          <w:rFonts w:ascii="Times New Roman" w:eastAsia="Times New Roman" w:hAnsi="Times New Roman" w:cs="Times New Roman"/>
+          <w:sz w:val="24"/>
+        </w:rPr>
+        <w:t xml:space="preserve">1. User: Attempts to enroll in course </w:t>
+      </w:r>
+    </w:p>
+    <w:p>
+      <w:pPr>
+        <w:pStyle w:val="normal0"/>
+      </w:pPr>
+      <w:r>
+        <w:rPr>
+          <w:rFonts w:ascii="Times New Roman" w:eastAsia="Times New Roman" w:hAnsi="Times New Roman" w:cs="Times New Roman"/>
+          <w:sz w:val="24"/>
+        </w:rPr>
+        <w:t xml:space="preserve">2. Database: The user has already completed the goal </w:t>
+      </w:r>
+    </w:p>
+    <w:p>
+      <w:pPr>
+        <w:pStyle w:val="normal0"/>
+      </w:pPr>
+      <w:r>
+        <w:rPr>
+          <w:rFonts w:ascii="Times New Roman" w:eastAsia="Times New Roman" w:hAnsi="Times New Roman" w:cs="Times New Roman"/>
+          <w:sz w:val="24"/>
+        </w:rPr>
+        <w:t xml:space="preserve">3. Database: course not added </w:t>
+      </w:r>
+    </w:p>
+    <w:p>
+      <w:pPr>
+        <w:pStyle w:val="normal0"/>
+      </w:pPr>
+      <w:r>
+        <w:rPr>
+          <w:rFonts w:ascii="Times New Roman" w:eastAsia="Times New Roman" w:hAnsi="Times New Roman" w:cs="Times New Roman"/>
+          <w:sz w:val="24"/>
+        </w:rPr>
+        <w:t xml:space="preserve">4. User: notified of prior enrollment </w:t>
+      </w:r>
+    </w:p>
+    <w:p>
+      <w:pPr>
+        <w:pStyle w:val="normal0"/>
+      </w:pPr>
+    </w:p>
+    <w:p>
+      <w:pPr>
+        <w:pStyle w:val="normal0"/>
+      </w:pPr>
+      <w:r>
+        <w:rPr>
+          <w:rFonts w:ascii="Times New Roman" w:eastAsia="Times New Roman" w:hAnsi="Times New Roman" w:cs="Times New Roman"/>
+          <w:sz w:val="24"/>
+          <w:highlight w:val="white"/>
+          <w:u w:val="single"/>
+        </w:rPr>
+        <w:t>View Course Details:</w:t>
+      </w:r>
+    </w:p>
+    <w:p>
+      <w:pPr>
+        <w:pStyle w:val="normal0"/>
+      </w:pPr>
+      <w:r>
+        <w:rPr>
+          <w:rFonts w:ascii="Times New Roman" w:eastAsia="Times New Roman" w:hAnsi="Times New Roman" w:cs="Times New Roman"/>
+          <w:b/>
+          <w:sz w:val="24"/>
+        </w:rPr>
+        <w:t>Primary Actor:</w:t>
+      </w:r>
+      <w:r>
+        <w:rPr>
+          <w:rFonts w:ascii="Times New Roman" w:eastAsia="Times New Roman" w:hAnsi="Times New Roman" w:cs="Times New Roman"/>
+          <w:sz w:val="24"/>
+        </w:rPr>
+        <w:t xml:space="preserve"> Registered User</w:t>
+      </w:r>
+    </w:p>
+    <w:p>
+      <w:pPr>
+        <w:pStyle w:val="normal0"/>
+      </w:pPr>
+      <w:r>
+        <w:rPr>
+          <w:rFonts w:ascii="Times New Roman" w:eastAsia="Times New Roman" w:hAnsi="Times New Roman" w:cs="Times New Roman"/>
+          <w:b/>
+          <w:sz w:val="24"/>
+        </w:rPr>
+        <w:t>Goal in Context</w:t>
+      </w:r>
+      <w:r>
+        <w:rPr>
+          <w:rFonts w:ascii="Times New Roman" w:eastAsia="Times New Roman" w:hAnsi="Times New Roman" w:cs="Times New Roman"/>
+          <w:sz w:val="24"/>
+        </w:rPr>
+        <w:t>: To view details about a course in the CourseOwl database.</w:t>
+      </w:r>
+    </w:p>
+    <w:p>
+      <w:pPr>
+        <w:pStyle w:val="normal0"/>
+      </w:pPr>
+      <w:r>
+        <w:rPr>
+          <w:rFonts w:ascii="Times New Roman" w:eastAsia="Times New Roman" w:hAnsi="Times New Roman" w:cs="Times New Roman"/>
+          <w:b/>
+          <w:sz w:val="24"/>
+        </w:rPr>
+        <w:t>Scope:</w:t>
+      </w:r>
+      <w:r>
+        <w:rPr>
+          <w:rFonts w:ascii="Times New Roman" w:eastAsia="Times New Roman" w:hAnsi="Times New Roman" w:cs="Times New Roman"/>
+          <w:sz w:val="24"/>
+        </w:rPr>
+        <w:t xml:space="preserve"> Component</w:t>
+      </w:r>
+    </w:p>
+    <w:p>
+      <w:pPr>
+        <w:pStyle w:val="normal0"/>
+      </w:pPr>
+      <w:r>
+        <w:rPr>
+          <w:rFonts w:ascii="Times New Roman" w:eastAsia="Times New Roman" w:hAnsi="Times New Roman" w:cs="Times New Roman"/>
+          <w:b/>
+          <w:sz w:val="24"/>
+        </w:rPr>
+        <w:t>Level:</w:t>
+      </w:r>
+      <w:r>
+        <w:rPr>
+          <w:rFonts w:ascii="Times New Roman" w:eastAsia="Times New Roman" w:hAnsi="Times New Roman" w:cs="Times New Roman"/>
+          <w:sz w:val="24"/>
+        </w:rPr>
+        <w:t xml:space="preserve"> User goal</w:t>
+      </w:r>
+    </w:p>
+    <w:p>
+      <w:pPr>
+        <w:pStyle w:val="normal0"/>
+      </w:pPr>
+      <w:r>
+        <w:rPr>
+          <w:rFonts w:ascii="Times New Roman" w:eastAsia="Times New Roman" w:hAnsi="Times New Roman" w:cs="Times New Roman"/>
+          <w:b/>
+          <w:sz w:val="24"/>
+        </w:rPr>
+        <w:t>Stakeholders and Interests:</w:t>
+      </w:r>
+    </w:p>
+    <w:p>
+      <w:pPr>
+        <w:pStyle w:val="normal0"/>
+      </w:pPr>
+      <w:r>
+        <w:rPr>
+          <w:rFonts w:ascii="Times New Roman" w:eastAsia="Times New Roman" w:hAnsi="Times New Roman" w:cs="Times New Roman"/>
+          <w:sz w:val="24"/>
+        </w:rPr>
+        <w:t>Registered User</w:t>
+      </w:r>
+      <w:r>
+        <w:rPr>
+          <w:rFonts w:ascii="Times New Roman" w:eastAsia="Times New Roman" w:hAnsi="Times New Roman" w:cs="Times New Roman"/>
+          <w:sz w:val="24"/>
+        </w:rPr>
+        <w:t xml:space="preserve"> - S</w:t>
+      </w:r>
+      <w:r>
+        <w:rPr>
+          <w:rFonts w:ascii="Times New Roman" w:eastAsia="Times New Roman" w:hAnsi="Times New Roman" w:cs="Times New Roman"/>
+          <w:sz w:val="24"/>
+        </w:rPr>
+        <w:t>ee details about a course, such as the instructor and subject.</w:t>
+      </w:r>
+    </w:p>
+    <w:p>
+      <w:pPr>
+        <w:pStyle w:val="normal0"/>
+      </w:pPr>
+      <w:r>
+        <w:rPr>
+          <w:rFonts w:ascii="Times New Roman" w:eastAsia="Times New Roman" w:hAnsi="Times New Roman" w:cs="Times New Roman"/>
+          <w:b/>
+          <w:sz w:val="24"/>
+        </w:rPr>
+        <w:t>Precondition:</w:t>
+      </w:r>
+    </w:p>
+    <w:p>
+      <w:pPr>
+        <w:pStyle w:val="normal0"/>
+      </w:pPr>
+      <w:r>
+        <w:rPr>
+          <w:rFonts w:ascii="Times New Roman" w:eastAsia="Times New Roman" w:hAnsi="Times New Roman" w:cs="Times New Roman"/>
+          <w:sz w:val="24"/>
+        </w:rPr>
+        <w:t>User is registered</w:t>
+      </w:r>
+    </w:p>
+    <w:p>
+      <w:pPr>
+        <w:pStyle w:val="normal0"/>
+      </w:pPr>
+      <w:r>
+        <w:rPr>
+          <w:rFonts w:ascii="Times New Roman" w:eastAsia="Times New Roman" w:hAnsi="Times New Roman" w:cs="Times New Roman"/>
+          <w:b/>
+          <w:sz w:val="24"/>
+        </w:rPr>
+        <w:lastRenderedPageBreak/>
+        <w:t>Minimal guarantees:</w:t>
+      </w:r>
+    </w:p>
+    <w:p>
+      <w:pPr>
+        <w:pStyle w:val="normal0"/>
+      </w:pPr>
+      <w:r>
+        <w:rPr>
+          <w:rFonts w:ascii="Times New Roman" w:eastAsia="Times New Roman" w:hAnsi="Times New Roman" w:cs="Times New Roman"/>
+          <w:sz w:val="24"/>
+        </w:rPr>
+        <w:t>User can view correct details about a course on a web page.</w:t>
+      </w:r>
+    </w:p>
+    <w:p>
+      <w:pPr>
+        <w:pStyle w:val="normal0"/>
+      </w:pPr>
+      <w:r>
+        <w:rPr>
+          <w:rFonts w:ascii="Times New Roman" w:eastAsia="Times New Roman" w:hAnsi="Times New Roman" w:cs="Times New Roman"/>
+          <w:b/>
+          <w:sz w:val="24"/>
+        </w:rPr>
+        <w:t>Alternative Scenarios:</w:t>
+      </w:r>
+    </w:p>
+    <w:p>
+      <w:pPr>
+        <w:pStyle w:val="normal0"/>
+      </w:pPr>
+      <w:r>
+        <w:rPr>
+          <w:rFonts w:ascii="Times New Roman" w:eastAsia="Times New Roman" w:hAnsi="Times New Roman" w:cs="Times New Roman"/>
+          <w:sz w:val="24"/>
+        </w:rPr>
+        <w:t>If a page is not found, show a friendly error message.</w:t>
+      </w:r>
+    </w:p>
+    <w:p>
+      <w:pPr>
+        <w:pStyle w:val="normal0"/>
+      </w:pPr>
+      <w:r>
+        <w:rPr>
+          <w:rFonts w:ascii="Times New Roman" w:eastAsia="Times New Roman" w:hAnsi="Times New Roman" w:cs="Times New Roman"/>
+          <w:b/>
+          <w:sz w:val="24"/>
+        </w:rPr>
+        <w:t>Trigger:</w:t>
+      </w:r>
+    </w:p>
+    <w:p>
+      <w:pPr>
+        <w:pStyle w:val="normal0"/>
+      </w:pPr>
+      <w:r>
+        <w:rPr>
+          <w:rFonts w:ascii="Times New Roman" w:eastAsia="Times New Roman" w:hAnsi="Times New Roman" w:cs="Times New Roman"/>
+          <w:sz w:val="24"/>
+        </w:rPr>
+        <w:t>1. User searches for a course or browses courses on CourseOwl.</w:t>
+      </w:r>
+    </w:p>
+    <w:p>
+      <w:pPr>
+        <w:pStyle w:val="normal0"/>
+      </w:pPr>
+      <w:r>
+        <w:rPr>
+          <w:rFonts w:ascii="Times New Roman" w:eastAsia="Times New Roman" w:hAnsi="Times New Roman" w:cs="Times New Roman"/>
+          <w:sz w:val="24"/>
+        </w:rPr>
+        <w:t>2. User clicks on the name of a course they are interested in on the CourseOwl website.</w:t>
+      </w:r>
+    </w:p>
+    <w:p>
+      <w:pPr>
+        <w:pStyle w:val="normal0"/>
+      </w:pPr>
+    </w:p>
+    <w:p>
+      <w:pPr>
+        <w:pStyle w:val="normal0"/>
+      </w:pPr>
+      <w:r>
+        <w:rPr>
+          <w:rFonts w:ascii="Times New Roman" w:eastAsia="Times New Roman" w:hAnsi="Times New Roman" w:cs="Times New Roman"/>
+          <w:sz w:val="24"/>
+          <w:highlight w:val="white"/>
+          <w:u w:val="single"/>
+        </w:rPr>
+        <w:t>View Course History:</w:t>
+      </w:r>
+    </w:p>
+    <w:p>
+      <w:pPr>
+        <w:pStyle w:val="normal0"/>
+      </w:pPr>
+      <w:r>
+        <w:rPr>
+          <w:rFonts w:ascii="Times New Roman" w:eastAsia="Times New Roman" w:hAnsi="Times New Roman" w:cs="Times New Roman"/>
+          <w:b/>
+          <w:sz w:val="24"/>
+        </w:rPr>
+        <w:t xml:space="preserve">Primary Actor: </w:t>
+      </w:r>
+      <w:r>
+        <w:rPr>
+          <w:rFonts w:ascii="Times New Roman" w:eastAsia="Times New Roman" w:hAnsi="Times New Roman" w:cs="Times New Roman"/>
+          <w:sz w:val="24"/>
+        </w:rPr>
+        <w:t>Registered User</w:t>
+      </w:r>
+    </w:p>
+    <w:p>
+      <w:pPr>
+        <w:pStyle w:val="normal0"/>
+      </w:pPr>
+      <w:r>
+        <w:rPr>
+          <w:rFonts w:ascii="Times New Roman" w:eastAsia="Times New Roman" w:hAnsi="Times New Roman" w:cs="Times New Roman"/>
+          <w:b/>
+          <w:sz w:val="24"/>
+        </w:rPr>
+        <w:t>Goal in Context:</w:t>
+      </w:r>
+      <w:r>
+        <w:rPr>
+          <w:rFonts w:ascii="Times New Roman" w:eastAsia="Times New Roman" w:hAnsi="Times New Roman" w:cs="Times New Roman"/>
+          <w:sz w:val="24"/>
+        </w:rPr>
+        <w:t xml:space="preserve"> To see a list of courses the user has taken or is currently subscribed to along with recommendations</w:t>
+      </w:r>
+    </w:p>
+    <w:p>
+      <w:pPr>
+        <w:pStyle w:val="normal0"/>
+      </w:pPr>
+      <w:r>
+        <w:rPr>
+          <w:rFonts w:ascii="Times New Roman" w:eastAsia="Times New Roman" w:hAnsi="Times New Roman" w:cs="Times New Roman"/>
+          <w:b/>
+          <w:sz w:val="24"/>
+        </w:rPr>
+        <w:t xml:space="preserve">Scope: </w:t>
+      </w:r>
+      <w:r>
+        <w:rPr>
+          <w:rFonts w:ascii="Times New Roman" w:eastAsia="Times New Roman" w:hAnsi="Times New Roman" w:cs="Times New Roman"/>
+          <w:sz w:val="24"/>
+        </w:rPr>
+        <w:t>Component</w:t>
+      </w:r>
+    </w:p>
+    <w:p>
+      <w:pPr>
+        <w:pStyle w:val="normal0"/>
+      </w:pPr>
+      <w:r>
+        <w:rPr>
+          <w:rFonts w:ascii="Times New Roman" w:eastAsia="Times New Roman" w:hAnsi="Times New Roman" w:cs="Times New Roman"/>
+          <w:b/>
+          <w:sz w:val="24"/>
+        </w:rPr>
+        <w:t xml:space="preserve">Level: </w:t>
+      </w:r>
+      <w:r>
+        <w:rPr>
+          <w:rFonts w:ascii="Times New Roman" w:eastAsia="Times New Roman" w:hAnsi="Times New Roman" w:cs="Times New Roman"/>
+          <w:sz w:val="24"/>
+        </w:rPr>
+        <w:t>User</w:t>
+      </w:r>
+      <w:r>
+        <w:rPr>
+          <w:rFonts w:ascii="Times New Roman" w:eastAsia="Times New Roman" w:hAnsi="Times New Roman" w:cs="Times New Roman"/>
+          <w:sz w:val="24"/>
+        </w:rPr>
+        <w:t xml:space="preserve"> </w:t>
+      </w:r>
+      <w:r>
+        <w:rPr>
+          <w:rFonts w:ascii="Times New Roman" w:eastAsia="Times New Roman" w:hAnsi="Times New Roman" w:cs="Times New Roman"/>
+          <w:sz w:val="24"/>
+        </w:rPr>
+        <w:t>goal</w:t>
+      </w:r>
+    </w:p>
+    <w:p>
+      <w:pPr>
+        <w:pStyle w:val="normal0"/>
+      </w:pPr>
+      <w:r>
+        <w:rPr>
+          <w:rFonts w:ascii="Times New Roman" w:eastAsia="Times New Roman" w:hAnsi="Times New Roman" w:cs="Times New Roman"/>
+          <w:b/>
+          <w:sz w:val="24"/>
+        </w:rPr>
+        <w:t>Stakeholders and Interests:</w:t>
+      </w:r>
+    </w:p>
+    <w:p>
+      <w:pPr>
+        <w:pStyle w:val="normal0"/>
+      </w:pPr>
+      <w:r>
+        <w:rPr>
+          <w:rFonts w:ascii="Times New Roman" w:eastAsia="Times New Roman" w:hAnsi="Times New Roman" w:cs="Times New Roman"/>
+          <w:sz w:val="24"/>
+        </w:rPr>
+        <w:t xml:space="preserve">Registered User - to </w:t>
+      </w:r>
+      <w:r>
+        <w:rPr>
+          <w:rFonts w:ascii="Times New Roman" w:eastAsia="Times New Roman" w:hAnsi="Times New Roman" w:cs="Times New Roman"/>
+          <w:sz w:val="24"/>
+        </w:rPr>
+        <w:t>see what courses they’ve taken</w:t>
+      </w:r>
+    </w:p>
+    <w:p>
+      <w:pPr>
+        <w:pStyle w:val="normal0"/>
+      </w:pPr>
+      <w:r>
+        <w:rPr>
+          <w:rFonts w:ascii="Times New Roman" w:eastAsia="Times New Roman" w:hAnsi="Times New Roman" w:cs="Times New Roman"/>
+          <w:b/>
+          <w:sz w:val="24"/>
+        </w:rPr>
+        <w:t>Precondition:</w:t>
+      </w:r>
+    </w:p>
+    <w:p>
+      <w:pPr>
+        <w:pStyle w:val="normal0"/>
+      </w:pPr>
+      <w:r>
+        <w:rPr>
+          <w:rFonts w:ascii="Times New Roman" w:eastAsia="Times New Roman" w:hAnsi="Times New Roman" w:cs="Times New Roman"/>
+          <w:sz w:val="24"/>
+        </w:rPr>
+        <w:t>User is registered.</w:t>
+      </w:r>
+    </w:p>
+    <w:p>
+      <w:pPr>
+        <w:pStyle w:val="normal0"/>
+      </w:pPr>
+      <w:r>
+        <w:rPr>
+          <w:rFonts w:ascii="Times New Roman" w:eastAsia="Times New Roman" w:hAnsi="Times New Roman" w:cs="Times New Roman"/>
+          <w:sz w:val="24"/>
+        </w:rPr>
+        <w:t>User is subscribed to at least one course or has marked at least one course as ‘taken’</w:t>
+      </w:r>
+    </w:p>
+    <w:p>
+      <w:pPr>
+        <w:pStyle w:val="normal0"/>
+      </w:pPr>
+      <w:r>
+        <w:rPr>
+          <w:rFonts w:ascii="Times New Roman" w:eastAsia="Times New Roman" w:hAnsi="Times New Roman" w:cs="Times New Roman"/>
+          <w:b/>
+          <w:sz w:val="24"/>
+        </w:rPr>
+        <w:t>Minimal Guarantee (success scenario):</w:t>
+      </w:r>
+    </w:p>
+    <w:p>
+      <w:pPr>
+        <w:pStyle w:val="normal0"/>
+      </w:pPr>
+      <w:r>
+        <w:rPr>
+          <w:rFonts w:ascii="Times New Roman" w:eastAsia="Times New Roman" w:hAnsi="Times New Roman" w:cs="Times New Roman"/>
+          <w:sz w:val="24"/>
+        </w:rPr>
+        <w:t>User sees a list of courses he’s subscribed to or has taken and recommended for.</w:t>
+      </w:r>
+    </w:p>
+    <w:p>
+      <w:pPr>
+        <w:pStyle w:val="normal0"/>
+      </w:pPr>
+      <w:r>
+        <w:rPr>
+          <w:rFonts w:ascii="Times New Roman" w:eastAsia="Times New Roman" w:hAnsi="Times New Roman" w:cs="Times New Roman"/>
+          <w:b/>
+          <w:sz w:val="24"/>
+        </w:rPr>
+        <w:t>Alternative Scenario:</w:t>
+      </w:r>
+    </w:p>
+    <w:p>
+      <w:pPr>
+        <w:pStyle w:val="normal0"/>
+      </w:pPr>
+      <w:r>
+        <w:rPr>
+          <w:rFonts w:ascii="Times New Roman" w:eastAsia="Times New Roman" w:hAnsi="Times New Roman" w:cs="Times New Roman"/>
+          <w:sz w:val="24"/>
+        </w:rPr>
+        <w:t>If the user isn’t subscribed to any course, and hasn’t marked any course as ‘taken’, leave course history blank and recommend random courses</w:t>
+      </w:r>
+    </w:p>
+    <w:p>
+      <w:pPr>
+        <w:pStyle w:val="normal0"/>
+      </w:pPr>
+      <w:r>
+        <w:rPr>
+          <w:rFonts w:ascii="Times New Roman" w:eastAsia="Times New Roman" w:hAnsi="Times New Roman" w:cs="Times New Roman"/>
+          <w:b/>
+          <w:sz w:val="24"/>
+        </w:rPr>
+        <w:t xml:space="preserve">Trigger: </w:t>
+      </w:r>
+      <w:r>
+        <w:rPr>
+          <w:rFonts w:ascii="Times New Roman" w:eastAsia="Times New Roman" w:hAnsi="Times New Roman" w:cs="Times New Roman"/>
+          <w:sz w:val="24"/>
+        </w:rPr>
+        <w:t>User clicks the button ‘view profile</w:t>
+      </w:r>
+    </w:p>
+    <w:p>
+      <w:pPr>
+        <w:pStyle w:val="normal0"/>
+      </w:pPr>
+      <w:r>
+        <w:rPr>
+          <w:rFonts w:ascii="Times New Roman" w:eastAsia="Times New Roman" w:hAnsi="Times New Roman" w:cs="Times New Roman"/>
+          <w:sz w:val="24"/>
+        </w:rPr>
+        <w:t>1. System displays the user’s course history or prompts there is no history.</w:t>
+      </w:r>
+    </w:p>
+    <w:p>
+      <w:pPr>
+        <w:pStyle w:val="normal0"/>
+      </w:pPr>
+    </w:p>
+    <w:p>
+      <w:pPr>
+        <w:pStyle w:val="normal0"/>
+      </w:pPr>
+      <w:r>
+        <w:rPr>
+          <w:rFonts w:ascii="Times New Roman" w:eastAsia="Times New Roman" w:hAnsi="Times New Roman" w:cs="Times New Roman"/>
+          <w:sz w:val="24"/>
+          <w:highlight w:val="white"/>
+          <w:u w:val="single"/>
+        </w:rPr>
+        <w:t xml:space="preserve">Sync Courses </w:t>
+      </w:r>
+      <w:r>
+        <w:rPr>
+          <w:rFonts w:ascii="Times New Roman" w:eastAsia="Times New Roman" w:hAnsi="Times New Roman" w:cs="Times New Roman"/>
+          <w:sz w:val="24"/>
+          <w:highlight w:val="white"/>
+          <w:u w:val="single"/>
+        </w:rPr>
+        <w:t>From</w:t>
+      </w:r>
+      <w:r>
+        <w:rPr>
+          <w:rFonts w:ascii="Times New Roman" w:eastAsia="Times New Roman" w:hAnsi="Times New Roman" w:cs="Times New Roman"/>
+          <w:sz w:val="24"/>
+          <w:highlight w:val="white"/>
+          <w:u w:val="single"/>
+        </w:rPr>
+        <w:t xml:space="preserve"> Providers:</w:t>
+      </w:r>
+    </w:p>
+    <w:p>
+      <w:pPr>
+        <w:pStyle w:val="normal0"/>
+      </w:pPr>
+      <w:r>
+        <w:rPr>
+          <w:rFonts w:ascii="Times New Roman" w:eastAsia="Times New Roman" w:hAnsi="Times New Roman" w:cs="Times New Roman"/>
+          <w:b/>
+          <w:sz w:val="24"/>
+        </w:rPr>
+        <w:t>Primary Actor:</w:t>
+      </w:r>
+      <w:r>
+        <w:rPr>
+          <w:rFonts w:ascii="Times New Roman" w:eastAsia="Times New Roman" w:hAnsi="Times New Roman" w:cs="Times New Roman"/>
+          <w:sz w:val="24"/>
+        </w:rPr>
+        <w:t xml:space="preserve"> Database Manager </w:t>
+      </w:r>
+    </w:p>
+    <w:p>
+      <w:pPr>
+        <w:pStyle w:val="normal0"/>
+      </w:pPr>
+      <w:r>
+        <w:rPr>
+          <w:rFonts w:ascii="Times New Roman" w:eastAsia="Times New Roman" w:hAnsi="Times New Roman" w:cs="Times New Roman"/>
+          <w:b/>
+          <w:sz w:val="24"/>
+        </w:rPr>
+        <w:t>Goal in Context:</w:t>
+      </w:r>
+      <w:r>
+        <w:rPr>
+          <w:rFonts w:ascii="Times New Roman" w:eastAsia="Times New Roman" w:hAnsi="Times New Roman" w:cs="Times New Roman"/>
+          <w:sz w:val="24"/>
+        </w:rPr>
+        <w:t xml:space="preserve"> Synchronize the courses from the various course providers with CourseOwl </w:t>
+      </w:r>
+    </w:p>
+    <w:p>
+      <w:pPr>
+        <w:pStyle w:val="normal0"/>
+      </w:pPr>
+      <w:r>
+        <w:rPr>
+          <w:rFonts w:ascii="Times New Roman" w:eastAsia="Times New Roman" w:hAnsi="Times New Roman" w:cs="Times New Roman"/>
+          <w:b/>
+          <w:sz w:val="24"/>
+        </w:rPr>
+        <w:t>Scope:</w:t>
+      </w:r>
+      <w:r>
+        <w:rPr>
+          <w:rFonts w:ascii="Times New Roman" w:eastAsia="Times New Roman" w:hAnsi="Times New Roman" w:cs="Times New Roman"/>
+          <w:sz w:val="24"/>
+        </w:rPr>
+        <w:t xml:space="preserve"> CourseOwl backend </w:t>
+      </w:r>
+    </w:p>
+    <w:p>
+      <w:pPr>
+        <w:pStyle w:val="normal0"/>
+      </w:pPr>
+      <w:r>
+        <w:rPr>
+          <w:rFonts w:ascii="Times New Roman" w:eastAsia="Times New Roman" w:hAnsi="Times New Roman" w:cs="Times New Roman"/>
+          <w:b/>
+          <w:sz w:val="24"/>
+        </w:rPr>
+        <w:t>Level:</w:t>
+      </w:r>
+      <w:r>
+        <w:rPr>
+          <w:rFonts w:ascii="Times New Roman" w:eastAsia="Times New Roman" w:hAnsi="Times New Roman" w:cs="Times New Roman"/>
+          <w:sz w:val="24"/>
+        </w:rPr>
+        <w:t xml:space="preserve"> Sub-function </w:t>
+      </w:r>
+    </w:p>
+    <w:p>
+      <w:pPr>
+        <w:pStyle w:val="normal0"/>
+      </w:pPr>
+      <w:r>
+        <w:rPr>
+          <w:rFonts w:ascii="Times New Roman" w:eastAsia="Times New Roman" w:hAnsi="Times New Roman" w:cs="Times New Roman"/>
+          <w:b/>
+          <w:sz w:val="24"/>
+        </w:rPr>
+        <w:t>Stakeholders and interests:</w:t>
+      </w:r>
+      <w:r>
+        <w:rPr>
+          <w:rFonts w:ascii="Times New Roman" w:eastAsia="Times New Roman" w:hAnsi="Times New Roman" w:cs="Times New Roman"/>
+          <w:sz w:val="24"/>
+        </w:rPr>
+        <w:t xml:space="preserve"> </w:t>
+      </w:r>
+    </w:p>
+    <w:p>
+      <w:pPr>
+        <w:pStyle w:val="normal0"/>
+      </w:pPr>
+      <w:r>
+        <w:rPr>
+          <w:rFonts w:ascii="Times New Roman" w:eastAsia="Times New Roman" w:hAnsi="Times New Roman" w:cs="Times New Roman"/>
+          <w:sz w:val="24"/>
+        </w:rPr>
+        <w:t>Registered User -</w:t>
+      </w:r>
+      <w:r>
+        <w:rPr>
+          <w:rFonts w:ascii="Times New Roman" w:eastAsia="Times New Roman" w:hAnsi="Times New Roman" w:cs="Times New Roman"/>
+          <w:sz w:val="24"/>
+        </w:rPr>
+        <w:t xml:space="preserve"> Wants to know when new courses are available and updated </w:t>
+      </w:r>
+    </w:p>
+    <w:p>
+      <w:pPr>
+        <w:pStyle w:val="normal0"/>
+      </w:pPr>
+      <w:r>
+        <w:rPr>
+          <w:rFonts w:ascii="Times New Roman" w:eastAsia="Times New Roman" w:hAnsi="Times New Roman" w:cs="Times New Roman"/>
+          <w:sz w:val="24"/>
+        </w:rPr>
+        <w:t>Database Manager -</w:t>
+      </w:r>
+      <w:r>
+        <w:rPr>
+          <w:rFonts w:ascii="Times New Roman" w:eastAsia="Times New Roman" w:hAnsi="Times New Roman" w:cs="Times New Roman"/>
+          <w:sz w:val="24"/>
+        </w:rPr>
+        <w:t xml:space="preserve"> Needs to store new courses </w:t>
+      </w:r>
+    </w:p>
+    <w:p>
+      <w:pPr>
+        <w:pStyle w:val="normal0"/>
+      </w:pPr>
+      <w:r>
+        <w:rPr>
+          <w:rFonts w:ascii="Times New Roman" w:eastAsia="Times New Roman" w:hAnsi="Times New Roman" w:cs="Times New Roman"/>
+          <w:sz w:val="24"/>
+        </w:rPr>
+        <w:t>Recommendation Engine -</w:t>
+      </w:r>
+      <w:r>
+        <w:rPr>
+          <w:rFonts w:ascii="Times New Roman" w:eastAsia="Times New Roman" w:hAnsi="Times New Roman" w:cs="Times New Roman"/>
+          <w:sz w:val="24"/>
+        </w:rPr>
+        <w:t xml:space="preserve"> Needs to have full list of courses to recommend </w:t>
+      </w:r>
+    </w:p>
+    <w:p>
+      <w:pPr>
+        <w:pStyle w:val="normal0"/>
+      </w:pPr>
+      <w:r>
+        <w:rPr>
+          <w:rFonts w:ascii="Times New Roman" w:eastAsia="Times New Roman" w:hAnsi="Times New Roman" w:cs="Times New Roman"/>
+          <w:b/>
+          <w:sz w:val="24"/>
+        </w:rPr>
+        <w:t>Precondition:</w:t>
+      </w:r>
+      <w:r>
+        <w:rPr>
+          <w:rFonts w:ascii="Times New Roman" w:eastAsia="Times New Roman" w:hAnsi="Times New Roman" w:cs="Times New Roman"/>
+          <w:sz w:val="24"/>
+        </w:rPr>
+        <w:t xml:space="preserve"> Course providers are up and running </w:t>
+      </w:r>
+    </w:p>
+    <w:p>
+      <w:pPr>
+        <w:pStyle w:val="normal0"/>
+      </w:pPr>
+      <w:r>
+        <w:rPr>
+          <w:rFonts w:ascii="Times New Roman" w:eastAsia="Times New Roman" w:hAnsi="Times New Roman" w:cs="Times New Roman"/>
+          <w:b/>
+          <w:sz w:val="24"/>
+        </w:rPr>
+        <w:t>Minimal guarantees:</w:t>
+      </w:r>
+      <w:r>
+        <w:rPr>
+          <w:rFonts w:ascii="Times New Roman" w:eastAsia="Times New Roman" w:hAnsi="Times New Roman" w:cs="Times New Roman"/>
+          <w:sz w:val="24"/>
+        </w:rPr>
+        <w:t xml:space="preserve"> New courses that are not already in CourseOwl will be added </w:t>
+      </w:r>
+    </w:p>
+    <w:p>
+      <w:pPr>
+        <w:pStyle w:val="normal0"/>
+      </w:pPr>
+      <w:r>
+        <w:rPr>
+          <w:rFonts w:ascii="Times New Roman" w:eastAsia="Times New Roman" w:hAnsi="Times New Roman" w:cs="Times New Roman"/>
+          <w:b/>
+          <w:sz w:val="24"/>
+        </w:rPr>
+        <w:t>Triggers:</w:t>
+      </w:r>
+      <w:r>
+        <w:rPr>
+          <w:rFonts w:ascii="Times New Roman" w:eastAsia="Times New Roman" w:hAnsi="Times New Roman" w:cs="Times New Roman"/>
+          <w:sz w:val="24"/>
+        </w:rPr>
+        <w:t xml:space="preserve"> Time-based trigger, initiated by database manager after specified delay </w:t>
+      </w:r>
+    </w:p>
+    <w:p>
+      <w:pPr>
+        <w:pStyle w:val="normal0"/>
+      </w:pPr>
+      <w:r>
+        <w:rPr>
+          <w:rFonts w:ascii="Times New Roman" w:eastAsia="Times New Roman" w:hAnsi="Times New Roman" w:cs="Times New Roman"/>
+          <w:b/>
+          <w:sz w:val="24"/>
+        </w:rPr>
+        <w:t xml:space="preserve">Main success scenario: </w:t>
+      </w:r>
+    </w:p>
+    <w:p>
+      <w:pPr>
+        <w:pStyle w:val="normal0"/>
+      </w:pPr>
+      <w:r>
+        <w:rPr>
+          <w:rFonts w:ascii="Times New Roman" w:eastAsia="Times New Roman" w:hAnsi="Times New Roman" w:cs="Times New Roman"/>
+          <w:sz w:val="24"/>
+        </w:rPr>
+        <w:t xml:space="preserve">1. Database Manager: Initiates course update task </w:t>
+      </w:r>
+    </w:p>
+    <w:p>
+      <w:pPr>
+        <w:pStyle w:val="normal0"/>
+      </w:pPr>
+      <w:r>
+        <w:rPr>
+          <w:rFonts w:ascii="Times New Roman" w:eastAsia="Times New Roman" w:hAnsi="Times New Roman" w:cs="Times New Roman"/>
+          <w:sz w:val="24"/>
+        </w:rPr>
+        <w:lastRenderedPageBreak/>
+        <w:t xml:space="preserve">2. Database Manager: Queries course providers and retrieves course list </w:t>
+      </w:r>
+    </w:p>
+    <w:p>
+      <w:pPr>
+        <w:pStyle w:val="normal0"/>
+      </w:pPr>
+      <w:r>
+        <w:rPr>
+          <w:rFonts w:ascii="Times New Roman" w:eastAsia="Times New Roman" w:hAnsi="Times New Roman" w:cs="Times New Roman"/>
+          <w:sz w:val="24"/>
+        </w:rPr>
+        <w:t xml:space="preserve">3. Database Manager: Adds and updates courses according to providers </w:t>
+      </w:r>
+    </w:p>
+    <w:p>
+      <w:pPr>
+        <w:pStyle w:val="normal0"/>
+      </w:pPr>
+      <w:r>
+        <w:rPr>
+          <w:rFonts w:ascii="Times New Roman" w:eastAsia="Times New Roman" w:hAnsi="Times New Roman" w:cs="Times New Roman"/>
+          <w:b/>
+          <w:sz w:val="24"/>
+        </w:rPr>
+        <w:t xml:space="preserve">Alternative scenarios: </w:t>
+      </w:r>
+    </w:p>
+    <w:p>
+      <w:pPr>
+        <w:pStyle w:val="normal0"/>
+      </w:pPr>
+      <w:r>
+        <w:rPr>
+          <w:rFonts w:ascii="Times New Roman" w:eastAsia="Times New Roman" w:hAnsi="Times New Roman" w:cs="Times New Roman"/>
+          <w:sz w:val="24"/>
+        </w:rPr>
+        <w:t xml:space="preserve">1. Database Manager: Initiates course update task </w:t>
+      </w:r>
+    </w:p>
+    <w:p>
+      <w:pPr>
+        <w:pStyle w:val="normal0"/>
+      </w:pPr>
+      <w:r>
+        <w:rPr>
+          <w:rFonts w:ascii="Times New Roman" w:eastAsia="Times New Roman" w:hAnsi="Times New Roman" w:cs="Times New Roman"/>
+          <w:sz w:val="24"/>
+        </w:rPr>
+        <w:t xml:space="preserve">2. Sync: Queries course providers and retrieves course list </w:t>
+      </w:r>
+    </w:p>
+    <w:p>
+      <w:pPr>
+        <w:pStyle w:val="normal0"/>
+      </w:pPr>
+      <w:r>
+        <w:rPr>
+          <w:rFonts w:ascii="Times New Roman" w:eastAsia="Times New Roman" w:hAnsi="Times New Roman" w:cs="Times New Roman"/>
+          <w:sz w:val="24"/>
+        </w:rPr>
+        <w:t xml:space="preserve">3. Sync: Providers are down, course list not retrieved </w:t>
+      </w:r>
+    </w:p>
+    <w:p>
+      <w:pPr>
+        <w:pStyle w:val="normal0"/>
+      </w:pPr>
+    </w:p>
+    <w:p>
+      <w:pPr>
+        <w:pStyle w:val="normal0"/>
+      </w:pPr>
+      <w:r>
+        <w:rPr>
+          <w:rFonts w:ascii="Times New Roman" w:eastAsia="Times New Roman" w:hAnsi="Times New Roman" w:cs="Times New Roman"/>
+          <w:sz w:val="24"/>
+          <w:highlight w:val="white"/>
+          <w:u w:val="single"/>
+        </w:rPr>
+        <w:t>Search CourseOwl Courses:</w:t>
+      </w:r>
+    </w:p>
+    <w:p>
+      <w:pPr>
+        <w:pStyle w:val="normal0"/>
+      </w:pPr>
+      <w:r>
+        <w:rPr>
+          <w:rFonts w:ascii="Times New Roman" w:eastAsia="Times New Roman" w:hAnsi="Times New Roman" w:cs="Times New Roman"/>
+          <w:b/>
+          <w:sz w:val="24"/>
+        </w:rPr>
+        <w:t xml:space="preserve">Primary Actor: </w:t>
+      </w:r>
+      <w:r>
+        <w:rPr>
+          <w:rFonts w:ascii="Times New Roman" w:eastAsia="Times New Roman" w:hAnsi="Times New Roman" w:cs="Times New Roman"/>
+          <w:sz w:val="24"/>
+        </w:rPr>
+        <w:t xml:space="preserve"> Unregistered/registered User</w:t>
+      </w:r>
+    </w:p>
+    <w:p>
+      <w:pPr>
+        <w:pStyle w:val="normal0"/>
+      </w:pPr>
+      <w:r>
+        <w:rPr>
+          <w:rFonts w:ascii="Times New Roman" w:eastAsia="Times New Roman" w:hAnsi="Times New Roman" w:cs="Times New Roman"/>
+          <w:b/>
+          <w:sz w:val="24"/>
+        </w:rPr>
+        <w:t>Goal in Context</w:t>
+      </w:r>
+      <w:r>
+        <w:rPr>
+          <w:rFonts w:ascii="Times New Roman" w:eastAsia="Times New Roman" w:hAnsi="Times New Roman" w:cs="Times New Roman"/>
+          <w:sz w:val="24"/>
+        </w:rPr>
+        <w:t>: View available courses through website</w:t>
+      </w:r>
+    </w:p>
+    <w:p>
+      <w:pPr>
+        <w:pStyle w:val="normal0"/>
+      </w:pPr>
+      <w:r>
+        <w:rPr>
+          <w:rFonts w:ascii="Times New Roman" w:eastAsia="Times New Roman" w:hAnsi="Times New Roman" w:cs="Times New Roman"/>
+          <w:b/>
+          <w:sz w:val="24"/>
+        </w:rPr>
+        <w:t xml:space="preserve">Scope: </w:t>
+      </w:r>
+      <w:r>
+        <w:rPr>
+          <w:rFonts w:ascii="Times New Roman" w:eastAsia="Times New Roman" w:hAnsi="Times New Roman" w:cs="Times New Roman"/>
+          <w:sz w:val="24"/>
+        </w:rPr>
+        <w:t>Component</w:t>
+      </w:r>
+    </w:p>
+    <w:p>
+      <w:pPr>
+        <w:pStyle w:val="normal0"/>
+      </w:pPr>
+      <w:r>
+        <w:rPr>
+          <w:rFonts w:ascii="Times New Roman" w:eastAsia="Times New Roman" w:hAnsi="Times New Roman" w:cs="Times New Roman"/>
+          <w:b/>
+          <w:sz w:val="24"/>
+        </w:rPr>
+        <w:t xml:space="preserve">Level: </w:t>
+      </w:r>
+      <w:r>
+        <w:rPr>
+          <w:rFonts w:ascii="Times New Roman" w:eastAsia="Times New Roman" w:hAnsi="Times New Roman" w:cs="Times New Roman"/>
+          <w:sz w:val="24"/>
+        </w:rPr>
+        <w:t xml:space="preserve">User </w:t>
+      </w:r>
+      <w:r>
+        <w:rPr>
+          <w:rFonts w:ascii="Times New Roman" w:eastAsia="Times New Roman" w:hAnsi="Times New Roman" w:cs="Times New Roman"/>
+          <w:sz w:val="24"/>
+        </w:rPr>
+        <w:t>goal</w:t>
+      </w:r>
+    </w:p>
+    <w:p>
+      <w:pPr>
+        <w:pStyle w:val="normal0"/>
+      </w:pPr>
+      <w:r>
+        <w:rPr>
+          <w:rFonts w:ascii="Times New Roman" w:eastAsia="Times New Roman" w:hAnsi="Times New Roman" w:cs="Times New Roman"/>
+          <w:b/>
+          <w:sz w:val="24"/>
+        </w:rPr>
+        <w:t>Stakeholders and Interests:</w:t>
+      </w:r>
+    </w:p>
+    <w:p>
+      <w:pPr>
+        <w:pStyle w:val="normal0"/>
+      </w:pPr>
+      <w:r>
+        <w:rPr>
+          <w:rFonts w:ascii="Times New Roman" w:eastAsia="Times New Roman" w:hAnsi="Times New Roman" w:cs="Times New Roman"/>
+          <w:sz w:val="24"/>
+        </w:rPr>
+        <w:t>Unregistered Use</w:t>
+      </w:r>
+      <w:r>
+        <w:rPr>
+          <w:rFonts w:ascii="Times New Roman" w:eastAsia="Times New Roman" w:hAnsi="Times New Roman" w:cs="Times New Roman"/>
+          <w:sz w:val="24"/>
+        </w:rPr>
+        <w:t>r -</w:t>
+      </w:r>
+      <w:r>
+        <w:rPr>
+          <w:rFonts w:ascii="Times New Roman" w:eastAsia="Times New Roman" w:hAnsi="Times New Roman" w:cs="Times New Roman"/>
+          <w:sz w:val="24"/>
+        </w:rPr>
+        <w:t xml:space="preserve"> Search for and view desired courses</w:t>
+      </w:r>
+    </w:p>
+    <w:p>
+      <w:pPr>
+        <w:pStyle w:val="normal0"/>
+      </w:pPr>
+      <w:r>
+        <w:rPr>
+          <w:rFonts w:ascii="Times New Roman" w:eastAsia="Times New Roman" w:hAnsi="Times New Roman" w:cs="Times New Roman"/>
+          <w:sz w:val="24"/>
+        </w:rPr>
+        <w:t>Registered Use</w:t>
+      </w:r>
+      <w:r>
+        <w:rPr>
+          <w:rFonts w:ascii="Times New Roman" w:eastAsia="Times New Roman" w:hAnsi="Times New Roman" w:cs="Times New Roman"/>
+          <w:sz w:val="24"/>
+        </w:rPr>
+        <w:t>r -</w:t>
+      </w:r>
+      <w:r>
+        <w:rPr>
+          <w:rFonts w:ascii="Times New Roman" w:eastAsia="Times New Roman" w:hAnsi="Times New Roman" w:cs="Times New Roman"/>
+          <w:b/>
+          <w:sz w:val="24"/>
+        </w:rPr>
+        <w:t xml:space="preserve"> </w:t>
+      </w:r>
+      <w:r>
+        <w:rPr>
+          <w:rFonts w:ascii="Times New Roman" w:eastAsia="Times New Roman" w:hAnsi="Times New Roman" w:cs="Times New Roman"/>
+          <w:sz w:val="24"/>
+        </w:rPr>
+        <w:t>Search for, view, and sign up for desired courses</w:t>
+      </w:r>
+    </w:p>
+    <w:p>
+      <w:pPr>
+        <w:pStyle w:val="normal0"/>
+      </w:pPr>
+      <w:r>
+        <w:rPr>
+          <w:rFonts w:ascii="Times New Roman" w:eastAsia="Times New Roman" w:hAnsi="Times New Roman" w:cs="Times New Roman"/>
+          <w:b/>
+          <w:sz w:val="24"/>
+        </w:rPr>
+        <w:t>Precondition:</w:t>
+      </w:r>
+      <w:r>
+        <w:rPr>
+          <w:rFonts w:ascii="Times New Roman" w:eastAsia="Times New Roman" w:hAnsi="Times New Roman" w:cs="Times New Roman"/>
+          <w:sz w:val="24"/>
+        </w:rPr>
+        <w:t xml:space="preserve">  Courses are synced to database</w:t>
+      </w:r>
+    </w:p>
+    <w:p>
+      <w:pPr>
+        <w:pStyle w:val="normal0"/>
+      </w:pPr>
+      <w:r>
+        <w:rPr>
+          <w:rFonts w:ascii="Times New Roman" w:eastAsia="Times New Roman" w:hAnsi="Times New Roman" w:cs="Times New Roman"/>
+          <w:b/>
+          <w:sz w:val="24"/>
+        </w:rPr>
+        <w:t xml:space="preserve">Minimal Guarantees:  </w:t>
+      </w:r>
+    </w:p>
+    <w:p>
+      <w:pPr>
+        <w:pStyle w:val="normal0"/>
+      </w:pPr>
+      <w:r>
+        <w:rPr>
+          <w:rFonts w:ascii="Times New Roman" w:eastAsia="Times New Roman" w:hAnsi="Times New Roman" w:cs="Times New Roman"/>
+          <w:sz w:val="24"/>
+        </w:rPr>
+        <w:t>Unregistered user can sign up for CourseOwl after finding desired course</w:t>
+      </w:r>
+    </w:p>
+    <w:p>
+      <w:pPr>
+        <w:pStyle w:val="normal0"/>
+      </w:pPr>
+      <w:r>
+        <w:rPr>
+          <w:rFonts w:ascii="Times New Roman" w:eastAsia="Times New Roman" w:hAnsi="Times New Roman" w:cs="Times New Roman"/>
+          <w:sz w:val="24"/>
+        </w:rPr>
+        <w:t>Registered user can add desired course to their CourseOwl profile.</w:t>
+      </w:r>
+    </w:p>
+    <w:p>
+      <w:pPr>
+        <w:pStyle w:val="normal0"/>
+      </w:pPr>
+      <w:r>
+        <w:rPr>
+          <w:rFonts w:ascii="Times New Roman" w:eastAsia="Times New Roman" w:hAnsi="Times New Roman" w:cs="Times New Roman"/>
+          <w:b/>
+          <w:sz w:val="24"/>
+        </w:rPr>
+        <w:t xml:space="preserve">Trigger:  </w:t>
+      </w:r>
+      <w:r>
+        <w:rPr>
+          <w:rFonts w:ascii="Times New Roman" w:eastAsia="Times New Roman" w:hAnsi="Times New Roman" w:cs="Times New Roman"/>
+          <w:sz w:val="24"/>
+        </w:rPr>
+        <w:t>User types in query into search box and clicks search</w:t>
+      </w:r>
+    </w:p>
+    <w:p>
+      <w:pPr>
+        <w:pStyle w:val="normal0"/>
+      </w:pPr>
+      <w:r>
+        <w:rPr>
+          <w:rFonts w:ascii="Times New Roman" w:eastAsia="Times New Roman" w:hAnsi="Times New Roman" w:cs="Times New Roman"/>
+          <w:b/>
+          <w:sz w:val="24"/>
+        </w:rPr>
+        <w:t>Main success scenario:</w:t>
+      </w:r>
+    </w:p>
+    <w:p>
+      <w:pPr>
+        <w:pStyle w:val="normal0"/>
+      </w:pPr>
+      <w:r>
+        <w:rPr>
+          <w:rFonts w:ascii="Times New Roman" w:eastAsia="Times New Roman" w:hAnsi="Times New Roman" w:cs="Times New Roman"/>
+          <w:sz w:val="24"/>
+        </w:rPr>
+        <w:t>1.  Search query matches courses in CourseOwl, list of courses displayed to user</w:t>
+      </w:r>
+    </w:p>
+    <w:p>
+      <w:pPr>
+        <w:pStyle w:val="normal0"/>
+      </w:pPr>
+      <w:r>
+        <w:rPr>
+          <w:rFonts w:ascii="Times New Roman" w:eastAsia="Times New Roman" w:hAnsi="Times New Roman" w:cs="Times New Roman"/>
+          <w:sz w:val="24"/>
+        </w:rPr>
+        <w:t>2.  User can choose courses to view more information or to sign up</w:t>
+      </w:r>
+    </w:p>
+    <w:p>
+      <w:pPr>
+        <w:pStyle w:val="Heading2"/>
+        <w:contextualSpacing w:val="0"/>
+      </w:pPr>
+      <w:bookmarkStart w:id="22" w:name="h.jhsk8zzfuurq" w:colFirst="0" w:colLast="0"/>
+      <w:bookmarkStart w:id="23" w:name="_Toc260824498"/>
+      <w:bookmarkEnd w:id="22"/>
+      <w:r>
+        <w:rPr>
+          <w:rFonts w:ascii="Times New Roman" w:eastAsia="Times New Roman" w:hAnsi="Times New Roman" w:cs="Times New Roman"/>
+        </w:rPr>
+        <w:t>Architecture &amp; Design</w:t>
+      </w:r>
+      <w:bookmarkEnd w:id="23"/>
     </w:p>
     <w:p>
       <w:pPr>
         <w:pStyle w:val="Heading3"/>
         <w:contextualSpacing w:val="0"/>
       </w:pPr>
-      <w:bookmarkStart w:id="21" w:name="h.tuz6xztcdkvg" w:colFirst="0" w:colLast="0"/>
-      <w:bookmarkStart w:id="22" w:name="_Toc260771014"/>
-      <w:bookmarkEnd w:id="21"/>
-      <w:r>
-        <w:rPr>
-          <w:rFonts w:ascii="Times New Roman" w:eastAsia="Times New Roman" w:hAnsi="Times New Roman" w:cs="Times New Roman"/>
-        </w:rPr>
-        <w:t>Use Cases</w:t>
-      </w:r>
-      <w:bookmarkEnd w:id="22"/>
-      <w:r>
-        <w:rPr>
-          <w:rFonts w:ascii="Times New Roman" w:eastAsia="Times New Roman" w:hAnsi="Times New Roman" w:cs="Times New Roman"/>
-        </w:rPr>
-        <w:br/>
-      </w:r>
-    </w:p>
-    <w:p>
-      <w:pPr>
-        <w:pStyle w:val="normal0"/>
-      </w:pPr>
-      <w:r>
-        <w:rPr>
-          <w:rFonts w:ascii="Times New Roman" w:eastAsia="Times New Roman" w:hAnsi="Times New Roman" w:cs="Times New Roman"/>
-          <w:sz w:val="24"/>
-          <w:highlight w:val="white"/>
-          <w:u w:val="single"/>
-        </w:rPr>
-        <w:t>Enroll in course:</w:t>
-      </w:r>
-    </w:p>
-    <w:p>
-      <w:pPr>
-        <w:pStyle w:val="normal0"/>
-      </w:pPr>
-      <w:r>
-        <w:rPr>
-          <w:rFonts w:ascii="Times New Roman" w:eastAsia="Times New Roman" w:hAnsi="Times New Roman" w:cs="Times New Roman"/>
-          <w:b/>
-          <w:sz w:val="24"/>
-        </w:rPr>
-        <w:t xml:space="preserve">Primary Actor: </w:t>
-      </w:r>
-      <w:r>
-        <w:rPr>
-          <w:rFonts w:ascii="Times New Roman" w:eastAsia="Times New Roman" w:hAnsi="Times New Roman" w:cs="Times New Roman"/>
-          <w:sz w:val="24"/>
-        </w:rPr>
-        <w:t xml:space="preserve">Registered user </w:t>
-      </w:r>
-    </w:p>
-    <w:p>
-      <w:pPr>
-        <w:pStyle w:val="normal0"/>
-      </w:pPr>
-      <w:r>
-        <w:rPr>
-          <w:rFonts w:ascii="Times New Roman" w:eastAsia="Times New Roman" w:hAnsi="Times New Roman" w:cs="Times New Roman"/>
-          <w:b/>
-          <w:sz w:val="24"/>
-        </w:rPr>
-        <w:t xml:space="preserve">Goal in Context: </w:t>
-      </w:r>
-      <w:r>
-        <w:rPr>
-          <w:rFonts w:ascii="Times New Roman" w:eastAsia="Times New Roman" w:hAnsi="Times New Roman" w:cs="Times New Roman"/>
-          <w:sz w:val="24"/>
-        </w:rPr>
-        <w:t xml:space="preserve">The registered user adds a course to profile </w:t>
-      </w:r>
-    </w:p>
-    <w:p>
-      <w:pPr>
-        <w:pStyle w:val="normal0"/>
-      </w:pPr>
-      <w:r>
-        <w:rPr>
-          <w:rFonts w:ascii="Times New Roman" w:eastAsia="Times New Roman" w:hAnsi="Times New Roman" w:cs="Times New Roman"/>
-          <w:b/>
-          <w:sz w:val="24"/>
-        </w:rPr>
-        <w:t xml:space="preserve">Scope: </w:t>
-      </w:r>
-      <w:r>
-        <w:rPr>
-          <w:rFonts w:ascii="Times New Roman" w:eastAsia="Times New Roman" w:hAnsi="Times New Roman" w:cs="Times New Roman"/>
-          <w:sz w:val="24"/>
-        </w:rPr>
-        <w:t xml:space="preserve">CourseOwl course information page </w:t>
-      </w:r>
-    </w:p>
-    <w:p>
-      <w:pPr>
-        <w:pStyle w:val="normal0"/>
-      </w:pPr>
-      <w:r>
-        <w:rPr>
-          <w:rFonts w:ascii="Times New Roman" w:eastAsia="Times New Roman" w:hAnsi="Times New Roman" w:cs="Times New Roman"/>
-          <w:b/>
-          <w:sz w:val="24"/>
-        </w:rPr>
-        <w:t>Level:</w:t>
-      </w:r>
-      <w:r>
-        <w:rPr>
-          <w:rFonts w:ascii="Times New Roman" w:eastAsia="Times New Roman" w:hAnsi="Times New Roman" w:cs="Times New Roman"/>
-          <w:sz w:val="24"/>
-        </w:rPr>
-        <w:t xml:space="preserve"> User </w:t>
-      </w:r>
-    </w:p>
-    <w:p>
-      <w:pPr>
-        <w:pStyle w:val="normal0"/>
-      </w:pPr>
-      <w:r>
-        <w:rPr>
-          <w:rFonts w:ascii="Times New Roman" w:eastAsia="Times New Roman" w:hAnsi="Times New Roman" w:cs="Times New Roman"/>
-          <w:b/>
-          <w:sz w:val="24"/>
-        </w:rPr>
-        <w:t xml:space="preserve">Stakeholders and interests: </w:t>
-      </w:r>
-    </w:p>
-    <w:p>
-      <w:pPr>
-        <w:pStyle w:val="normal0"/>
-      </w:pPr>
-      <w:r>
-        <w:rPr>
-          <w:rFonts w:ascii="Times New Roman" w:eastAsia="Times New Roman" w:hAnsi="Times New Roman" w:cs="Times New Roman"/>
-          <w:sz w:val="24"/>
-        </w:rPr>
-        <w:t>Registered user</w:t>
-      </w:r>
-      <w:r>
-        <w:rPr>
-          <w:rFonts w:ascii="Times New Roman" w:eastAsia="Times New Roman" w:hAnsi="Times New Roman" w:cs="Times New Roman"/>
-          <w:b/>
-          <w:sz w:val="24"/>
-        </w:rPr>
-        <w:t xml:space="preserve"> - </w:t>
-      </w:r>
-      <w:r>
-        <w:rPr>
-          <w:rFonts w:ascii="Times New Roman" w:eastAsia="Times New Roman" w:hAnsi="Times New Roman" w:cs="Times New Roman"/>
-          <w:sz w:val="24"/>
-        </w:rPr>
-        <w:t xml:space="preserve">Wants to add a new course to their profile </w:t>
-      </w:r>
-    </w:p>
-    <w:p>
-      <w:pPr>
-        <w:pStyle w:val="normal0"/>
-      </w:pPr>
-      <w:r>
-        <w:rPr>
-          <w:rFonts w:ascii="Times New Roman" w:eastAsia="Times New Roman" w:hAnsi="Times New Roman" w:cs="Times New Roman"/>
-          <w:sz w:val="24"/>
-        </w:rPr>
-        <w:t xml:space="preserve">Recommendation engine - Updates recommendations with new course </w:t>
-      </w:r>
-    </w:p>
-    <w:p>
-      <w:pPr>
-        <w:pStyle w:val="normal0"/>
-      </w:pPr>
-      <w:r>
-        <w:rPr>
-          <w:rFonts w:ascii="Times New Roman" w:eastAsia="Times New Roman" w:hAnsi="Times New Roman" w:cs="Times New Roman"/>
-          <w:sz w:val="24"/>
-        </w:rPr>
-        <w:t>Database - Associates course with user</w:t>
-      </w:r>
-    </w:p>
-    <w:p>
-      <w:pPr>
-        <w:pStyle w:val="normal0"/>
-      </w:pPr>
-      <w:r>
-        <w:rPr>
-          <w:rFonts w:ascii="Times New Roman" w:eastAsia="Times New Roman" w:hAnsi="Times New Roman" w:cs="Times New Roman"/>
-          <w:sz w:val="24"/>
-        </w:rPr>
-        <w:t xml:space="preserve">Precondition - User is logged in </w:t>
-      </w:r>
-    </w:p>
-    <w:p>
-      <w:pPr>
-        <w:pStyle w:val="normal0"/>
-      </w:pPr>
-      <w:r>
-        <w:rPr>
-          <w:rFonts w:ascii="Times New Roman" w:eastAsia="Times New Roman" w:hAnsi="Times New Roman" w:cs="Times New Roman"/>
-          <w:b/>
-          <w:sz w:val="24"/>
-        </w:rPr>
-        <w:t>Minimal guarantees:</w:t>
-      </w:r>
-      <w:r>
-        <w:rPr>
-          <w:rFonts w:ascii="Times New Roman" w:eastAsia="Times New Roman" w:hAnsi="Times New Roman" w:cs="Times New Roman"/>
-          <w:sz w:val="24"/>
-        </w:rPr>
-        <w:t xml:space="preserve"> Add a valid course as being completed or presently enrolled </w:t>
-      </w:r>
-    </w:p>
-    <w:p>
-      <w:pPr>
-        <w:pStyle w:val="normal0"/>
-      </w:pPr>
-      <w:r>
-        <w:rPr>
-          <w:rFonts w:ascii="Times New Roman" w:eastAsia="Times New Roman" w:hAnsi="Times New Roman" w:cs="Times New Roman"/>
-          <w:b/>
-          <w:sz w:val="24"/>
-        </w:rPr>
-        <w:t>Trigger:</w:t>
-      </w:r>
-      <w:r>
-        <w:rPr>
-          <w:rFonts w:ascii="Times New Roman" w:eastAsia="Times New Roman" w:hAnsi="Times New Roman" w:cs="Times New Roman"/>
-          <w:sz w:val="24"/>
-        </w:rPr>
-        <w:t xml:space="preserve"> User selects option to enroll on course page </w:t>
-      </w:r>
-    </w:p>
-    <w:p>
-      <w:pPr>
-        <w:pStyle w:val="normal0"/>
-      </w:pPr>
-      <w:r>
-        <w:rPr>
-          <w:rFonts w:ascii="Times New Roman" w:eastAsia="Times New Roman" w:hAnsi="Times New Roman" w:cs="Times New Roman"/>
-          <w:b/>
-          <w:sz w:val="24"/>
-        </w:rPr>
-        <w:t>Main success scenario:</w:t>
-      </w:r>
-      <w:r>
-        <w:rPr>
-          <w:rFonts w:ascii="Times New Roman" w:eastAsia="Times New Roman" w:hAnsi="Times New Roman" w:cs="Times New Roman"/>
-          <w:sz w:val="24"/>
-        </w:rPr>
-        <w:t xml:space="preserve"> </w:t>
-      </w:r>
-    </w:p>
-    <w:p>
-      <w:pPr>
-        <w:pStyle w:val="normal0"/>
-      </w:pPr>
-      <w:r>
-        <w:rPr>
-          <w:rFonts w:ascii="Times New Roman" w:eastAsia="Times New Roman" w:hAnsi="Times New Roman" w:cs="Times New Roman"/>
-          <w:sz w:val="24"/>
-        </w:rPr>
-        <w:t xml:space="preserve">1. User: selects to enroll in course </w:t>
-      </w:r>
-    </w:p>
-    <w:p>
-      <w:pPr>
-        <w:pStyle w:val="normal0"/>
-      </w:pPr>
-      <w:r>
-        <w:rPr>
-          <w:rFonts w:ascii="Times New Roman" w:eastAsia="Times New Roman" w:hAnsi="Times New Roman" w:cs="Times New Roman"/>
-          <w:sz w:val="24"/>
-        </w:rPr>
-        <w:t xml:space="preserve">2. Database: Insert course into user’s courses </w:t>
-      </w:r>
-    </w:p>
-    <w:p>
-      <w:pPr>
-        <w:pStyle w:val="normal0"/>
-      </w:pPr>
-      <w:r>
-        <w:rPr>
-          <w:rFonts w:ascii="Times New Roman" w:eastAsia="Times New Roman" w:hAnsi="Times New Roman" w:cs="Times New Roman"/>
-          <w:sz w:val="24"/>
-        </w:rPr>
-        <w:t xml:space="preserve">3. Recommendation engine: Updates similar course for user </w:t>
-      </w:r>
-    </w:p>
-    <w:p>
-      <w:pPr>
-        <w:pStyle w:val="normal0"/>
-      </w:pPr>
-      <w:r>
-        <w:rPr>
-          <w:rFonts w:ascii="Times New Roman" w:eastAsia="Times New Roman" w:hAnsi="Times New Roman" w:cs="Times New Roman"/>
-          <w:b/>
-          <w:sz w:val="24"/>
-        </w:rPr>
-        <w:t xml:space="preserve">Alternative scenario: </w:t>
-      </w:r>
-    </w:p>
-    <w:p>
-      <w:pPr>
-        <w:pStyle w:val="normal0"/>
-      </w:pPr>
-      <w:r>
-        <w:rPr>
-          <w:rFonts w:ascii="Times New Roman" w:eastAsia="Times New Roman" w:hAnsi="Times New Roman" w:cs="Times New Roman"/>
-          <w:sz w:val="24"/>
-        </w:rPr>
-        <w:t xml:space="preserve">1. User: Attempts to enroll in course </w:t>
-      </w:r>
-    </w:p>
-    <w:p>
-      <w:pPr>
-        <w:pStyle w:val="normal0"/>
-      </w:pPr>
-      <w:r>
-        <w:rPr>
-          <w:rFonts w:ascii="Times New Roman" w:eastAsia="Times New Roman" w:hAnsi="Times New Roman" w:cs="Times New Roman"/>
-          <w:sz w:val="24"/>
-        </w:rPr>
-        <w:t xml:space="preserve">2. Database: The user has already completed the goal </w:t>
-      </w:r>
-    </w:p>
-    <w:p>
-      <w:pPr>
-        <w:pStyle w:val="normal0"/>
-      </w:pPr>
-      <w:r>
-        <w:rPr>
-          <w:rFonts w:ascii="Times New Roman" w:eastAsia="Times New Roman" w:hAnsi="Times New Roman" w:cs="Times New Roman"/>
-          <w:sz w:val="24"/>
-        </w:rPr>
-        <w:t xml:space="preserve">3. Database: course not added </w:t>
-      </w:r>
-    </w:p>
-    <w:p>
-      <w:pPr>
-        <w:pStyle w:val="normal0"/>
-      </w:pPr>
-      <w:r>
-        <w:rPr>
-          <w:rFonts w:ascii="Times New Roman" w:eastAsia="Times New Roman" w:hAnsi="Times New Roman" w:cs="Times New Roman"/>
-          <w:sz w:val="24"/>
-        </w:rPr>
-        <w:t xml:space="preserve">4. User: notified of prior enrollment </w:t>
-      </w:r>
-    </w:p>
-    <w:p>
-      <w:pPr>
-        <w:pStyle w:val="normal0"/>
-      </w:pPr>
-    </w:p>
-    <w:p>
-      <w:pPr>
-        <w:pStyle w:val="normal0"/>
-      </w:pPr>
-      <w:r>
-        <w:rPr>
-          <w:rFonts w:ascii="Times New Roman" w:eastAsia="Times New Roman" w:hAnsi="Times New Roman" w:cs="Times New Roman"/>
-          <w:sz w:val="24"/>
-          <w:highlight w:val="white"/>
-          <w:u w:val="single"/>
-        </w:rPr>
-        <w:t>View Course Details:</w:t>
-      </w:r>
-    </w:p>
-    <w:p>
-      <w:pPr>
-        <w:pStyle w:val="normal0"/>
-      </w:pPr>
-      <w:r>
-        <w:rPr>
-          <w:rFonts w:ascii="Times New Roman" w:eastAsia="Times New Roman" w:hAnsi="Times New Roman" w:cs="Times New Roman"/>
-          <w:b/>
-          <w:sz w:val="24"/>
-        </w:rPr>
-        <w:t>Primary Actor:</w:t>
-      </w:r>
-      <w:r>
-        <w:rPr>
-          <w:rFonts w:ascii="Times New Roman" w:eastAsia="Times New Roman" w:hAnsi="Times New Roman" w:cs="Times New Roman"/>
-          <w:sz w:val="24"/>
-        </w:rPr>
-        <w:t xml:space="preserve"> Registered User</w:t>
-      </w:r>
-    </w:p>
-    <w:p>
-      <w:pPr>
-        <w:pStyle w:val="normal0"/>
-      </w:pPr>
-      <w:r>
-        <w:rPr>
-          <w:rFonts w:ascii="Times New Roman" w:eastAsia="Times New Roman" w:hAnsi="Times New Roman" w:cs="Times New Roman"/>
-          <w:b/>
-          <w:sz w:val="24"/>
-        </w:rPr>
-        <w:t>Goal in Context</w:t>
-      </w:r>
-      <w:r>
-        <w:rPr>
-          <w:rFonts w:ascii="Times New Roman" w:eastAsia="Times New Roman" w:hAnsi="Times New Roman" w:cs="Times New Roman"/>
-          <w:sz w:val="24"/>
-        </w:rPr>
-        <w:t>: To view details about a course in the CourseOwl database.</w:t>
-      </w:r>
-    </w:p>
-    <w:p>
-      <w:pPr>
-        <w:pStyle w:val="normal0"/>
-      </w:pPr>
-      <w:r>
-        <w:rPr>
-          <w:rFonts w:ascii="Times New Roman" w:eastAsia="Times New Roman" w:hAnsi="Times New Roman" w:cs="Times New Roman"/>
-          <w:b/>
-          <w:sz w:val="24"/>
-        </w:rPr>
-        <w:t>Scope:</w:t>
-      </w:r>
-      <w:r>
-        <w:rPr>
-          <w:rFonts w:ascii="Times New Roman" w:eastAsia="Times New Roman" w:hAnsi="Times New Roman" w:cs="Times New Roman"/>
-          <w:sz w:val="24"/>
-        </w:rPr>
-        <w:t xml:space="preserve"> Component</w:t>
-      </w:r>
-    </w:p>
-    <w:p>
-      <w:pPr>
-        <w:pStyle w:val="normal0"/>
-      </w:pPr>
-      <w:r>
-        <w:rPr>
-          <w:rFonts w:ascii="Times New Roman" w:eastAsia="Times New Roman" w:hAnsi="Times New Roman" w:cs="Times New Roman"/>
-          <w:b/>
-          <w:sz w:val="24"/>
-        </w:rPr>
-        <w:t>Level:</w:t>
-      </w:r>
-      <w:r>
-        <w:rPr>
-          <w:rFonts w:ascii="Times New Roman" w:eastAsia="Times New Roman" w:hAnsi="Times New Roman" w:cs="Times New Roman"/>
-          <w:sz w:val="24"/>
-        </w:rPr>
-        <w:t xml:space="preserve"> User goal</w:t>
-      </w:r>
-    </w:p>
-    <w:p>
-      <w:pPr>
-        <w:pStyle w:val="normal0"/>
-      </w:pPr>
-      <w:r>
-        <w:rPr>
-          <w:rFonts w:ascii="Times New Roman" w:eastAsia="Times New Roman" w:hAnsi="Times New Roman" w:cs="Times New Roman"/>
-          <w:b/>
-          <w:sz w:val="24"/>
-        </w:rPr>
-        <w:lastRenderedPageBreak/>
-        <w:t>Stakeholders and Interests:</w:t>
-      </w:r>
-    </w:p>
-    <w:p>
-      <w:pPr>
-        <w:pStyle w:val="normal0"/>
-      </w:pPr>
-      <w:r>
-        <w:rPr>
-          <w:rFonts w:ascii="Times New Roman" w:eastAsia="Times New Roman" w:hAnsi="Times New Roman" w:cs="Times New Roman"/>
-          <w:sz w:val="24"/>
-        </w:rPr>
-        <w:t>Registered User</w:t>
-      </w:r>
-      <w:r>
-        <w:rPr>
-          <w:rFonts w:ascii="Times New Roman" w:eastAsia="Times New Roman" w:hAnsi="Times New Roman" w:cs="Times New Roman"/>
-          <w:sz w:val="24"/>
-        </w:rPr>
-        <w:t xml:space="preserve"> - S</w:t>
-      </w:r>
-      <w:r>
-        <w:rPr>
-          <w:rFonts w:ascii="Times New Roman" w:eastAsia="Times New Roman" w:hAnsi="Times New Roman" w:cs="Times New Roman"/>
-          <w:sz w:val="24"/>
-        </w:rPr>
-        <w:t>ee details about a course, such as the instructor and subject.</w:t>
-      </w:r>
-    </w:p>
-    <w:p>
-      <w:pPr>
-        <w:pStyle w:val="normal0"/>
-      </w:pPr>
-      <w:r>
-        <w:rPr>
-          <w:rFonts w:ascii="Times New Roman" w:eastAsia="Times New Roman" w:hAnsi="Times New Roman" w:cs="Times New Roman"/>
-          <w:b/>
-          <w:sz w:val="24"/>
-        </w:rPr>
-        <w:t>Precondition:</w:t>
-      </w:r>
-    </w:p>
-    <w:p>
-      <w:pPr>
-        <w:pStyle w:val="normal0"/>
-      </w:pPr>
-      <w:r>
-        <w:rPr>
-          <w:rFonts w:ascii="Times New Roman" w:eastAsia="Times New Roman" w:hAnsi="Times New Roman" w:cs="Times New Roman"/>
-          <w:sz w:val="24"/>
-        </w:rPr>
-        <w:t>User is registered</w:t>
-      </w:r>
-    </w:p>
-    <w:p>
-      <w:pPr>
-        <w:pStyle w:val="normal0"/>
-      </w:pPr>
-      <w:r>
-        <w:rPr>
-          <w:rFonts w:ascii="Times New Roman" w:eastAsia="Times New Roman" w:hAnsi="Times New Roman" w:cs="Times New Roman"/>
-          <w:b/>
-          <w:sz w:val="24"/>
-        </w:rPr>
-        <w:t>Minimal guarantees:</w:t>
-      </w:r>
-    </w:p>
-    <w:p>
-      <w:pPr>
-        <w:pStyle w:val="normal0"/>
-      </w:pPr>
-      <w:r>
-        <w:rPr>
-          <w:rFonts w:ascii="Times New Roman" w:eastAsia="Times New Roman" w:hAnsi="Times New Roman" w:cs="Times New Roman"/>
-          <w:sz w:val="24"/>
-        </w:rPr>
-        <w:t>User can view correct details about a course on a web page.</w:t>
-      </w:r>
-    </w:p>
-    <w:p>
-      <w:pPr>
-        <w:pStyle w:val="normal0"/>
-      </w:pPr>
-      <w:r>
-        <w:rPr>
-          <w:rFonts w:ascii="Times New Roman" w:eastAsia="Times New Roman" w:hAnsi="Times New Roman" w:cs="Times New Roman"/>
-          <w:b/>
-          <w:sz w:val="24"/>
-        </w:rPr>
-        <w:t>Alternative Scenarios:</w:t>
-      </w:r>
-    </w:p>
-    <w:p>
-      <w:pPr>
-        <w:pStyle w:val="normal0"/>
-      </w:pPr>
-      <w:r>
-        <w:rPr>
-          <w:rFonts w:ascii="Times New Roman" w:eastAsia="Times New Roman" w:hAnsi="Times New Roman" w:cs="Times New Roman"/>
-          <w:sz w:val="24"/>
-        </w:rPr>
-        <w:t>If a page is not found, show a friendly error message.</w:t>
-      </w:r>
-    </w:p>
-    <w:p>
-      <w:pPr>
-        <w:pStyle w:val="normal0"/>
-      </w:pPr>
-      <w:r>
-        <w:rPr>
-          <w:rFonts w:ascii="Times New Roman" w:eastAsia="Times New Roman" w:hAnsi="Times New Roman" w:cs="Times New Roman"/>
-          <w:b/>
-          <w:sz w:val="24"/>
-        </w:rPr>
-        <w:t>Trigger:</w:t>
-      </w:r>
-    </w:p>
-    <w:p>
-      <w:pPr>
-        <w:pStyle w:val="normal0"/>
-      </w:pPr>
-      <w:r>
-        <w:rPr>
-          <w:rFonts w:ascii="Times New Roman" w:eastAsia="Times New Roman" w:hAnsi="Times New Roman" w:cs="Times New Roman"/>
-          <w:sz w:val="24"/>
-        </w:rPr>
-        <w:t>1. User searches for a course or browses courses on CourseOwl.</w:t>
-      </w:r>
-    </w:p>
-    <w:p>
-      <w:pPr>
-        <w:pStyle w:val="normal0"/>
-      </w:pPr>
-      <w:r>
-        <w:rPr>
-          <w:rFonts w:ascii="Times New Roman" w:eastAsia="Times New Roman" w:hAnsi="Times New Roman" w:cs="Times New Roman"/>
-          <w:sz w:val="24"/>
-        </w:rPr>
-        <w:t>2. User clicks on the name of a course they are interested in on the CourseOwl website.</w:t>
-      </w:r>
-    </w:p>
-    <w:p>
-      <w:pPr>
-        <w:pStyle w:val="normal0"/>
-      </w:pPr>
-    </w:p>
-    <w:p>
-      <w:pPr>
-        <w:pStyle w:val="normal0"/>
-      </w:pPr>
-      <w:r>
-        <w:rPr>
-          <w:rFonts w:ascii="Times New Roman" w:eastAsia="Times New Roman" w:hAnsi="Times New Roman" w:cs="Times New Roman"/>
-          <w:sz w:val="24"/>
-          <w:highlight w:val="white"/>
-          <w:u w:val="single"/>
-        </w:rPr>
-        <w:t>View Course History:</w:t>
-      </w:r>
-    </w:p>
-    <w:p>
-      <w:pPr>
-        <w:pStyle w:val="normal0"/>
-      </w:pPr>
-      <w:r>
-        <w:rPr>
-          <w:rFonts w:ascii="Times New Roman" w:eastAsia="Times New Roman" w:hAnsi="Times New Roman" w:cs="Times New Roman"/>
-          <w:b/>
-          <w:sz w:val="24"/>
-        </w:rPr>
-        <w:t xml:space="preserve">Primary Actor: </w:t>
-      </w:r>
-      <w:r>
-        <w:rPr>
-          <w:rFonts w:ascii="Times New Roman" w:eastAsia="Times New Roman" w:hAnsi="Times New Roman" w:cs="Times New Roman"/>
-          <w:sz w:val="24"/>
-        </w:rPr>
-        <w:t>Registered User</w:t>
-      </w:r>
-    </w:p>
-    <w:p>
-      <w:pPr>
-        <w:pStyle w:val="normal0"/>
-      </w:pPr>
-      <w:r>
-        <w:rPr>
-          <w:rFonts w:ascii="Times New Roman" w:eastAsia="Times New Roman" w:hAnsi="Times New Roman" w:cs="Times New Roman"/>
-          <w:b/>
-          <w:sz w:val="24"/>
-        </w:rPr>
-        <w:t>Goal in Context:</w:t>
-      </w:r>
-      <w:r>
-        <w:rPr>
-          <w:rFonts w:ascii="Times New Roman" w:eastAsia="Times New Roman" w:hAnsi="Times New Roman" w:cs="Times New Roman"/>
-          <w:sz w:val="24"/>
-        </w:rPr>
-        <w:t xml:space="preserve"> To see a list of courses the user has taken or is currently subscribed to along with recommendations</w:t>
-      </w:r>
-    </w:p>
-    <w:p>
-      <w:pPr>
-        <w:pStyle w:val="normal0"/>
-      </w:pPr>
-      <w:r>
-        <w:rPr>
-          <w:rFonts w:ascii="Times New Roman" w:eastAsia="Times New Roman" w:hAnsi="Times New Roman" w:cs="Times New Roman"/>
-          <w:b/>
-          <w:sz w:val="24"/>
-        </w:rPr>
-        <w:t xml:space="preserve">Scope: </w:t>
-      </w:r>
-      <w:r>
-        <w:rPr>
-          <w:rFonts w:ascii="Times New Roman" w:eastAsia="Times New Roman" w:hAnsi="Times New Roman" w:cs="Times New Roman"/>
-          <w:sz w:val="24"/>
-        </w:rPr>
-        <w:t>Component</w:t>
-      </w:r>
-    </w:p>
-    <w:p>
-      <w:pPr>
-        <w:pStyle w:val="normal0"/>
-      </w:pPr>
-      <w:r>
-        <w:rPr>
-          <w:rFonts w:ascii="Times New Roman" w:eastAsia="Times New Roman" w:hAnsi="Times New Roman" w:cs="Times New Roman"/>
-          <w:b/>
-          <w:sz w:val="24"/>
-        </w:rPr>
-        <w:t xml:space="preserve">Level: </w:t>
-      </w:r>
-      <w:r>
-        <w:rPr>
-          <w:rFonts w:ascii="Times New Roman" w:eastAsia="Times New Roman" w:hAnsi="Times New Roman" w:cs="Times New Roman"/>
-          <w:sz w:val="24"/>
-        </w:rPr>
-        <w:t>User</w:t>
-      </w:r>
-      <w:r>
-        <w:rPr>
-          <w:rFonts w:ascii="Times New Roman" w:eastAsia="Times New Roman" w:hAnsi="Times New Roman" w:cs="Times New Roman"/>
-          <w:sz w:val="24"/>
-        </w:rPr>
-        <w:t xml:space="preserve"> </w:t>
-      </w:r>
-      <w:r>
-        <w:rPr>
-          <w:rFonts w:ascii="Times New Roman" w:eastAsia="Times New Roman" w:hAnsi="Times New Roman" w:cs="Times New Roman"/>
-          <w:sz w:val="24"/>
-        </w:rPr>
-        <w:t>goal</w:t>
-      </w:r>
-    </w:p>
-    <w:p>
-      <w:pPr>
-        <w:pStyle w:val="normal0"/>
-      </w:pPr>
-      <w:r>
-        <w:rPr>
-          <w:rFonts w:ascii="Times New Roman" w:eastAsia="Times New Roman" w:hAnsi="Times New Roman" w:cs="Times New Roman"/>
-          <w:b/>
-          <w:sz w:val="24"/>
-        </w:rPr>
-        <w:t>Stakeholders and Interests:</w:t>
-      </w:r>
-    </w:p>
-    <w:p>
-      <w:pPr>
-        <w:pStyle w:val="normal0"/>
-      </w:pPr>
-      <w:r>
-        <w:rPr>
-          <w:rFonts w:ascii="Times New Roman" w:eastAsia="Times New Roman" w:hAnsi="Times New Roman" w:cs="Times New Roman"/>
-          <w:sz w:val="24"/>
-        </w:rPr>
-        <w:t xml:space="preserve">Registered User - to </w:t>
-      </w:r>
-      <w:r>
-        <w:rPr>
-          <w:rFonts w:ascii="Times New Roman" w:eastAsia="Times New Roman" w:hAnsi="Times New Roman" w:cs="Times New Roman"/>
-          <w:sz w:val="24"/>
-        </w:rPr>
-        <w:t>see what courses they’ve taken</w:t>
-      </w:r>
-    </w:p>
-    <w:p>
-      <w:pPr>
-        <w:pStyle w:val="normal0"/>
-      </w:pPr>
-      <w:r>
-        <w:rPr>
-          <w:rFonts w:ascii="Times New Roman" w:eastAsia="Times New Roman" w:hAnsi="Times New Roman" w:cs="Times New Roman"/>
-          <w:b/>
-          <w:sz w:val="24"/>
-        </w:rPr>
-        <w:t>Precondition:</w:t>
-      </w:r>
-    </w:p>
-    <w:p>
-      <w:pPr>
-        <w:pStyle w:val="normal0"/>
-      </w:pPr>
-      <w:r>
-        <w:rPr>
-          <w:rFonts w:ascii="Times New Roman" w:eastAsia="Times New Roman" w:hAnsi="Times New Roman" w:cs="Times New Roman"/>
-          <w:sz w:val="24"/>
-        </w:rPr>
-        <w:t>User is registered.</w:t>
-      </w:r>
-    </w:p>
-    <w:p>
-      <w:pPr>
-        <w:pStyle w:val="normal0"/>
-      </w:pPr>
-      <w:r>
-        <w:rPr>
-          <w:rFonts w:ascii="Times New Roman" w:eastAsia="Times New Roman" w:hAnsi="Times New Roman" w:cs="Times New Roman"/>
-          <w:sz w:val="24"/>
-        </w:rPr>
-        <w:t>User is subscribed to at least one course or has marked at least one course as ‘taken’</w:t>
-      </w:r>
-    </w:p>
-    <w:p>
-      <w:pPr>
-        <w:pStyle w:val="normal0"/>
-      </w:pPr>
-      <w:r>
-        <w:rPr>
-          <w:rFonts w:ascii="Times New Roman" w:eastAsia="Times New Roman" w:hAnsi="Times New Roman" w:cs="Times New Roman"/>
-          <w:b/>
-          <w:sz w:val="24"/>
-        </w:rPr>
-        <w:t>Minimal Guarantee (success scenario):</w:t>
-      </w:r>
-    </w:p>
-    <w:p>
-      <w:pPr>
-        <w:pStyle w:val="normal0"/>
-      </w:pPr>
-      <w:r>
-        <w:rPr>
-          <w:rFonts w:ascii="Times New Roman" w:eastAsia="Times New Roman" w:hAnsi="Times New Roman" w:cs="Times New Roman"/>
-          <w:sz w:val="24"/>
-        </w:rPr>
-        <w:t>User sees a list of courses he’s subscribed to or has taken and recommended for.</w:t>
-      </w:r>
-    </w:p>
-    <w:p>
-      <w:pPr>
-        <w:pStyle w:val="normal0"/>
-      </w:pPr>
-      <w:r>
-        <w:rPr>
-          <w:rFonts w:ascii="Times New Roman" w:eastAsia="Times New Roman" w:hAnsi="Times New Roman" w:cs="Times New Roman"/>
-          <w:b/>
-          <w:sz w:val="24"/>
-        </w:rPr>
-        <w:t>Alternative Scenario:</w:t>
-      </w:r>
-    </w:p>
-    <w:p>
-      <w:pPr>
-        <w:pStyle w:val="normal0"/>
-      </w:pPr>
-      <w:r>
-        <w:rPr>
-          <w:rFonts w:ascii="Times New Roman" w:eastAsia="Times New Roman" w:hAnsi="Times New Roman" w:cs="Times New Roman"/>
-          <w:sz w:val="24"/>
-        </w:rPr>
-        <w:t>If the user isn’t subscribed to any course, and hasn’t marked any course as ‘taken’, leave course history blank and recommend random courses</w:t>
-      </w:r>
-    </w:p>
-    <w:p>
-      <w:pPr>
-        <w:pStyle w:val="normal0"/>
-      </w:pPr>
-      <w:r>
-        <w:rPr>
-          <w:rFonts w:ascii="Times New Roman" w:eastAsia="Times New Roman" w:hAnsi="Times New Roman" w:cs="Times New Roman"/>
-          <w:b/>
-          <w:sz w:val="24"/>
-        </w:rPr>
-        <w:t xml:space="preserve">Trigger: </w:t>
-      </w:r>
-      <w:r>
-        <w:rPr>
-          <w:rFonts w:ascii="Times New Roman" w:eastAsia="Times New Roman" w:hAnsi="Times New Roman" w:cs="Times New Roman"/>
-          <w:sz w:val="24"/>
-        </w:rPr>
-        <w:t>User clicks the button ‘view profile</w:t>
-      </w:r>
-    </w:p>
-    <w:p>
-      <w:pPr>
-        <w:pStyle w:val="normal0"/>
-      </w:pPr>
-      <w:r>
-        <w:rPr>
-          <w:rFonts w:ascii="Times New Roman" w:eastAsia="Times New Roman" w:hAnsi="Times New Roman" w:cs="Times New Roman"/>
-          <w:sz w:val="24"/>
-        </w:rPr>
-        <w:t>1. System displays the user’s course history or prompts there is no history.</w:t>
-      </w:r>
-    </w:p>
-    <w:p>
-      <w:pPr>
-        <w:pStyle w:val="normal0"/>
-      </w:pPr>
-    </w:p>
-    <w:p>
-      <w:pPr>
-        <w:pStyle w:val="normal0"/>
-      </w:pPr>
-      <w:r>
-        <w:rPr>
-          <w:rFonts w:ascii="Times New Roman" w:eastAsia="Times New Roman" w:hAnsi="Times New Roman" w:cs="Times New Roman"/>
-          <w:sz w:val="24"/>
-          <w:highlight w:val="white"/>
-          <w:u w:val="single"/>
-        </w:rPr>
-        <w:t xml:space="preserve">Sync Courses </w:t>
-      </w:r>
-      <w:r>
-        <w:rPr>
-          <w:rFonts w:ascii="Times New Roman" w:eastAsia="Times New Roman" w:hAnsi="Times New Roman" w:cs="Times New Roman"/>
-          <w:sz w:val="24"/>
-          <w:highlight w:val="white"/>
-          <w:u w:val="single"/>
-        </w:rPr>
-        <w:t>From</w:t>
-      </w:r>
-      <w:r>
-        <w:rPr>
-          <w:rFonts w:ascii="Times New Roman" w:eastAsia="Times New Roman" w:hAnsi="Times New Roman" w:cs="Times New Roman"/>
-          <w:sz w:val="24"/>
-          <w:highlight w:val="white"/>
-          <w:u w:val="single"/>
-        </w:rPr>
-        <w:t xml:space="preserve"> Providers:</w:t>
-      </w:r>
-    </w:p>
-    <w:p>
-      <w:pPr>
-        <w:pStyle w:val="normal0"/>
-      </w:pPr>
-      <w:r>
-        <w:rPr>
-          <w:rFonts w:ascii="Times New Roman" w:eastAsia="Times New Roman" w:hAnsi="Times New Roman" w:cs="Times New Roman"/>
-          <w:b/>
-          <w:sz w:val="24"/>
-        </w:rPr>
-        <w:t>Primary Actor:</w:t>
-      </w:r>
-      <w:r>
-        <w:rPr>
-          <w:rFonts w:ascii="Times New Roman" w:eastAsia="Times New Roman" w:hAnsi="Times New Roman" w:cs="Times New Roman"/>
-          <w:sz w:val="24"/>
-        </w:rPr>
-        <w:t xml:space="preserve"> Database Manager </w:t>
-      </w:r>
-    </w:p>
-    <w:p>
-      <w:pPr>
-        <w:pStyle w:val="normal0"/>
-      </w:pPr>
-      <w:r>
-        <w:rPr>
-          <w:rFonts w:ascii="Times New Roman" w:eastAsia="Times New Roman" w:hAnsi="Times New Roman" w:cs="Times New Roman"/>
-          <w:b/>
-          <w:sz w:val="24"/>
-        </w:rPr>
-        <w:t>Goal in Context:</w:t>
-      </w:r>
-      <w:r>
-        <w:rPr>
-          <w:rFonts w:ascii="Times New Roman" w:eastAsia="Times New Roman" w:hAnsi="Times New Roman" w:cs="Times New Roman"/>
-          <w:sz w:val="24"/>
-        </w:rPr>
-        <w:t xml:space="preserve"> Synchronize the courses from the various course providers with CourseOwl </w:t>
-      </w:r>
-    </w:p>
-    <w:p>
-      <w:pPr>
-        <w:pStyle w:val="normal0"/>
-      </w:pPr>
-      <w:r>
-        <w:rPr>
-          <w:rFonts w:ascii="Times New Roman" w:eastAsia="Times New Roman" w:hAnsi="Times New Roman" w:cs="Times New Roman"/>
-          <w:b/>
-          <w:sz w:val="24"/>
-        </w:rPr>
-        <w:t>Scope:</w:t>
-      </w:r>
-      <w:r>
-        <w:rPr>
-          <w:rFonts w:ascii="Times New Roman" w:eastAsia="Times New Roman" w:hAnsi="Times New Roman" w:cs="Times New Roman"/>
-          <w:sz w:val="24"/>
-        </w:rPr>
-        <w:t xml:space="preserve"> CourseOwl backend </w:t>
-      </w:r>
-    </w:p>
-    <w:p>
-      <w:pPr>
-        <w:pStyle w:val="normal0"/>
-      </w:pPr>
-      <w:r>
-        <w:rPr>
-          <w:rFonts w:ascii="Times New Roman" w:eastAsia="Times New Roman" w:hAnsi="Times New Roman" w:cs="Times New Roman"/>
-          <w:b/>
-          <w:sz w:val="24"/>
-        </w:rPr>
-        <w:t>Level:</w:t>
-      </w:r>
-      <w:r>
-        <w:rPr>
-          <w:rFonts w:ascii="Times New Roman" w:eastAsia="Times New Roman" w:hAnsi="Times New Roman" w:cs="Times New Roman"/>
-          <w:sz w:val="24"/>
-        </w:rPr>
-        <w:t xml:space="preserve"> Sub-function </w:t>
-      </w:r>
-    </w:p>
-    <w:p>
-      <w:pPr>
-        <w:pStyle w:val="normal0"/>
-      </w:pPr>
-      <w:r>
-        <w:rPr>
-          <w:rFonts w:ascii="Times New Roman" w:eastAsia="Times New Roman" w:hAnsi="Times New Roman" w:cs="Times New Roman"/>
-          <w:b/>
-          <w:sz w:val="24"/>
-        </w:rPr>
-        <w:t>Stakeholders and interests:</w:t>
-      </w:r>
-      <w:r>
-        <w:rPr>
-          <w:rFonts w:ascii="Times New Roman" w:eastAsia="Times New Roman" w:hAnsi="Times New Roman" w:cs="Times New Roman"/>
-          <w:sz w:val="24"/>
-        </w:rPr>
-        <w:t xml:space="preserve"> </w:t>
-      </w:r>
-    </w:p>
-    <w:p>
-      <w:pPr>
-        <w:pStyle w:val="normal0"/>
-      </w:pPr>
-      <w:r>
-        <w:rPr>
-          <w:rFonts w:ascii="Times New Roman" w:eastAsia="Times New Roman" w:hAnsi="Times New Roman" w:cs="Times New Roman"/>
-          <w:sz w:val="24"/>
-        </w:rPr>
-        <w:t>Registered User -</w:t>
-      </w:r>
-      <w:r>
-        <w:rPr>
-          <w:rFonts w:ascii="Times New Roman" w:eastAsia="Times New Roman" w:hAnsi="Times New Roman" w:cs="Times New Roman"/>
-          <w:sz w:val="24"/>
-        </w:rPr>
-        <w:t xml:space="preserve"> Wants to know when new courses are available and updated </w:t>
-      </w:r>
-    </w:p>
-    <w:p>
-      <w:pPr>
-        <w:pStyle w:val="normal0"/>
-      </w:pPr>
-      <w:r>
-        <w:rPr>
-          <w:rFonts w:ascii="Times New Roman" w:eastAsia="Times New Roman" w:hAnsi="Times New Roman" w:cs="Times New Roman"/>
-          <w:sz w:val="24"/>
-        </w:rPr>
-        <w:t>Database Manager -</w:t>
-      </w:r>
-      <w:r>
-        <w:rPr>
-          <w:rFonts w:ascii="Times New Roman" w:eastAsia="Times New Roman" w:hAnsi="Times New Roman" w:cs="Times New Roman"/>
-          <w:sz w:val="24"/>
-        </w:rPr>
-        <w:t xml:space="preserve"> Needs to store new courses </w:t>
-      </w:r>
-    </w:p>
-    <w:p>
-      <w:pPr>
-        <w:pStyle w:val="normal0"/>
-      </w:pPr>
-      <w:r>
-        <w:rPr>
-          <w:rFonts w:ascii="Times New Roman" w:eastAsia="Times New Roman" w:hAnsi="Times New Roman" w:cs="Times New Roman"/>
-          <w:sz w:val="24"/>
-        </w:rPr>
-        <w:t>Recommendation Engine -</w:t>
-      </w:r>
-      <w:r>
-        <w:rPr>
-          <w:rFonts w:ascii="Times New Roman" w:eastAsia="Times New Roman" w:hAnsi="Times New Roman" w:cs="Times New Roman"/>
-          <w:sz w:val="24"/>
-        </w:rPr>
-        <w:t xml:space="preserve"> Needs to have full list of courses to recommend </w:t>
-      </w:r>
-    </w:p>
-    <w:p>
-      <w:pPr>
-        <w:pStyle w:val="normal0"/>
-      </w:pPr>
-      <w:r>
-        <w:rPr>
-          <w:rFonts w:ascii="Times New Roman" w:eastAsia="Times New Roman" w:hAnsi="Times New Roman" w:cs="Times New Roman"/>
-          <w:b/>
-          <w:sz w:val="24"/>
-        </w:rPr>
-        <w:lastRenderedPageBreak/>
-        <w:t>Precondition:</w:t>
-      </w:r>
-      <w:r>
-        <w:rPr>
-          <w:rFonts w:ascii="Times New Roman" w:eastAsia="Times New Roman" w:hAnsi="Times New Roman" w:cs="Times New Roman"/>
-          <w:sz w:val="24"/>
-        </w:rPr>
-        <w:t xml:space="preserve"> Course providers are up and running </w:t>
-      </w:r>
-    </w:p>
-    <w:p>
-      <w:pPr>
-        <w:pStyle w:val="normal0"/>
-      </w:pPr>
-      <w:r>
-        <w:rPr>
-          <w:rFonts w:ascii="Times New Roman" w:eastAsia="Times New Roman" w:hAnsi="Times New Roman" w:cs="Times New Roman"/>
-          <w:b/>
-          <w:sz w:val="24"/>
-        </w:rPr>
-        <w:t>Minimal guarantees:</w:t>
-      </w:r>
-      <w:r>
-        <w:rPr>
-          <w:rFonts w:ascii="Times New Roman" w:eastAsia="Times New Roman" w:hAnsi="Times New Roman" w:cs="Times New Roman"/>
-          <w:sz w:val="24"/>
-        </w:rPr>
-        <w:t xml:space="preserve"> New courses that are not already in CourseOwl will be added </w:t>
-      </w:r>
-    </w:p>
-    <w:p>
-      <w:pPr>
-        <w:pStyle w:val="normal0"/>
-      </w:pPr>
-      <w:r>
-        <w:rPr>
-          <w:rFonts w:ascii="Times New Roman" w:eastAsia="Times New Roman" w:hAnsi="Times New Roman" w:cs="Times New Roman"/>
-          <w:b/>
-          <w:sz w:val="24"/>
-        </w:rPr>
-        <w:t>Triggers:</w:t>
-      </w:r>
-      <w:r>
-        <w:rPr>
-          <w:rFonts w:ascii="Times New Roman" w:eastAsia="Times New Roman" w:hAnsi="Times New Roman" w:cs="Times New Roman"/>
-          <w:sz w:val="24"/>
-        </w:rPr>
-        <w:t xml:space="preserve"> Time-based trigger, initiated by database manager after specified delay </w:t>
-      </w:r>
-    </w:p>
-    <w:p>
-      <w:pPr>
-        <w:pStyle w:val="normal0"/>
-      </w:pPr>
-      <w:r>
-        <w:rPr>
-          <w:rFonts w:ascii="Times New Roman" w:eastAsia="Times New Roman" w:hAnsi="Times New Roman" w:cs="Times New Roman"/>
-          <w:b/>
-          <w:sz w:val="24"/>
-        </w:rPr>
-        <w:t xml:space="preserve">Main success scenario: </w:t>
-      </w:r>
-    </w:p>
-    <w:p>
-      <w:pPr>
-        <w:pStyle w:val="normal0"/>
-      </w:pPr>
-      <w:r>
-        <w:rPr>
-          <w:rFonts w:ascii="Times New Roman" w:eastAsia="Times New Roman" w:hAnsi="Times New Roman" w:cs="Times New Roman"/>
-          <w:sz w:val="24"/>
-        </w:rPr>
-        <w:t xml:space="preserve">1. Database Manager: Initiates course update task </w:t>
-      </w:r>
-    </w:p>
-    <w:p>
-      <w:pPr>
-        <w:pStyle w:val="normal0"/>
-      </w:pPr>
-      <w:r>
-        <w:rPr>
-          <w:rFonts w:ascii="Times New Roman" w:eastAsia="Times New Roman" w:hAnsi="Times New Roman" w:cs="Times New Roman"/>
-          <w:sz w:val="24"/>
-        </w:rPr>
-        <w:t xml:space="preserve">2. Database Manager: Queries course providers and retrieves course list </w:t>
-      </w:r>
-    </w:p>
-    <w:p>
-      <w:pPr>
-        <w:pStyle w:val="normal0"/>
-      </w:pPr>
-      <w:r>
-        <w:rPr>
-          <w:rFonts w:ascii="Times New Roman" w:eastAsia="Times New Roman" w:hAnsi="Times New Roman" w:cs="Times New Roman"/>
-          <w:sz w:val="24"/>
-        </w:rPr>
-        <w:t xml:space="preserve">3. Database Manager: Adds and updates courses according to providers </w:t>
-      </w:r>
-    </w:p>
-    <w:p>
-      <w:pPr>
-        <w:pStyle w:val="normal0"/>
-      </w:pPr>
-      <w:r>
-        <w:rPr>
-          <w:rFonts w:ascii="Times New Roman" w:eastAsia="Times New Roman" w:hAnsi="Times New Roman" w:cs="Times New Roman"/>
-          <w:b/>
-          <w:sz w:val="24"/>
-        </w:rPr>
-        <w:t xml:space="preserve">Alternative scenarios: </w:t>
-      </w:r>
-    </w:p>
-    <w:p>
-      <w:pPr>
-        <w:pStyle w:val="normal0"/>
-      </w:pPr>
-      <w:r>
-        <w:rPr>
-          <w:rFonts w:ascii="Times New Roman" w:eastAsia="Times New Roman" w:hAnsi="Times New Roman" w:cs="Times New Roman"/>
-          <w:sz w:val="24"/>
-        </w:rPr>
-        <w:t xml:space="preserve">1. Database Manager: Initiates course update task </w:t>
-      </w:r>
-    </w:p>
-    <w:p>
-      <w:pPr>
-        <w:pStyle w:val="normal0"/>
-      </w:pPr>
-      <w:r>
-        <w:rPr>
-          <w:rFonts w:ascii="Times New Roman" w:eastAsia="Times New Roman" w:hAnsi="Times New Roman" w:cs="Times New Roman"/>
-          <w:sz w:val="24"/>
-        </w:rPr>
-        <w:t xml:space="preserve">2. Sync: Queries course providers and retrieves course list </w:t>
-      </w:r>
-    </w:p>
-    <w:p>
-      <w:pPr>
-        <w:pStyle w:val="normal0"/>
-      </w:pPr>
-      <w:r>
-        <w:rPr>
-          <w:rFonts w:ascii="Times New Roman" w:eastAsia="Times New Roman" w:hAnsi="Times New Roman" w:cs="Times New Roman"/>
-          <w:sz w:val="24"/>
-        </w:rPr>
-        <w:t xml:space="preserve">3. Sync: Providers are down, course list not retrieved </w:t>
-      </w:r>
-    </w:p>
-    <w:p>
-      <w:pPr>
-        <w:pStyle w:val="normal0"/>
-      </w:pPr>
-    </w:p>
-    <w:p>
-      <w:pPr>
-        <w:pStyle w:val="normal0"/>
-      </w:pPr>
-      <w:r>
-        <w:rPr>
-          <w:rFonts w:ascii="Times New Roman" w:eastAsia="Times New Roman" w:hAnsi="Times New Roman" w:cs="Times New Roman"/>
-          <w:sz w:val="24"/>
-          <w:highlight w:val="white"/>
-          <w:u w:val="single"/>
-        </w:rPr>
-        <w:t>Search CourseOwl Courses:</w:t>
-      </w:r>
-    </w:p>
-    <w:p>
-      <w:pPr>
-        <w:pStyle w:val="normal0"/>
-      </w:pPr>
-      <w:r>
-        <w:rPr>
-          <w:rFonts w:ascii="Times New Roman" w:eastAsia="Times New Roman" w:hAnsi="Times New Roman" w:cs="Times New Roman"/>
-          <w:b/>
-          <w:sz w:val="24"/>
-        </w:rPr>
-        <w:t xml:space="preserve">Primary Actor: </w:t>
-      </w:r>
-      <w:r>
-        <w:rPr>
-          <w:rFonts w:ascii="Times New Roman" w:eastAsia="Times New Roman" w:hAnsi="Times New Roman" w:cs="Times New Roman"/>
-          <w:sz w:val="24"/>
-        </w:rPr>
-        <w:t xml:space="preserve"> Unregistered/registered User</w:t>
-      </w:r>
-    </w:p>
-    <w:p>
-      <w:pPr>
-        <w:pStyle w:val="normal0"/>
-      </w:pPr>
-      <w:r>
-        <w:rPr>
-          <w:rFonts w:ascii="Times New Roman" w:eastAsia="Times New Roman" w:hAnsi="Times New Roman" w:cs="Times New Roman"/>
-          <w:b/>
-          <w:sz w:val="24"/>
-        </w:rPr>
-        <w:t>Goal in Context</w:t>
-      </w:r>
-      <w:r>
-        <w:rPr>
-          <w:rFonts w:ascii="Times New Roman" w:eastAsia="Times New Roman" w:hAnsi="Times New Roman" w:cs="Times New Roman"/>
-          <w:sz w:val="24"/>
-        </w:rPr>
-        <w:t>: View available courses through website</w:t>
-      </w:r>
-    </w:p>
-    <w:p>
-      <w:pPr>
-        <w:pStyle w:val="normal0"/>
-      </w:pPr>
-      <w:r>
-        <w:rPr>
-          <w:rFonts w:ascii="Times New Roman" w:eastAsia="Times New Roman" w:hAnsi="Times New Roman" w:cs="Times New Roman"/>
-          <w:b/>
-          <w:sz w:val="24"/>
-        </w:rPr>
-        <w:t xml:space="preserve">Scope: </w:t>
-      </w:r>
-      <w:r>
-        <w:rPr>
-          <w:rFonts w:ascii="Times New Roman" w:eastAsia="Times New Roman" w:hAnsi="Times New Roman" w:cs="Times New Roman"/>
-          <w:sz w:val="24"/>
-        </w:rPr>
-        <w:t>Component</w:t>
-      </w:r>
-    </w:p>
-    <w:p>
-      <w:pPr>
-        <w:pStyle w:val="normal0"/>
-      </w:pPr>
-      <w:r>
-        <w:rPr>
-          <w:rFonts w:ascii="Times New Roman" w:eastAsia="Times New Roman" w:hAnsi="Times New Roman" w:cs="Times New Roman"/>
-          <w:b/>
-          <w:sz w:val="24"/>
-        </w:rPr>
-        <w:t xml:space="preserve">Level: </w:t>
-      </w:r>
-      <w:r>
-        <w:rPr>
-          <w:rFonts w:ascii="Times New Roman" w:eastAsia="Times New Roman" w:hAnsi="Times New Roman" w:cs="Times New Roman"/>
-          <w:sz w:val="24"/>
-        </w:rPr>
-        <w:t xml:space="preserve">User </w:t>
-      </w:r>
-      <w:r>
-        <w:rPr>
-          <w:rFonts w:ascii="Times New Roman" w:eastAsia="Times New Roman" w:hAnsi="Times New Roman" w:cs="Times New Roman"/>
-          <w:sz w:val="24"/>
-        </w:rPr>
-        <w:t>goal</w:t>
-      </w:r>
-    </w:p>
-    <w:p>
-      <w:pPr>
-        <w:pStyle w:val="normal0"/>
-      </w:pPr>
-      <w:r>
-        <w:rPr>
-          <w:rFonts w:ascii="Times New Roman" w:eastAsia="Times New Roman" w:hAnsi="Times New Roman" w:cs="Times New Roman"/>
-          <w:b/>
-          <w:sz w:val="24"/>
-        </w:rPr>
-        <w:t>Stakeholders and Interests:</w:t>
-      </w:r>
-    </w:p>
-    <w:p>
-      <w:pPr>
-        <w:pStyle w:val="normal0"/>
-      </w:pPr>
-      <w:r>
-        <w:rPr>
-          <w:rFonts w:ascii="Times New Roman" w:eastAsia="Times New Roman" w:hAnsi="Times New Roman" w:cs="Times New Roman"/>
-          <w:sz w:val="24"/>
-        </w:rPr>
-        <w:t>Unregistered Use</w:t>
-      </w:r>
-      <w:r>
-        <w:rPr>
-          <w:rFonts w:ascii="Times New Roman" w:eastAsia="Times New Roman" w:hAnsi="Times New Roman" w:cs="Times New Roman"/>
-          <w:sz w:val="24"/>
-        </w:rPr>
-        <w:t>r -</w:t>
-      </w:r>
-      <w:r>
-        <w:rPr>
-          <w:rFonts w:ascii="Times New Roman" w:eastAsia="Times New Roman" w:hAnsi="Times New Roman" w:cs="Times New Roman"/>
-          <w:sz w:val="24"/>
-        </w:rPr>
-        <w:t xml:space="preserve"> Search for and view desired courses</w:t>
-      </w:r>
-    </w:p>
-    <w:p>
-      <w:pPr>
-        <w:pStyle w:val="normal0"/>
-      </w:pPr>
-      <w:r>
-        <w:rPr>
-          <w:rFonts w:ascii="Times New Roman" w:eastAsia="Times New Roman" w:hAnsi="Times New Roman" w:cs="Times New Roman"/>
-          <w:sz w:val="24"/>
-        </w:rPr>
-        <w:t>Registered Use</w:t>
-      </w:r>
-      <w:r>
-        <w:rPr>
-          <w:rFonts w:ascii="Times New Roman" w:eastAsia="Times New Roman" w:hAnsi="Times New Roman" w:cs="Times New Roman"/>
-          <w:sz w:val="24"/>
-        </w:rPr>
-        <w:t>r -</w:t>
-      </w:r>
-      <w:r>
-        <w:rPr>
-          <w:rFonts w:ascii="Times New Roman" w:eastAsia="Times New Roman" w:hAnsi="Times New Roman" w:cs="Times New Roman"/>
-          <w:b/>
-          <w:sz w:val="24"/>
-        </w:rPr>
-        <w:t xml:space="preserve"> </w:t>
-      </w:r>
-      <w:r>
-        <w:rPr>
-          <w:rFonts w:ascii="Times New Roman" w:eastAsia="Times New Roman" w:hAnsi="Times New Roman" w:cs="Times New Roman"/>
-          <w:sz w:val="24"/>
-        </w:rPr>
-        <w:t>Search for, view, and sign up for desired courses</w:t>
-      </w:r>
-    </w:p>
-    <w:p>
-      <w:pPr>
-        <w:pStyle w:val="normal0"/>
-      </w:pPr>
-      <w:r>
-        <w:rPr>
-          <w:rFonts w:ascii="Times New Roman" w:eastAsia="Times New Roman" w:hAnsi="Times New Roman" w:cs="Times New Roman"/>
-          <w:b/>
-          <w:sz w:val="24"/>
-        </w:rPr>
-        <w:t>Precondition:</w:t>
-      </w:r>
-      <w:r>
-        <w:rPr>
-          <w:rFonts w:ascii="Times New Roman" w:eastAsia="Times New Roman" w:hAnsi="Times New Roman" w:cs="Times New Roman"/>
-          <w:sz w:val="24"/>
-        </w:rPr>
-        <w:t xml:space="preserve">  Courses are synced to database</w:t>
-      </w:r>
-    </w:p>
-    <w:p>
-      <w:pPr>
-        <w:pStyle w:val="normal0"/>
-      </w:pPr>
-      <w:r>
-        <w:rPr>
-          <w:rFonts w:ascii="Times New Roman" w:eastAsia="Times New Roman" w:hAnsi="Times New Roman" w:cs="Times New Roman"/>
-          <w:b/>
-          <w:sz w:val="24"/>
-        </w:rPr>
-        <w:t xml:space="preserve">Minimal Guarantees:  </w:t>
-      </w:r>
-    </w:p>
-    <w:p>
-      <w:pPr>
-        <w:pStyle w:val="normal0"/>
-      </w:pPr>
-      <w:r>
-        <w:rPr>
-          <w:rFonts w:ascii="Times New Roman" w:eastAsia="Times New Roman" w:hAnsi="Times New Roman" w:cs="Times New Roman"/>
-          <w:sz w:val="24"/>
-        </w:rPr>
-        <w:t>Unregistered user can sign up for CourseOwl after finding desired course</w:t>
-      </w:r>
-    </w:p>
-    <w:p>
-      <w:pPr>
-        <w:pStyle w:val="normal0"/>
-      </w:pPr>
-      <w:r>
-        <w:rPr>
-          <w:rFonts w:ascii="Times New Roman" w:eastAsia="Times New Roman" w:hAnsi="Times New Roman" w:cs="Times New Roman"/>
-          <w:sz w:val="24"/>
-        </w:rPr>
-        <w:t>Registered user can add desired course to their CourseOwl profile.</w:t>
-      </w:r>
-    </w:p>
-    <w:p>
-      <w:pPr>
-        <w:pStyle w:val="normal0"/>
-      </w:pPr>
-      <w:r>
-        <w:rPr>
-          <w:rFonts w:ascii="Times New Roman" w:eastAsia="Times New Roman" w:hAnsi="Times New Roman" w:cs="Times New Roman"/>
-          <w:b/>
-          <w:sz w:val="24"/>
-        </w:rPr>
-        <w:t xml:space="preserve">Trigger:  </w:t>
-      </w:r>
-      <w:r>
-        <w:rPr>
-          <w:rFonts w:ascii="Times New Roman" w:eastAsia="Times New Roman" w:hAnsi="Times New Roman" w:cs="Times New Roman"/>
-          <w:sz w:val="24"/>
-        </w:rPr>
-        <w:t>User types in query into search box and clicks search</w:t>
-      </w:r>
-    </w:p>
-    <w:p>
-      <w:pPr>
-        <w:pStyle w:val="normal0"/>
-      </w:pPr>
-      <w:r>
-        <w:rPr>
-          <w:rFonts w:ascii="Times New Roman" w:eastAsia="Times New Roman" w:hAnsi="Times New Roman" w:cs="Times New Roman"/>
-          <w:b/>
-          <w:sz w:val="24"/>
-        </w:rPr>
-        <w:t>Main success scenario:</w:t>
-      </w:r>
-    </w:p>
-    <w:p>
-      <w:pPr>
-        <w:pStyle w:val="normal0"/>
-      </w:pPr>
-      <w:r>
-        <w:rPr>
-          <w:rFonts w:ascii="Times New Roman" w:eastAsia="Times New Roman" w:hAnsi="Times New Roman" w:cs="Times New Roman"/>
-          <w:sz w:val="24"/>
-        </w:rPr>
-        <w:t>1.  Search query matches courses in CourseOwl, list of courses displayed to user</w:t>
-      </w:r>
-    </w:p>
-    <w:p>
-      <w:pPr>
-        <w:pStyle w:val="normal0"/>
-      </w:pPr>
-      <w:r>
-        <w:rPr>
-          <w:rFonts w:ascii="Times New Roman" w:eastAsia="Times New Roman" w:hAnsi="Times New Roman" w:cs="Times New Roman"/>
-          <w:sz w:val="24"/>
-        </w:rPr>
-        <w:t>2.  User can choose courses to view more information or to sign up</w:t>
-      </w:r>
-    </w:p>
-    <w:p>
-      <w:pPr>
-        <w:pStyle w:val="Heading2"/>
-        <w:contextualSpacing w:val="0"/>
-      </w:pPr>
-      <w:bookmarkStart w:id="23" w:name="h.jhsk8zzfuurq" w:colFirst="0" w:colLast="0"/>
-      <w:bookmarkStart w:id="24" w:name="_Toc260771015"/>
-      <w:bookmarkEnd w:id="23"/>
-      <w:r>
-        <w:rPr>
-          <w:rFonts w:ascii="Times New Roman" w:eastAsia="Times New Roman" w:hAnsi="Times New Roman" w:cs="Times New Roman"/>
-        </w:rPr>
-        <w:t>Architecture &amp; Design</w:t>
-      </w:r>
+      <w:bookmarkStart w:id="24" w:name="h.trylesjagb17" w:colFirst="0" w:colLast="0"/>
+      <w:bookmarkStart w:id="25" w:name="_Toc260824499"/>
       <w:bookmarkEnd w:id="24"/>
+      <w:r>
+        <w:rPr>
+          <w:rFonts w:ascii="Times New Roman" w:eastAsia="Times New Roman" w:hAnsi="Times New Roman" w:cs="Times New Roman"/>
+        </w:rPr>
+        <w:t>Overview</w:t>
+      </w:r>
+      <w:bookmarkEnd w:id="25"/>
+    </w:p>
+    <w:p>
+      <w:pPr>
+        <w:pStyle w:val="normal0"/>
+      </w:pPr>
+      <w:r>
+        <w:rPr>
+          <w:rFonts w:ascii="Times New Roman" w:eastAsia="Times New Roman" w:hAnsi="Times New Roman" w:cs="Times New Roman"/>
+          <w:sz w:val="24"/>
+        </w:rPr>
+        <w:t>We used the Django development framework for the project, backed by a PostgreSQL database instance. As suggested by Django Software Foundation, we divided the project into different apps for the frontend, backend, the JSON API, and the recommendation engine.</w:t>
+      </w:r>
+    </w:p>
+    <w:p>
+      <w:pPr>
+        <w:pStyle w:val="normal0"/>
+      </w:pPr>
+    </w:p>
+    <w:p>
+      <w:pPr>
+        <w:pStyle w:val="normal0"/>
+      </w:pPr>
+      <w:r>
+        <w:rPr>
+          <w:rFonts w:ascii="Times New Roman" w:eastAsia="Times New Roman" w:hAnsi="Times New Roman" w:cs="Times New Roman"/>
+          <w:sz w:val="24"/>
+        </w:rPr>
+        <w:t>Our database includes a common model for all of the courses from different providers, along with a user profile containing information about what courses you have enrolled, completed, and disliked.</w:t>
+      </w:r>
+    </w:p>
+    <w:p>
+      <w:pPr>
+        <w:pStyle w:val="normal0"/>
+      </w:pPr>
+    </w:p>
+    <w:p>
+      <w:pPr>
+        <w:pStyle w:val="normal0"/>
+      </w:pPr>
+      <w:r>
+        <w:rPr>
+          <w:rFonts w:ascii="Times New Roman" w:eastAsia="Times New Roman" w:hAnsi="Times New Roman" w:cs="Times New Roman"/>
+          <w:sz w:val="24"/>
+        </w:rPr>
+        <w:t>In order to import the courses into CourseOwl, we have automated scripts that scrape the providers and insert the course information into the database.</w:t>
+      </w:r>
+    </w:p>
+    <w:p>
+      <w:pPr>
+        <w:pStyle w:val="normal0"/>
+      </w:pPr>
+    </w:p>
+    <w:p>
+      <w:pPr>
+        <w:pStyle w:val="normal0"/>
+      </w:pPr>
+      <w:r>
+        <w:rPr>
+          <w:rFonts w:ascii="Times New Roman" w:eastAsia="Times New Roman" w:hAnsi="Times New Roman" w:cs="Times New Roman"/>
+          <w:sz w:val="24"/>
+        </w:rPr>
+        <w:t>For the front end, we take advantage of Django’s templating system to reuse code for headers and footers.</w:t>
+      </w:r>
+    </w:p>
+    <w:p>
+      <w:pPr>
+        <w:pStyle w:val="normal0"/>
+      </w:pPr>
+    </w:p>
+    <w:p>
+      <w:pPr>
+        <w:pStyle w:val="normal0"/>
+      </w:pPr>
+      <w:r>
+        <w:rPr>
+          <w:rFonts w:ascii="Times New Roman" w:eastAsia="Times New Roman" w:hAnsi="Times New Roman" w:cs="Times New Roman"/>
+          <w:sz w:val="24"/>
+        </w:rPr>
+        <w:t>Here is an overview of our Django applications folders (“apps”):</w:t>
+      </w:r>
+    </w:p>
+    <w:p>
+      <w:pPr>
+        <w:pStyle w:val="normal0"/>
+      </w:pPr>
+    </w:p>
+    <w:p>
+      <w:pPr>
+        <w:pStyle w:val="normal0"/>
+      </w:pPr>
+      <w:r>
+        <w:rPr>
+          <w:rFonts w:ascii="Courier New" w:eastAsia="Courier New" w:hAnsi="Courier New" w:cs="Courier New"/>
+          <w:sz w:val="24"/>
+        </w:rPr>
+        <w:t>accounts</w:t>
+      </w:r>
+      <w:r>
+        <w:rPr>
+          <w:rFonts w:ascii="Times New Roman" w:eastAsia="Times New Roman" w:hAnsi="Times New Roman" w:cs="Times New Roman"/>
+          <w:sz w:val="24"/>
+        </w:rPr>
+        <w:t xml:space="preserve"> - User account and profile management, sign up, log in</w:t>
+      </w:r>
+    </w:p>
+    <w:p>
+      <w:pPr>
+        <w:pStyle w:val="normal0"/>
+      </w:pPr>
+      <w:r>
+        <w:rPr>
+          <w:rFonts w:ascii="Courier New" w:eastAsia="Courier New" w:hAnsi="Courier New" w:cs="Courier New"/>
+          <w:sz w:val="24"/>
+        </w:rPr>
+        <w:t>api</w:t>
+      </w:r>
+      <w:r>
+        <w:rPr>
+          <w:rFonts w:ascii="Times New Roman" w:eastAsia="Times New Roman" w:hAnsi="Times New Roman" w:cs="Times New Roman"/>
+          <w:sz w:val="24"/>
+        </w:rPr>
+        <w:t xml:space="preserve"> - JSON API for use by the frontend website</w:t>
+      </w:r>
+    </w:p>
+    <w:p>
+      <w:pPr>
+        <w:pStyle w:val="normal0"/>
+      </w:pPr>
+      <w:r>
+        <w:rPr>
+          <w:rFonts w:ascii="Courier New" w:eastAsia="Courier New" w:hAnsi="Courier New" w:cs="Courier New"/>
+          <w:sz w:val="24"/>
+        </w:rPr>
+        <w:t>courses</w:t>
+      </w:r>
+      <w:r>
+        <w:rPr>
+          <w:rFonts w:ascii="Times New Roman" w:eastAsia="Times New Roman" w:hAnsi="Times New Roman" w:cs="Times New Roman"/>
+          <w:sz w:val="24"/>
+        </w:rPr>
+        <w:t xml:space="preserve"> - Course scrapers, recommendation engine, database models</w:t>
+      </w:r>
+    </w:p>
+    <w:p>
+      <w:pPr>
+        <w:pStyle w:val="normal0"/>
+      </w:pPr>
+      <w:r>
+        <w:rPr>
+          <w:rFonts w:ascii="Courier New" w:eastAsia="Courier New" w:hAnsi="Courier New" w:cs="Courier New"/>
+          <w:sz w:val="24"/>
+        </w:rPr>
+        <w:t>website</w:t>
+      </w:r>
+      <w:r>
+        <w:rPr>
+          <w:rFonts w:ascii="Times New Roman" w:eastAsia="Times New Roman" w:hAnsi="Times New Roman" w:cs="Times New Roman"/>
+          <w:sz w:val="24"/>
+        </w:rPr>
+        <w:t xml:space="preserve"> - Frontend website, including HTML and </w:t>
+      </w:r>
+      <w:r>
+        <w:rPr>
+          <w:rFonts w:ascii="Times New Roman" w:eastAsia="Times New Roman" w:hAnsi="Times New Roman" w:cs="Times New Roman"/>
+          <w:sz w:val="24"/>
+        </w:rPr>
+        <w:t>JavaScript</w:t>
+      </w:r>
     </w:p>
     <w:p>
       <w:pPr>
         <w:pStyle w:val="Heading3"/>
         <w:contextualSpacing w:val="0"/>
       </w:pPr>
-      <w:bookmarkStart w:id="25" w:name="h.trylesjagb17" w:colFirst="0" w:colLast="0"/>
-      <w:bookmarkStart w:id="26" w:name="_Toc260771016"/>
-      <w:bookmarkEnd w:id="25"/>
-      <w:r>
-        <w:rPr>
-          <w:rFonts w:ascii="Times New Roman" w:eastAsia="Times New Roman" w:hAnsi="Times New Roman" w:cs="Times New Roman"/>
-        </w:rPr>
-        <w:t>Overview</w:t>
-      </w:r>
+      <w:bookmarkStart w:id="26" w:name="h.6nifhz5vpm7x" w:colFirst="0" w:colLast="0"/>
       <w:bookmarkEnd w:id="26"/>
-    </w:p>
-    <w:p>
-      <w:pPr>
-        <w:pStyle w:val="normal0"/>
-      </w:pPr>
-      <w:r>
-        <w:rPr>
-          <w:rFonts w:ascii="Times New Roman" w:eastAsia="Times New Roman" w:hAnsi="Times New Roman" w:cs="Times New Roman"/>
-          <w:sz w:val="24"/>
-        </w:rPr>
-        <w:t>We used the Django development framework for the project, backed by a PostgreSQL database instance. As suggested by Django Software Foundation, we divided the project into different apps for the frontend, backend, the JSON API, and the recommendation engine.</w:t>
-      </w:r>
-    </w:p>
-    <w:p>
-      <w:pPr>
-        <w:pStyle w:val="normal0"/>
-      </w:pPr>
-    </w:p>
-    <w:p>
-      <w:pPr>
-        <w:pStyle w:val="normal0"/>
-      </w:pPr>
-      <w:r>
-        <w:rPr>
-          <w:rFonts w:ascii="Times New Roman" w:eastAsia="Times New Roman" w:hAnsi="Times New Roman" w:cs="Times New Roman"/>
-          <w:sz w:val="24"/>
-        </w:rPr>
-        <w:t>Our database includes a common model for all of the courses from different providers, along with a user profile containing information about what courses you have enrolled, completed, and disliked.</w:t>
-      </w:r>
-    </w:p>
-    <w:p>
-      <w:pPr>
-        <w:pStyle w:val="normal0"/>
-      </w:pPr>
-    </w:p>
-    <w:p>
-      <w:pPr>
-        <w:pStyle w:val="normal0"/>
-      </w:pPr>
-      <w:r>
-        <w:rPr>
-          <w:rFonts w:ascii="Times New Roman" w:eastAsia="Times New Roman" w:hAnsi="Times New Roman" w:cs="Times New Roman"/>
-          <w:sz w:val="24"/>
-        </w:rPr>
-        <w:lastRenderedPageBreak/>
-        <w:t>In order to import the courses into CourseOwl, we have automated scripts that scrape the providers and insert the course information into the database.</w:t>
-      </w:r>
-    </w:p>
-    <w:p>
-      <w:pPr>
-        <w:pStyle w:val="normal0"/>
-      </w:pPr>
-    </w:p>
-    <w:p>
-      <w:pPr>
-        <w:pStyle w:val="normal0"/>
-      </w:pPr>
-      <w:r>
-        <w:rPr>
-          <w:rFonts w:ascii="Times New Roman" w:eastAsia="Times New Roman" w:hAnsi="Times New Roman" w:cs="Times New Roman"/>
-          <w:sz w:val="24"/>
-        </w:rPr>
-        <w:t>For the front end, we take advantage of Django’s templating system to reuse code for headers and footers.</w:t>
-      </w:r>
-    </w:p>
-    <w:p>
-      <w:pPr>
-        <w:pStyle w:val="normal0"/>
-      </w:pPr>
-    </w:p>
-    <w:p>
-      <w:pPr>
-        <w:pStyle w:val="normal0"/>
-      </w:pPr>
-      <w:r>
-        <w:rPr>
-          <w:rFonts w:ascii="Times New Roman" w:eastAsia="Times New Roman" w:hAnsi="Times New Roman" w:cs="Times New Roman"/>
-          <w:sz w:val="24"/>
-        </w:rPr>
-        <w:t>Here is an overview of our Django applications folders (“apps”):</w:t>
-      </w:r>
-    </w:p>
-    <w:p>
-      <w:pPr>
-        <w:pStyle w:val="normal0"/>
-      </w:pPr>
-    </w:p>
-    <w:p>
-      <w:pPr>
-        <w:pStyle w:val="normal0"/>
-      </w:pPr>
-      <w:r>
-        <w:rPr>
-          <w:rFonts w:ascii="Courier New" w:eastAsia="Courier New" w:hAnsi="Courier New" w:cs="Courier New"/>
-          <w:sz w:val="24"/>
-        </w:rPr>
-        <w:t>accounts</w:t>
-      </w:r>
-      <w:r>
-        <w:rPr>
-          <w:rFonts w:ascii="Times New Roman" w:eastAsia="Times New Roman" w:hAnsi="Times New Roman" w:cs="Times New Roman"/>
-          <w:sz w:val="24"/>
-        </w:rPr>
-        <w:t xml:space="preserve"> - User account and profile management, sign up, log in</w:t>
-      </w:r>
-    </w:p>
-    <w:p>
-      <w:pPr>
-        <w:pStyle w:val="normal0"/>
-      </w:pPr>
-      <w:r>
-        <w:rPr>
-          <w:rFonts w:ascii="Courier New" w:eastAsia="Courier New" w:hAnsi="Courier New" w:cs="Courier New"/>
-          <w:sz w:val="24"/>
-        </w:rPr>
-        <w:t>api</w:t>
-      </w:r>
-      <w:r>
-        <w:rPr>
-          <w:rFonts w:ascii="Times New Roman" w:eastAsia="Times New Roman" w:hAnsi="Times New Roman" w:cs="Times New Roman"/>
-          <w:sz w:val="24"/>
-        </w:rPr>
-        <w:t xml:space="preserve"> - JSON API for use by the frontend website</w:t>
-      </w:r>
-    </w:p>
-    <w:p>
-      <w:pPr>
-        <w:pStyle w:val="normal0"/>
-      </w:pPr>
-      <w:r>
-        <w:rPr>
-          <w:rFonts w:ascii="Courier New" w:eastAsia="Courier New" w:hAnsi="Courier New" w:cs="Courier New"/>
-          <w:sz w:val="24"/>
-        </w:rPr>
-        <w:t>courses</w:t>
-      </w:r>
-      <w:r>
-        <w:rPr>
-          <w:rFonts w:ascii="Times New Roman" w:eastAsia="Times New Roman" w:hAnsi="Times New Roman" w:cs="Times New Roman"/>
-          <w:sz w:val="24"/>
-        </w:rPr>
-        <w:t xml:space="preserve"> - Course scrapers, recommendation engine, database models</w:t>
-      </w:r>
-    </w:p>
-    <w:p>
-      <w:pPr>
-        <w:pStyle w:val="normal0"/>
-      </w:pPr>
-      <w:r>
-        <w:rPr>
-          <w:rFonts w:ascii="Courier New" w:eastAsia="Courier New" w:hAnsi="Courier New" w:cs="Courier New"/>
-          <w:sz w:val="24"/>
-        </w:rPr>
-        <w:t>website</w:t>
-      </w:r>
-      <w:r>
-        <w:rPr>
-          <w:rFonts w:ascii="Times New Roman" w:eastAsia="Times New Roman" w:hAnsi="Times New Roman" w:cs="Times New Roman"/>
-          <w:sz w:val="24"/>
-        </w:rPr>
-        <w:t xml:space="preserve"> - Frontend website, including HTML and </w:t>
-      </w:r>
-      <w:r>
-        <w:rPr>
-          <w:rFonts w:ascii="Times New Roman" w:eastAsia="Times New Roman" w:hAnsi="Times New Roman" w:cs="Times New Roman"/>
-          <w:sz w:val="24"/>
-        </w:rPr>
-        <w:t>JavaScript</w:t>
-      </w:r>
     </w:p>
     <w:p>
       <w:pPr>
         <w:pStyle w:val="Heading3"/>
         <w:contextualSpacing w:val="0"/>
       </w:pPr>
-      <w:bookmarkStart w:id="27" w:name="h.6nifhz5vpm7x" w:colFirst="0" w:colLast="0"/>
+      <w:bookmarkStart w:id="27" w:name="h.sqv8xcs6witm" w:colFirst="0" w:colLast="0"/>
       <w:bookmarkEnd w:id="27"/>
     </w:p>
     <w:p>
@@ -3832,7 +3817,7 @@
         <w:pStyle w:val="Heading3"/>
         <w:contextualSpacing w:val="0"/>
       </w:pPr>
-      <w:bookmarkStart w:id="28" w:name="h.sqv8xcs6witm" w:colFirst="0" w:colLast="0"/>
+      <w:bookmarkStart w:id="28" w:name="h.zhs0dtxn97b9" w:colFirst="0" w:colLast="0"/>
       <w:bookmarkEnd w:id="28"/>
     </w:p>
     <w:p>
@@ -3840,7 +3825,7 @@
         <w:pStyle w:val="Heading3"/>
         <w:contextualSpacing w:val="0"/>
       </w:pPr>
-      <w:bookmarkStart w:id="29" w:name="h.zhs0dtxn97b9" w:colFirst="0" w:colLast="0"/>
+      <w:bookmarkStart w:id="29" w:name="h.eeb6otpn7qqj" w:colFirst="0" w:colLast="0"/>
       <w:bookmarkEnd w:id="29"/>
     </w:p>
     <w:p>
@@ -3848,7 +3833,7 @@
         <w:pStyle w:val="Heading3"/>
         <w:contextualSpacing w:val="0"/>
       </w:pPr>
-      <w:bookmarkStart w:id="30" w:name="h.eeb6otpn7qqj" w:colFirst="0" w:colLast="0"/>
+      <w:bookmarkStart w:id="30" w:name="h.ym43jbccvkch" w:colFirst="0" w:colLast="0"/>
       <w:bookmarkEnd w:id="30"/>
     </w:p>
     <w:p>
@@ -3856,7 +3841,7 @@
         <w:pStyle w:val="Heading3"/>
         <w:contextualSpacing w:val="0"/>
       </w:pPr>
-      <w:bookmarkStart w:id="31" w:name="h.ym43jbccvkch" w:colFirst="0" w:colLast="0"/>
+      <w:bookmarkStart w:id="31" w:name="h.ljvm94sh3hcd" w:colFirst="0" w:colLast="0"/>
       <w:bookmarkEnd w:id="31"/>
     </w:p>
     <w:p>
@@ -3864,7 +3849,7 @@
         <w:pStyle w:val="Heading3"/>
         <w:contextualSpacing w:val="0"/>
       </w:pPr>
-      <w:bookmarkStart w:id="32" w:name="h.ljvm94sh3hcd" w:colFirst="0" w:colLast="0"/>
+      <w:bookmarkStart w:id="32" w:name="h.p3cynuwxd8jf" w:colFirst="0" w:colLast="0"/>
       <w:bookmarkEnd w:id="32"/>
     </w:p>
     <w:p>
@@ -3872,113 +3857,153 @@
         <w:pStyle w:val="Heading3"/>
         <w:contextualSpacing w:val="0"/>
       </w:pPr>
-      <w:bookmarkStart w:id="33" w:name="h.p3cynuwxd8jf" w:colFirst="0" w:colLast="0"/>
+      <w:bookmarkStart w:id="33" w:name="h.fy2qxo8jqxre" w:colFirst="0" w:colLast="0"/>
       <w:bookmarkEnd w:id="33"/>
+    </w:p>
+    <w:p>
+      <w:pPr>
+        <w:pStyle w:val="normal0"/>
+      </w:pPr>
+    </w:p>
+    <w:p>
+      <w:pPr>
+        <w:pStyle w:val="normal0"/>
+      </w:pPr>
+    </w:p>
+    <w:p>
+      <w:pPr>
+        <w:pStyle w:val="normal0"/>
+      </w:pPr>
+    </w:p>
+    <w:p>
+      <w:pPr>
+        <w:pStyle w:val="normal0"/>
+      </w:pPr>
+    </w:p>
+    <w:p>
+      <w:pPr>
+        <w:pStyle w:val="normal0"/>
+      </w:pPr>
+    </w:p>
+    <w:p>
+      <w:pPr>
+        <w:pStyle w:val="normal0"/>
+      </w:pPr>
+    </w:p>
+    <w:p>
+      <w:pPr>
+        <w:pStyle w:val="normal0"/>
+      </w:pPr>
+    </w:p>
+    <w:p>
+      <w:pPr>
+        <w:pStyle w:val="normal0"/>
+      </w:pPr>
+    </w:p>
+    <w:p>
+      <w:pPr>
+        <w:pStyle w:val="normal0"/>
+      </w:pPr>
+    </w:p>
+    <w:p>
+      <w:pPr>
+        <w:pStyle w:val="normal0"/>
+      </w:pPr>
+    </w:p>
+    <w:p>
+      <w:pPr>
+        <w:pStyle w:val="normal0"/>
+      </w:pPr>
+    </w:p>
+    <w:p>
+      <w:pPr>
+        <w:pStyle w:val="normal0"/>
+      </w:pPr>
+    </w:p>
+    <w:p>
+      <w:pPr>
+        <w:pStyle w:val="normal0"/>
+      </w:pPr>
+    </w:p>
+    <w:p>
+      <w:pPr>
+        <w:pStyle w:val="normal0"/>
+      </w:pPr>
+    </w:p>
+    <w:p>
+      <w:pPr>
+        <w:pStyle w:val="normal0"/>
+      </w:pPr>
+    </w:p>
+    <w:p>
+      <w:pPr>
+        <w:pStyle w:val="normal0"/>
+      </w:pPr>
+    </w:p>
+    <w:p>
+      <w:pPr>
+        <w:pStyle w:val="normal0"/>
+      </w:pPr>
+    </w:p>
+    <w:p>
+      <w:pPr>
+        <w:pStyle w:val="normal0"/>
+      </w:pPr>
+    </w:p>
+    <w:p>
+      <w:pPr>
+        <w:pStyle w:val="normal0"/>
+      </w:pPr>
+    </w:p>
+    <w:p>
+      <w:pPr>
+        <w:pStyle w:val="normal0"/>
+      </w:pPr>
+    </w:p>
+    <w:p>
+      <w:pPr>
+        <w:pStyle w:val="normal0"/>
+      </w:pPr>
+    </w:p>
+    <w:p>
+      <w:pPr>
+        <w:pStyle w:val="normal0"/>
+      </w:pPr>
+    </w:p>
+    <w:p>
+      <w:pPr>
+        <w:pStyle w:val="normal0"/>
+      </w:pPr>
+    </w:p>
+    <w:p>
+      <w:pPr>
+        <w:pStyle w:val="normal0"/>
+      </w:pPr>
     </w:p>
     <w:p>
       <w:pPr>
         <w:pStyle w:val="Heading3"/>
         <w:contextualSpacing w:val="0"/>
       </w:pPr>
-      <w:bookmarkStart w:id="34" w:name="h.fy2qxo8jqxre" w:colFirst="0" w:colLast="0"/>
+      <w:bookmarkStart w:id="34" w:name="h.u0yj15i4y013" w:colFirst="0" w:colLast="0"/>
+      <w:bookmarkStart w:id="35" w:name="_Toc260824500"/>
       <w:bookmarkEnd w:id="34"/>
-    </w:p>
-    <w:p>
-      <w:pPr>
-        <w:pStyle w:val="normal0"/>
-      </w:pPr>
-    </w:p>
-    <w:p>
-      <w:pPr>
-        <w:pStyle w:val="normal0"/>
-      </w:pPr>
-    </w:p>
-    <w:p>
-      <w:pPr>
-        <w:pStyle w:val="normal0"/>
-      </w:pPr>
-    </w:p>
-    <w:p>
-      <w:pPr>
-        <w:pStyle w:val="normal0"/>
-      </w:pPr>
-    </w:p>
-    <w:p>
-      <w:pPr>
-        <w:pStyle w:val="normal0"/>
-      </w:pPr>
-    </w:p>
-    <w:p>
-      <w:pPr>
-        <w:pStyle w:val="normal0"/>
-      </w:pPr>
-    </w:p>
-    <w:p>
-      <w:pPr>
-        <w:pStyle w:val="normal0"/>
-      </w:pPr>
-    </w:p>
-    <w:p>
-      <w:pPr>
-        <w:pStyle w:val="normal0"/>
-      </w:pPr>
-    </w:p>
-    <w:p>
-      <w:pPr>
-        <w:pStyle w:val="normal0"/>
-      </w:pPr>
-    </w:p>
-    <w:p>
-      <w:pPr>
-        <w:pStyle w:val="normal0"/>
-      </w:pPr>
-    </w:p>
-    <w:p>
-      <w:pPr>
-        <w:pStyle w:val="normal0"/>
-      </w:pPr>
-    </w:p>
-    <w:p>
-      <w:pPr>
-        <w:pStyle w:val="normal0"/>
-      </w:pPr>
-    </w:p>
-    <w:p>
-      <w:pPr>
-        <w:pStyle w:val="normal0"/>
-      </w:pPr>
-    </w:p>
-    <w:p>
-      <w:pPr>
-        <w:pStyle w:val="normal0"/>
-      </w:pPr>
-    </w:p>
-    <w:p>
-      <w:pPr>
-        <w:pStyle w:val="normal0"/>
-      </w:pPr>
-    </w:p>
-    <w:p>
-      <w:pPr>
-        <w:pStyle w:val="normal0"/>
-      </w:pPr>
-    </w:p>
-    <w:p>
-      <w:pPr>
-        <w:pStyle w:val="Heading3"/>
-        <w:contextualSpacing w:val="0"/>
-      </w:pPr>
-      <w:bookmarkStart w:id="35" w:name="h.u0yj15i4y013" w:colFirst="0" w:colLast="0"/>
-      <w:bookmarkStart w:id="36" w:name="_Toc260771017"/>
+      <w:r>
+        <w:rPr>
+          <w:rFonts w:ascii="Times New Roman" w:eastAsia="Times New Roman" w:hAnsi="Times New Roman" w:cs="Times New Roman"/>
+        </w:rPr>
+        <w:lastRenderedPageBreak/>
+        <w:t>UML Diagra</w:t>
+      </w:r>
+      <w:bookmarkStart w:id="36" w:name="_GoBack"/>
+      <w:bookmarkEnd w:id="36"/>
+      <w:r>
+        <w:rPr>
+          <w:rFonts w:ascii="Times New Roman" w:eastAsia="Times New Roman" w:hAnsi="Times New Roman" w:cs="Times New Roman"/>
+        </w:rPr>
+        <w:t>m</w:t>
+      </w:r>
       <w:bookmarkEnd w:id="35"/>
-      <w:r>
-        <w:rPr>
-          <w:rFonts w:ascii="Times New Roman" w:eastAsia="Times New Roman" w:hAnsi="Times New Roman" w:cs="Times New Roman"/>
-        </w:rPr>
-        <w:lastRenderedPageBreak/>
-        <w:t>UML Diagram</w:t>
-      </w:r>
-      <w:bookmarkEnd w:id="36"/>
     </w:p>
     <w:p>
       <w:pPr>
@@ -4457,7 +4482,7 @@
         <w:contextualSpacing w:val="0"/>
       </w:pPr>
       <w:bookmarkStart w:id="37" w:name="h.1fb8gsjdpmm5" w:colFirst="0" w:colLast="0"/>
-      <w:bookmarkStart w:id="38" w:name="_Toc260771018"/>
+      <w:bookmarkStart w:id="38" w:name="_Toc260824501"/>
       <w:bookmarkEnd w:id="37"/>
       <w:r>
         <w:rPr>
@@ -4598,7 +4623,7 @@
         <w:sz w:val="24"/>
         <w:szCs w:val="24"/>
       </w:rPr>
-      <w:t>3</w:t>
+      <w:t>9</w:t>
     </w:r>
     <w:r>
       <w:rPr>
@@ -6333,7 +6358,7 @@
 </file>
 
 <file path=customXml/itemProps1.xml><?xml version="1.0" encoding="utf-8"?>
-<ds:datastoreItem xmlns:ds="http://schemas.openxmlformats.org/officeDocument/2006/customXml" ds:itemID="{193EFBD6-806D-5D49-AF5E-C3B8801B4635}">
+<ds:datastoreItem xmlns:ds="http://schemas.openxmlformats.org/officeDocument/2006/customXml" ds:itemID="{B4C4CAC2-50CE-3E4E-9C54-4F3125835CBA}">
   <ds:schemaRefs>
     <ds:schemaRef ds:uri="http://schemas.openxmlformats.org/officeDocument/2006/bibliography"/>
   </ds:schemaRefs>

</xml_diff>